<commit_message>
Added woodard-01.spv to biostats-2
</commit_message>
<xml_diff>
--- a/biostats-2/module01/Running a simple linear regression analysis in SPSS.docx
+++ b/biostats-2/module01/Running a simple linear regression analysis in SPSS.docx
@@ -117,6 +117,11 @@
         <w:t>Y-axis</w:t>
       </w:r>
       <w:proofErr w:type="gramEnd"/>
+    </w:p>
+    <w:p>
+      <w:r>
+        <w:t>The completed dialog box will look like this.</w:t>
+      </w:r>
     </w:p>
     <w:p>
       <w:r>
@@ -165,8 +170,310 @@
           </wp:inline>
         </w:drawing>
       </w:r>
-      <w:r>
-        <w:t xml:space="preserve">In the example shown here, there is a clear and obvious outlier. Remove this point and redraw the graph. After redrawing, you should make some adjustments. These might </w:t>
+    </w:p>
+    <w:p>
+      <w:r>
+        <w:br w:type="page"/>
+      </w:r>
+    </w:p>
+    <w:p>
+      <w:r>
+        <w:lastRenderedPageBreak/>
+        <w:t xml:space="preserve">Click on OK to produce your graph. </w:t>
+      </w:r>
+      <w:r>
+        <w:t>In the example shown here, there is a clear and obvious outlier</w:t>
+      </w:r>
+      <w:r>
+        <w:t xml:space="preserve">. You should always be cautious </w:t>
+      </w:r>
+      <w:r>
+        <w:t>about</w:t>
+      </w:r>
+      <w:r>
+        <w:t xml:space="preserve"> removing outliers, but here </w:t>
+      </w:r>
+      <w:proofErr w:type="gramStart"/>
+      <w:r>
+        <w:t>is</w:t>
+      </w:r>
+      <w:proofErr w:type="gramEnd"/>
+      <w:r>
+        <w:t xml:space="preserve"> makes sense. You don’t want to draw predictions about the relationship between the size of the lot and the price for lots more than 5 acres, because you have almost no data for</w:t>
+      </w:r>
+      <w:r>
+        <w:t xml:space="preserve"> such</w:t>
+      </w:r>
+      <w:r>
+        <w:t xml:space="preserve"> large lots.</w:t>
+      </w:r>
+      <w:r>
+        <w:t xml:space="preserve"> Restrict your attention to lot sizes where you have more data.</w:t>
+      </w:r>
+    </w:p>
+    <w:p>
+      <w:r>
+        <w:drawing>
+          <wp:inline distT="0" distB="0" distL="0" distR="0" wp14:anchorId="2A8A510F" wp14:editId="0702ED5F">
+            <wp:extent cx="5943600" cy="3504565"/>
+            <wp:effectExtent l="0" t="0" r="0" b="635"/>
+            <wp:docPr id="1910682741" name="Picture 1" descr="A graph with lines in the middle&#10;&#10;Description automatically generated"/>
+            <wp:cNvGraphicFramePr>
+              <a:graphicFrameLocks xmlns:a="http://schemas.openxmlformats.org/drawingml/2006/main" noChangeAspect="1"/>
+            </wp:cNvGraphicFramePr>
+            <a:graphic xmlns:a="http://schemas.openxmlformats.org/drawingml/2006/main">
+              <a:graphicData uri="http://schemas.openxmlformats.org/drawingml/2006/picture">
+                <pic:pic xmlns:pic="http://schemas.openxmlformats.org/drawingml/2006/picture">
+                  <pic:nvPicPr>
+                    <pic:cNvPr id="1910682741" name="Picture 1" descr="A graph with lines in the middle&#10;&#10;Description automatically generated"/>
+                    <pic:cNvPicPr/>
+                  </pic:nvPicPr>
+                  <pic:blipFill>
+                    <a:blip r:embed="rId6"/>
+                    <a:stretch>
+                      <a:fillRect/>
+                    </a:stretch>
+                  </pic:blipFill>
+                  <pic:spPr>
+                    <a:xfrm>
+                      <a:off x="0" y="0"/>
+                      <a:ext cx="5943600" cy="3504565"/>
+                    </a:xfrm>
+                    <a:prstGeom prst="rect">
+                      <a:avLst/>
+                    </a:prstGeom>
+                  </pic:spPr>
+                </pic:pic>
+              </a:graphicData>
+            </a:graphic>
+          </wp:inline>
+        </w:drawing>
+      </w:r>
+    </w:p>
+    <w:p>
+      <w:r>
+        <w:br w:type="page"/>
+      </w:r>
+    </w:p>
+    <w:p>
+      <w:proofErr w:type="gramStart"/>
+      <w:r>
+        <w:lastRenderedPageBreak/>
+        <w:t>So</w:t>
+      </w:r>
+      <w:proofErr w:type="gramEnd"/>
+      <w:r>
+        <w:t xml:space="preserve"> in this case, you should r</w:t>
+      </w:r>
+      <w:r>
+        <w:t xml:space="preserve">emove this point </w:t>
+      </w:r>
+      <w:r>
+        <w:t xml:space="preserve">before </w:t>
+      </w:r>
+      <w:r>
+        <w:t>redraw</w:t>
+      </w:r>
+      <w:r>
+        <w:t>ing</w:t>
+      </w:r>
+      <w:r>
+        <w:t xml:space="preserve"> the graph. </w:t>
+      </w:r>
+      <w:r>
+        <w:t>Choose Data | Select cases from the menu.</w:t>
+      </w:r>
+      <w:r>
+        <w:t xml:space="preserve"> This produces the Select Cases dialog box.</w:t>
+      </w:r>
+    </w:p>
+    <w:p>
+      <w:r>
+        <w:rPr>
+          <w:noProof/>
+        </w:rPr>
+        <w:drawing>
+          <wp:inline distT="0" distB="0" distL="0" distR="0" wp14:anchorId="6402E968" wp14:editId="5EC11AC3">
+            <wp:extent cx="4686706" cy="5105842"/>
+            <wp:effectExtent l="0" t="0" r="0" b="0"/>
+            <wp:docPr id="990429202" name="Picture 1" descr="A screenshot of a computer&#10;&#10;Description automatically generated"/>
+            <wp:cNvGraphicFramePr>
+              <a:graphicFrameLocks xmlns:a="http://schemas.openxmlformats.org/drawingml/2006/main" noChangeAspect="1"/>
+            </wp:cNvGraphicFramePr>
+            <a:graphic xmlns:a="http://schemas.openxmlformats.org/drawingml/2006/main">
+              <a:graphicData uri="http://schemas.openxmlformats.org/drawingml/2006/picture">
+                <pic:pic xmlns:pic="http://schemas.openxmlformats.org/drawingml/2006/picture">
+                  <pic:nvPicPr>
+                    <pic:cNvPr id="990429202" name="Picture 1" descr="A screenshot of a computer&#10;&#10;Description automatically generated"/>
+                    <pic:cNvPicPr/>
+                  </pic:nvPicPr>
+                  <pic:blipFill>
+                    <a:blip r:embed="rId7"/>
+                    <a:stretch>
+                      <a:fillRect/>
+                    </a:stretch>
+                  </pic:blipFill>
+                  <pic:spPr>
+                    <a:xfrm>
+                      <a:off x="0" y="0"/>
+                      <a:ext cx="4686706" cy="5105842"/>
+                    </a:xfrm>
+                    <a:prstGeom prst="rect">
+                      <a:avLst/>
+                    </a:prstGeom>
+                  </pic:spPr>
+                </pic:pic>
+              </a:graphicData>
+            </a:graphic>
+          </wp:inline>
+        </w:drawing>
+      </w:r>
+    </w:p>
+    <w:p>
+      <w:r>
+        <w:br w:type="page"/>
+      </w:r>
+    </w:p>
+    <w:p>
+      <w:r>
+        <w:lastRenderedPageBreak/>
+        <w:t>Select the If condition is satisfied option and click on the If button.</w:t>
+      </w:r>
+      <w:r>
+        <w:t xml:space="preserve"> This produces the Select Case If dialog box.</w:t>
+      </w:r>
+    </w:p>
+    <w:p>
+      <w:r>
+        <w:rPr>
+          <w:noProof/>
+        </w:rPr>
+        <w:drawing>
+          <wp:inline distT="0" distB="0" distL="0" distR="0" wp14:anchorId="1143BDC4" wp14:editId="15F8EC7D">
+            <wp:extent cx="5943600" cy="4208145"/>
+            <wp:effectExtent l="0" t="0" r="0" b="1905"/>
+            <wp:docPr id="1641869872" name="Picture 1" descr="A screenshot of a computer&#10;&#10;Description automatically generated"/>
+            <wp:cNvGraphicFramePr>
+              <a:graphicFrameLocks xmlns:a="http://schemas.openxmlformats.org/drawingml/2006/main" noChangeAspect="1"/>
+            </wp:cNvGraphicFramePr>
+            <a:graphic xmlns:a="http://schemas.openxmlformats.org/drawingml/2006/main">
+              <a:graphicData uri="http://schemas.openxmlformats.org/drawingml/2006/picture">
+                <pic:pic xmlns:pic="http://schemas.openxmlformats.org/drawingml/2006/picture">
+                  <pic:nvPicPr>
+                    <pic:cNvPr id="1641869872" name="Picture 1" descr="A screenshot of a computer&#10;&#10;Description automatically generated"/>
+                    <pic:cNvPicPr/>
+                  </pic:nvPicPr>
+                  <pic:blipFill>
+                    <a:blip r:embed="rId8"/>
+                    <a:stretch>
+                      <a:fillRect/>
+                    </a:stretch>
+                  </pic:blipFill>
+                  <pic:spPr>
+                    <a:xfrm>
+                      <a:off x="0" y="0"/>
+                      <a:ext cx="5943600" cy="4208145"/>
+                    </a:xfrm>
+                    <a:prstGeom prst="rect">
+                      <a:avLst/>
+                    </a:prstGeom>
+                  </pic:spPr>
+                </pic:pic>
+              </a:graphicData>
+            </a:graphic>
+          </wp:inline>
+        </w:drawing>
+      </w:r>
+    </w:p>
+    <w:p>
+      <w:r>
+        <w:t xml:space="preserve">Add the condition Acres &lt; 5 to exclude the one very big lot. Then click on Continue in this dialog </w:t>
+      </w:r>
+      <w:proofErr w:type="spellStart"/>
+      <w:r>
+        <w:t>gox</w:t>
+      </w:r>
+      <w:proofErr w:type="spellEnd"/>
+      <w:r>
+        <w:t xml:space="preserve"> and OK on the previous dialog box.</w:t>
+      </w:r>
+    </w:p>
+    <w:p>
+      <w:r>
+        <w:br w:type="page"/>
+      </w:r>
+    </w:p>
+    <w:p>
+      <w:r>
+        <w:lastRenderedPageBreak/>
+        <w:t>This is what your data now looks like.</w:t>
+      </w:r>
+    </w:p>
+    <w:p>
+      <w:r>
+        <w:rPr>
+          <w:noProof/>
+        </w:rPr>
+        <w:drawing>
+          <wp:inline distT="0" distB="0" distL="0" distR="0" wp14:anchorId="37218024" wp14:editId="4BA120B1">
+            <wp:extent cx="5943600" cy="2981960"/>
+            <wp:effectExtent l="0" t="0" r="0" b="8890"/>
+            <wp:docPr id="1658244034" name="Picture 1" descr="A screenshot of a computer&#10;&#10;Description automatically generated"/>
+            <wp:cNvGraphicFramePr>
+              <a:graphicFrameLocks xmlns:a="http://schemas.openxmlformats.org/drawingml/2006/main" noChangeAspect="1"/>
+            </wp:cNvGraphicFramePr>
+            <a:graphic xmlns:a="http://schemas.openxmlformats.org/drawingml/2006/main">
+              <a:graphicData uri="http://schemas.openxmlformats.org/drawingml/2006/picture">
+                <pic:pic xmlns:pic="http://schemas.openxmlformats.org/drawingml/2006/picture">
+                  <pic:nvPicPr>
+                    <pic:cNvPr id="1658244034" name="Picture 1" descr="A screenshot of a computer&#10;&#10;Description automatically generated"/>
+                    <pic:cNvPicPr/>
+                  </pic:nvPicPr>
+                  <pic:blipFill>
+                    <a:blip r:embed="rId9"/>
+                    <a:stretch>
+                      <a:fillRect/>
+                    </a:stretch>
+                  </pic:blipFill>
+                  <pic:spPr>
+                    <a:xfrm>
+                      <a:off x="0" y="0"/>
+                      <a:ext cx="5943600" cy="2981960"/>
+                    </a:xfrm>
+                    <a:prstGeom prst="rect">
+                      <a:avLst/>
+                    </a:prstGeom>
+                  </pic:spPr>
+                </pic:pic>
+              </a:graphicData>
+            </a:graphic>
+          </wp:inline>
+        </w:drawing>
+      </w:r>
+    </w:p>
+    <w:p>
+      <w:r>
+        <w:t xml:space="preserve">Your data now has a new column (filter_$) with values of Selected for everything except the fifth row, which has Not Selected. Notice the slash through the row number, further indicating that this value is excluded. This exclusion is </w:t>
+      </w:r>
+      <w:proofErr w:type="gramStart"/>
+      <w:r>
+        <w:t>temporary</w:t>
+      </w:r>
+      <w:proofErr w:type="gramEnd"/>
+      <w:r>
+        <w:t xml:space="preserve"> and you can undo it at any time.</w:t>
+      </w:r>
+    </w:p>
+    <w:p/>
+    <w:p>
+      <w:r>
+        <w:br w:type="page"/>
+      </w:r>
+    </w:p>
+    <w:p>
+      <w:r>
+        <w:lastRenderedPageBreak/>
+        <w:t xml:space="preserve">After redrawing, you should make some adjustments. These might </w:t>
       </w:r>
       <w:proofErr w:type="gramStart"/>
       <w:r>
@@ -219,15 +526,7 @@
         </w:numPr>
       </w:pPr>
       <w:r>
-        <w:t xml:space="preserve">Changing the scale margins to a </w:t>
-      </w:r>
-      <w:proofErr w:type="gramStart"/>
-      <w:r>
-        <w:t>smaller values (2% or 0%)</w:t>
-      </w:r>
-      <w:proofErr w:type="gramEnd"/>
-      <w:r>
-        <w:t>.</w:t>
+        <w:t>Changing the scale margins to smaller values (2% or 0%).</w:t>
       </w:r>
     </w:p>
     <w:p>
@@ -268,17 +567,22 @@
     </w:p>
     <w:p>
       <w:r>
-        <w:t xml:space="preserve">Although the minimum and maximum values </w:t>
-      </w:r>
-      <w:r>
-        <w:t xml:space="preserve">and major increment </w:t>
-      </w:r>
-      <w:r>
-        <w:t>are fine in this graph, you should always consider alternatives</w:t>
-      </w:r>
-      <w:r>
-        <w:t xml:space="preserve">. </w:t>
-      </w:r>
+        <w:t>This is the resulting plot.</w:t>
+      </w:r>
+    </w:p>
+    <w:p>
+      <w:pPr>
+        <w:autoSpaceDE w:val="0"/>
+        <w:autoSpaceDN w:val="0"/>
+        <w:adjustRightInd w:val="0"/>
+        <w:spacing w:after="0" w:line="240" w:lineRule="auto"/>
+        <w:rPr>
+          <w:rFonts w:ascii="Times New Roman" w:hAnsi="Times New Roman" w:cs="Times New Roman"/>
+          <w:kern w:val="0"/>
+          <w:sz w:val="24"/>
+          <w:szCs w:val="24"/>
+        </w:rPr>
+      </w:pPr>
     </w:p>
     <w:p>
       <w:pPr>
@@ -301,7 +605,6 @@
           <w:sz w:val="24"/>
           <w:szCs w:val="24"/>
         </w:rPr>
-        <w:lastRenderedPageBreak/>
         <w:drawing>
           <wp:inline distT="0" distB="0" distL="0" distR="0" wp14:anchorId="39AC8012" wp14:editId="32EDCBAA">
             <wp:extent cx="5943600" cy="3488055"/>
@@ -320,7 +623,7 @@
                     </pic:cNvPicPr>
                   </pic:nvPicPr>
                   <pic:blipFill>
-                    <a:blip r:embed="rId6">
+                    <a:blip r:embed="rId10">
                       <a:extLst>
                         <a:ext uri="{28A0092B-C50C-407E-A947-70E740481C1C}">
                           <a14:useLocalDpi xmlns:a14="http://schemas.microsoft.com/office/drawing/2010/main" val="0"/>
@@ -351,27 +654,70 @@
           </wp:inline>
         </w:drawing>
       </w:r>
-    </w:p>
-    <w:p>
-      <w:pPr>
-        <w:autoSpaceDE w:val="0"/>
-        <w:autoSpaceDN w:val="0"/>
-        <w:adjustRightInd w:val="0"/>
-        <w:spacing w:after="0" w:line="240" w:lineRule="auto"/>
-        <w:rPr>
-          <w:rFonts w:ascii="Times New Roman" w:hAnsi="Times New Roman" w:cs="Times New Roman"/>
-          <w:kern w:val="0"/>
-          <w:sz w:val="24"/>
-          <w:szCs w:val="24"/>
-        </w:rPr>
-      </w:pPr>
-      <w:r>
-        <w:rPr>
-          <w:rFonts w:ascii="Times New Roman" w:hAnsi="Times New Roman" w:cs="Times New Roman"/>
-          <w:kern w:val="0"/>
-          <w:sz w:val="24"/>
-          <w:szCs w:val="24"/>
-        </w:rPr>
+      <w:r>
+        <w:rPr>
+          <w:rFonts w:ascii="Times New Roman" w:hAnsi="Times New Roman" w:cs="Times New Roman"/>
+          <w:kern w:val="0"/>
+          <w:sz w:val="24"/>
+          <w:szCs w:val="24"/>
+        </w:rPr>
+        <w:t xml:space="preserve"> </w:t>
+      </w:r>
+    </w:p>
+    <w:p>
+      <w:pPr>
+        <w:autoSpaceDE w:val="0"/>
+        <w:autoSpaceDN w:val="0"/>
+        <w:adjustRightInd w:val="0"/>
+        <w:spacing w:after="0" w:line="240" w:lineRule="auto"/>
+        <w:rPr>
+          <w:rFonts w:ascii="Times New Roman" w:hAnsi="Times New Roman" w:cs="Times New Roman"/>
+          <w:kern w:val="0"/>
+          <w:sz w:val="24"/>
+          <w:szCs w:val="24"/>
+        </w:rPr>
+      </w:pPr>
+    </w:p>
+    <w:p>
+      <w:pPr>
+        <w:rPr>
+          <w:rFonts w:ascii="Times New Roman" w:hAnsi="Times New Roman" w:cs="Times New Roman"/>
+          <w:kern w:val="0"/>
+          <w:sz w:val="24"/>
+          <w:szCs w:val="24"/>
+        </w:rPr>
+      </w:pPr>
+      <w:r>
+        <w:rPr>
+          <w:rFonts w:ascii="Times New Roman" w:hAnsi="Times New Roman" w:cs="Times New Roman"/>
+          <w:kern w:val="0"/>
+          <w:sz w:val="24"/>
+          <w:szCs w:val="24"/>
+        </w:rPr>
+        <w:br w:type="page"/>
+      </w:r>
+    </w:p>
+    <w:p>
+      <w:pPr>
+        <w:autoSpaceDE w:val="0"/>
+        <w:autoSpaceDN w:val="0"/>
+        <w:adjustRightInd w:val="0"/>
+        <w:spacing w:after="0" w:line="240" w:lineRule="auto"/>
+        <w:rPr>
+          <w:rFonts w:ascii="Times New Roman" w:hAnsi="Times New Roman" w:cs="Times New Roman"/>
+          <w:kern w:val="0"/>
+          <w:sz w:val="24"/>
+          <w:szCs w:val="24"/>
+        </w:rPr>
+      </w:pPr>
+      <w:r>
+        <w:rPr>
+          <w:rFonts w:ascii="Times New Roman" w:hAnsi="Times New Roman" w:cs="Times New Roman"/>
+          <w:kern w:val="0"/>
+          <w:sz w:val="24"/>
+          <w:szCs w:val="24"/>
+        </w:rPr>
+        <w:lastRenderedPageBreak/>
         <w:t>To run a regression analysis, you have two options:</w:t>
       </w:r>
     </w:p>
@@ -518,12 +864,48 @@
       <w:r>
         <w:rPr>
           <w:rFonts w:ascii="Times New Roman" w:hAnsi="Times New Roman" w:cs="Times New Roman"/>
+          <w:kern w:val="0"/>
+          <w:sz w:val="24"/>
+          <w:szCs w:val="24"/>
+        </w:rPr>
+        <w:t>This is the Linear Regression dialog box.</w:t>
+      </w:r>
+    </w:p>
+    <w:p>
+      <w:pPr>
+        <w:autoSpaceDE w:val="0"/>
+        <w:autoSpaceDN w:val="0"/>
+        <w:adjustRightInd w:val="0"/>
+        <w:spacing w:after="0" w:line="240" w:lineRule="auto"/>
+        <w:rPr>
+          <w:rFonts w:ascii="Times New Roman" w:hAnsi="Times New Roman" w:cs="Times New Roman"/>
+          <w:kern w:val="0"/>
+          <w:sz w:val="24"/>
+          <w:szCs w:val="24"/>
+        </w:rPr>
+      </w:pPr>
+    </w:p>
+    <w:p>
+      <w:pPr>
+        <w:autoSpaceDE w:val="0"/>
+        <w:autoSpaceDN w:val="0"/>
+        <w:adjustRightInd w:val="0"/>
+        <w:spacing w:after="0" w:line="240" w:lineRule="auto"/>
+        <w:rPr>
+          <w:rFonts w:ascii="Times New Roman" w:hAnsi="Times New Roman" w:cs="Times New Roman"/>
+          <w:kern w:val="0"/>
+          <w:sz w:val="24"/>
+          <w:szCs w:val="24"/>
+        </w:rPr>
+      </w:pPr>
+      <w:r>
+        <w:rPr>
+          <w:rFonts w:ascii="Times New Roman" w:hAnsi="Times New Roman" w:cs="Times New Roman"/>
           <w:noProof/>
           <w:kern w:val="0"/>
           <w:sz w:val="24"/>
           <w:szCs w:val="24"/>
         </w:rPr>
-        <w:lastRenderedPageBreak/>
         <w:drawing>
           <wp:inline distT="0" distB="0" distL="0" distR="0" wp14:anchorId="2F63D96B" wp14:editId="10C6FE90">
             <wp:extent cx="5075360" cy="4351397"/>
@@ -540,7 +922,7 @@
                     <pic:cNvPicPr/>
                   </pic:nvPicPr>
                   <pic:blipFill>
-                    <a:blip r:embed="rId7">
+                    <a:blip r:embed="rId11">
                       <a:extLst>
                         <a:ext uri="{28A0092B-C50C-407E-A947-70E740481C1C}">
                           <a14:useLocalDpi xmlns:a14="http://schemas.microsoft.com/office/drawing/2010/main" val="0"/>
@@ -583,95 +965,136 @@
     </w:p>
     <w:p>
       <w:pPr>
-        <w:pStyle w:val="ListParagraph"/>
-        <w:numPr>
-          <w:ilvl w:val="0"/>
-          <w:numId w:val="4"/>
-        </w:numPr>
-        <w:autoSpaceDE w:val="0"/>
-        <w:autoSpaceDN w:val="0"/>
-        <w:adjustRightInd w:val="0"/>
-        <w:spacing w:after="0" w:line="240" w:lineRule="auto"/>
-        <w:rPr>
-          <w:rFonts w:ascii="Times New Roman" w:hAnsi="Times New Roman" w:cs="Times New Roman"/>
-          <w:kern w:val="0"/>
-          <w:sz w:val="24"/>
-          <w:szCs w:val="24"/>
-        </w:rPr>
-      </w:pPr>
-      <w:r>
-        <w:rPr>
-          <w:rFonts w:ascii="Times New Roman" w:hAnsi="Times New Roman" w:cs="Times New Roman"/>
-          <w:kern w:val="0"/>
-          <w:sz w:val="24"/>
-          <w:szCs w:val="24"/>
-        </w:rPr>
-        <w:t>Add the dependent variable to the dependent field.</w:t>
-      </w:r>
-    </w:p>
-    <w:p>
-      <w:pPr>
-        <w:pStyle w:val="ListParagraph"/>
-        <w:numPr>
-          <w:ilvl w:val="0"/>
-          <w:numId w:val="4"/>
-        </w:numPr>
-        <w:autoSpaceDE w:val="0"/>
-        <w:autoSpaceDN w:val="0"/>
-        <w:adjustRightInd w:val="0"/>
-        <w:spacing w:after="0" w:line="240" w:lineRule="auto"/>
-        <w:rPr>
-          <w:rFonts w:ascii="Times New Roman" w:hAnsi="Times New Roman" w:cs="Times New Roman"/>
-          <w:kern w:val="0"/>
-          <w:sz w:val="24"/>
-          <w:szCs w:val="24"/>
-        </w:rPr>
-      </w:pPr>
-      <w:r>
-        <w:rPr>
-          <w:rFonts w:ascii="Times New Roman" w:hAnsi="Times New Roman" w:cs="Times New Roman"/>
-          <w:kern w:val="0"/>
-          <w:sz w:val="24"/>
-          <w:szCs w:val="24"/>
-        </w:rPr>
-        <w:t>Add the independent variable to the independent field.</w:t>
-      </w:r>
-    </w:p>
-    <w:p>
-      <w:pPr>
-        <w:autoSpaceDE w:val="0"/>
-        <w:autoSpaceDN w:val="0"/>
-        <w:adjustRightInd w:val="0"/>
-        <w:spacing w:after="0" w:line="240" w:lineRule="auto"/>
-        <w:rPr>
-          <w:rFonts w:ascii="Times New Roman" w:hAnsi="Times New Roman" w:cs="Times New Roman"/>
-          <w:kern w:val="0"/>
-          <w:sz w:val="24"/>
-          <w:szCs w:val="24"/>
-        </w:rPr>
-      </w:pPr>
-    </w:p>
-    <w:p>
-      <w:pPr>
-        <w:autoSpaceDE w:val="0"/>
-        <w:autoSpaceDN w:val="0"/>
-        <w:adjustRightInd w:val="0"/>
-        <w:spacing w:after="0" w:line="240" w:lineRule="auto"/>
-        <w:rPr>
-          <w:rFonts w:ascii="Times New Roman" w:hAnsi="Times New Roman" w:cs="Times New Roman"/>
-          <w:kern w:val="0"/>
-          <w:sz w:val="24"/>
-          <w:szCs w:val="24"/>
-        </w:rPr>
-      </w:pPr>
-      <w:r>
-        <w:rPr>
-          <w:rFonts w:ascii="Times New Roman" w:hAnsi="Times New Roman" w:cs="Times New Roman"/>
-          <w:kern w:val="0"/>
-          <w:sz w:val="24"/>
-          <w:szCs w:val="24"/>
-        </w:rPr>
-        <w:t xml:space="preserve">Click on the Statistics button and </w:t>
+        <w:autoSpaceDE w:val="0"/>
+        <w:autoSpaceDN w:val="0"/>
+        <w:adjustRightInd w:val="0"/>
+        <w:spacing w:after="0" w:line="240" w:lineRule="auto"/>
+        <w:rPr>
+          <w:rFonts w:ascii="Times New Roman" w:hAnsi="Times New Roman" w:cs="Times New Roman"/>
+          <w:kern w:val="0"/>
+          <w:sz w:val="24"/>
+          <w:szCs w:val="24"/>
+        </w:rPr>
+      </w:pPr>
+      <w:r>
+        <w:rPr>
+          <w:rFonts w:ascii="Times New Roman" w:hAnsi="Times New Roman" w:cs="Times New Roman"/>
+          <w:kern w:val="0"/>
+          <w:sz w:val="24"/>
+          <w:szCs w:val="24"/>
+        </w:rPr>
+        <w:t>Start by a</w:t>
+      </w:r>
+      <w:r>
+        <w:rPr>
+          <w:rFonts w:ascii="Times New Roman" w:hAnsi="Times New Roman" w:cs="Times New Roman"/>
+          <w:kern w:val="0"/>
+          <w:sz w:val="24"/>
+          <w:szCs w:val="24"/>
+        </w:rPr>
+        <w:t>dd</w:t>
+      </w:r>
+      <w:r>
+        <w:rPr>
+          <w:rFonts w:ascii="Times New Roman" w:hAnsi="Times New Roman" w:cs="Times New Roman"/>
+          <w:kern w:val="0"/>
+          <w:sz w:val="24"/>
+          <w:szCs w:val="24"/>
+        </w:rPr>
+        <w:t>ing</w:t>
+      </w:r>
+      <w:r>
+        <w:rPr>
+          <w:rFonts w:ascii="Times New Roman" w:hAnsi="Times New Roman" w:cs="Times New Roman"/>
+          <w:kern w:val="0"/>
+          <w:sz w:val="24"/>
+          <w:szCs w:val="24"/>
+        </w:rPr>
+        <w:t xml:space="preserve"> the dependent variable to the dependent field</w:t>
+      </w:r>
+      <w:r>
+        <w:rPr>
+          <w:rFonts w:ascii="Times New Roman" w:hAnsi="Times New Roman" w:cs="Times New Roman"/>
+          <w:kern w:val="0"/>
+          <w:sz w:val="24"/>
+          <w:szCs w:val="24"/>
+        </w:rPr>
+        <w:t xml:space="preserve"> and </w:t>
+      </w:r>
+      <w:r>
+        <w:rPr>
+          <w:rFonts w:ascii="Times New Roman" w:hAnsi="Times New Roman" w:cs="Times New Roman"/>
+          <w:kern w:val="0"/>
+          <w:sz w:val="24"/>
+          <w:szCs w:val="24"/>
+        </w:rPr>
+        <w:t>the independent variable to the independent field.</w:t>
+      </w:r>
+    </w:p>
+    <w:p>
+      <w:pPr>
+        <w:autoSpaceDE w:val="0"/>
+        <w:autoSpaceDN w:val="0"/>
+        <w:adjustRightInd w:val="0"/>
+        <w:spacing w:after="0" w:line="240" w:lineRule="auto"/>
+        <w:rPr>
+          <w:rFonts w:ascii="Times New Roman" w:hAnsi="Times New Roman" w:cs="Times New Roman"/>
+          <w:kern w:val="0"/>
+          <w:sz w:val="24"/>
+          <w:szCs w:val="24"/>
+        </w:rPr>
+      </w:pPr>
+    </w:p>
+    <w:p>
+      <w:pPr>
+        <w:rPr>
+          <w:rFonts w:ascii="Times New Roman" w:hAnsi="Times New Roman" w:cs="Times New Roman"/>
+          <w:kern w:val="0"/>
+          <w:sz w:val="24"/>
+          <w:szCs w:val="24"/>
+        </w:rPr>
+      </w:pPr>
+      <w:r>
+        <w:rPr>
+          <w:rFonts w:ascii="Times New Roman" w:hAnsi="Times New Roman" w:cs="Times New Roman"/>
+          <w:kern w:val="0"/>
+          <w:sz w:val="24"/>
+          <w:szCs w:val="24"/>
+        </w:rPr>
+        <w:br w:type="page"/>
+      </w:r>
+    </w:p>
+    <w:p>
+      <w:pPr>
+        <w:autoSpaceDE w:val="0"/>
+        <w:autoSpaceDN w:val="0"/>
+        <w:adjustRightInd w:val="0"/>
+        <w:spacing w:after="0" w:line="240" w:lineRule="auto"/>
+        <w:rPr>
+          <w:rFonts w:ascii="Times New Roman" w:hAnsi="Times New Roman" w:cs="Times New Roman"/>
+          <w:kern w:val="0"/>
+          <w:sz w:val="24"/>
+          <w:szCs w:val="24"/>
+        </w:rPr>
+      </w:pPr>
+      <w:r>
+        <w:rPr>
+          <w:rFonts w:ascii="Times New Roman" w:hAnsi="Times New Roman" w:cs="Times New Roman"/>
+          <w:kern w:val="0"/>
+          <w:sz w:val="24"/>
+          <w:szCs w:val="24"/>
+        </w:rPr>
+        <w:lastRenderedPageBreak/>
+        <w:t>Click on the Statistics button</w:t>
+      </w:r>
+      <w:r>
+        <w:rPr>
+          <w:rFonts w:ascii="Times New Roman" w:hAnsi="Times New Roman" w:cs="Times New Roman"/>
+          <w:kern w:val="0"/>
+          <w:sz w:val="24"/>
+          <w:szCs w:val="24"/>
+        </w:rPr>
+        <w:t xml:space="preserve"> to get the Linear Regression Statistics dialog box.</w:t>
       </w:r>
     </w:p>
     <w:p>
@@ -705,7 +1128,6 @@
         <w:rPr>
           <w:noProof/>
         </w:rPr>
-        <w:lastRenderedPageBreak/>
         <w:drawing>
           <wp:inline distT="0" distB="0" distL="0" distR="0" wp14:anchorId="7337932A" wp14:editId="3615AC64">
             <wp:extent cx="3482642" cy="3627434"/>
@@ -722,7 +1144,7 @@
                     <pic:cNvPicPr/>
                   </pic:nvPicPr>
                   <pic:blipFill>
-                    <a:blip r:embed="rId8"/>
+                    <a:blip r:embed="rId12"/>
                     <a:stretch>
                       <a:fillRect/>
                     </a:stretch>
@@ -814,7 +1236,106 @@
           <w:sz w:val="24"/>
           <w:szCs w:val="24"/>
         </w:rPr>
-        <w:t xml:space="preserve">Then click on the Save button. </w:t>
+        <w:t>Click on Continue to go back to the</w:t>
+      </w:r>
+      <w:r>
+        <w:rPr>
+          <w:rFonts w:ascii="Times New Roman" w:hAnsi="Times New Roman" w:cs="Times New Roman"/>
+          <w:kern w:val="0"/>
+          <w:sz w:val="24"/>
+          <w:szCs w:val="24"/>
+        </w:rPr>
+        <w:t xml:space="preserve"> Linear Regression</w:t>
+      </w:r>
+      <w:r>
+        <w:rPr>
+          <w:rFonts w:ascii="Times New Roman" w:hAnsi="Times New Roman" w:cs="Times New Roman"/>
+          <w:kern w:val="0"/>
+          <w:sz w:val="24"/>
+          <w:szCs w:val="24"/>
+        </w:rPr>
+        <w:t xml:space="preserve"> dialog box. </w:t>
+      </w:r>
+    </w:p>
+    <w:p>
+      <w:pPr>
+        <w:rPr>
+          <w:rFonts w:ascii="Times New Roman" w:hAnsi="Times New Roman" w:cs="Times New Roman"/>
+          <w:kern w:val="0"/>
+          <w:sz w:val="24"/>
+          <w:szCs w:val="24"/>
+        </w:rPr>
+      </w:pPr>
+      <w:r>
+        <w:rPr>
+          <w:rFonts w:ascii="Times New Roman" w:hAnsi="Times New Roman" w:cs="Times New Roman"/>
+          <w:kern w:val="0"/>
+          <w:sz w:val="24"/>
+          <w:szCs w:val="24"/>
+        </w:rPr>
+        <w:br w:type="page"/>
+      </w:r>
+    </w:p>
+    <w:p>
+      <w:pPr>
+        <w:autoSpaceDE w:val="0"/>
+        <w:autoSpaceDN w:val="0"/>
+        <w:adjustRightInd w:val="0"/>
+        <w:spacing w:after="0" w:line="240" w:lineRule="auto"/>
+        <w:rPr>
+          <w:rFonts w:ascii="Times New Roman" w:hAnsi="Times New Roman" w:cs="Times New Roman"/>
+          <w:kern w:val="0"/>
+          <w:sz w:val="24"/>
+          <w:szCs w:val="24"/>
+        </w:rPr>
+      </w:pPr>
+      <w:r>
+        <w:rPr>
+          <w:rFonts w:ascii="Times New Roman" w:hAnsi="Times New Roman" w:cs="Times New Roman"/>
+          <w:kern w:val="0"/>
+          <w:sz w:val="24"/>
+          <w:szCs w:val="24"/>
+        </w:rPr>
+        <w:lastRenderedPageBreak/>
+        <w:t>Then click on the Save button</w:t>
+      </w:r>
+      <w:r>
+        <w:rPr>
+          <w:rFonts w:ascii="Times New Roman" w:hAnsi="Times New Roman" w:cs="Times New Roman"/>
+          <w:kern w:val="0"/>
+          <w:sz w:val="24"/>
+          <w:szCs w:val="24"/>
+        </w:rPr>
+        <w:t xml:space="preserve"> to bring up the Linear Regression Save dialog </w:t>
+      </w:r>
+      <w:proofErr w:type="gramStart"/>
+      <w:r>
+        <w:rPr>
+          <w:rFonts w:ascii="Times New Roman" w:hAnsi="Times New Roman" w:cs="Times New Roman"/>
+          <w:kern w:val="0"/>
+          <w:sz w:val="24"/>
+          <w:szCs w:val="24"/>
+        </w:rPr>
+        <w:t>box.</w:t>
+      </w:r>
+      <w:r>
+        <w:rPr>
+          <w:rFonts w:ascii="Times New Roman" w:hAnsi="Times New Roman" w:cs="Times New Roman"/>
+          <w:kern w:val="0"/>
+          <w:sz w:val="24"/>
+          <w:szCs w:val="24"/>
+        </w:rPr>
+        <w:t>.</w:t>
+      </w:r>
+      <w:proofErr w:type="gramEnd"/>
+      <w:r>
+        <w:rPr>
+          <w:rFonts w:ascii="Times New Roman" w:hAnsi="Times New Roman" w:cs="Times New Roman"/>
+          <w:kern w:val="0"/>
+          <w:sz w:val="24"/>
+          <w:szCs w:val="24"/>
+        </w:rPr>
+        <w:t xml:space="preserve"> </w:t>
       </w:r>
     </w:p>
     <w:p>
@@ -852,7 +1373,6 @@
           <w:sz w:val="24"/>
           <w:szCs w:val="24"/>
         </w:rPr>
-        <w:lastRenderedPageBreak/>
         <w:drawing>
           <wp:inline distT="0" distB="0" distL="0" distR="0" wp14:anchorId="0ED6C0CB" wp14:editId="1C8FE5BE">
             <wp:extent cx="4252328" cy="6149873"/>
@@ -869,7 +1389,7 @@
                     <pic:cNvPicPr/>
                   </pic:nvPicPr>
                   <pic:blipFill>
-                    <a:blip r:embed="rId9">
+                    <a:blip r:embed="rId13">
                       <a:extLst>
                         <a:ext uri="{28A0092B-C50C-407E-A947-70E740481C1C}">
                           <a14:useLocalDpi xmlns:a14="http://schemas.microsoft.com/office/drawing/2010/main" val="0"/>
@@ -932,6 +1452,69 @@
         </w:rPr>
         <w:t>Click the boxes for unstandardized residuals and unstandardized predicted values.</w:t>
       </w:r>
+    </w:p>
+    <w:p>
+      <w:pPr>
+        <w:rPr>
+          <w:rFonts w:ascii="Times New Roman" w:hAnsi="Times New Roman" w:cs="Times New Roman"/>
+          <w:kern w:val="0"/>
+          <w:sz w:val="24"/>
+          <w:szCs w:val="24"/>
+        </w:rPr>
+      </w:pPr>
+      <w:r>
+        <w:rPr>
+          <w:rFonts w:ascii="Times New Roman" w:hAnsi="Times New Roman" w:cs="Times New Roman"/>
+          <w:kern w:val="0"/>
+          <w:sz w:val="24"/>
+          <w:szCs w:val="24"/>
+        </w:rPr>
+        <w:br w:type="page"/>
+      </w:r>
+    </w:p>
+    <w:p>
+      <w:pPr>
+        <w:autoSpaceDE w:val="0"/>
+        <w:autoSpaceDN w:val="0"/>
+        <w:adjustRightInd w:val="0"/>
+        <w:spacing w:after="0" w:line="240" w:lineRule="auto"/>
+        <w:rPr>
+          <w:rFonts w:ascii="Times New Roman" w:hAnsi="Times New Roman" w:cs="Times New Roman"/>
+          <w:kern w:val="0"/>
+          <w:sz w:val="24"/>
+          <w:szCs w:val="24"/>
+        </w:rPr>
+      </w:pPr>
+      <w:r>
+        <w:rPr>
+          <w:rFonts w:ascii="Times New Roman" w:hAnsi="Times New Roman" w:cs="Times New Roman"/>
+          <w:kern w:val="0"/>
+          <w:sz w:val="24"/>
+          <w:szCs w:val="24"/>
+        </w:rPr>
+        <w:lastRenderedPageBreak/>
+        <w:t xml:space="preserve">Finish up by clicking on </w:t>
+      </w:r>
+      <w:proofErr w:type="spellStart"/>
+      <w:r>
+        <w:rPr>
+          <w:rFonts w:ascii="Times New Roman" w:hAnsi="Times New Roman" w:cs="Times New Roman"/>
+          <w:kern w:val="0"/>
+          <w:sz w:val="24"/>
+          <w:szCs w:val="24"/>
+        </w:rPr>
+        <w:t>Contnue</w:t>
+      </w:r>
+      <w:proofErr w:type="spellEnd"/>
+      <w:r>
+        <w:rPr>
+          <w:rFonts w:ascii="Times New Roman" w:hAnsi="Times New Roman" w:cs="Times New Roman"/>
+          <w:kern w:val="0"/>
+          <w:sz w:val="24"/>
+          <w:szCs w:val="24"/>
+        </w:rPr>
+        <w:t xml:space="preserve"> and then OK.</w:t>
+      </w:r>
       <w:r>
         <w:rPr>
           <w:rFonts w:ascii="Times New Roman" w:hAnsi="Times New Roman" w:cs="Times New Roman"/>
@@ -941,37 +1524,56 @@
         </w:rPr>
         <w:t xml:space="preserve"> This produces five numeric tables.</w:t>
       </w:r>
-    </w:p>
-    <w:p>
-      <w:pPr>
-        <w:autoSpaceDE w:val="0"/>
-        <w:autoSpaceDN w:val="0"/>
-        <w:adjustRightInd w:val="0"/>
-        <w:spacing w:after="0" w:line="240" w:lineRule="auto"/>
-        <w:rPr>
-          <w:rFonts w:ascii="Times New Roman" w:hAnsi="Times New Roman" w:cs="Times New Roman"/>
-          <w:kern w:val="0"/>
-          <w:sz w:val="24"/>
-          <w:szCs w:val="24"/>
-        </w:rPr>
-      </w:pPr>
-    </w:p>
-    <w:p>
-      <w:pPr>
-        <w:autoSpaceDE w:val="0"/>
-        <w:autoSpaceDN w:val="0"/>
-        <w:adjustRightInd w:val="0"/>
-        <w:spacing w:after="0" w:line="240" w:lineRule="auto"/>
-        <w:rPr>
-          <w:rFonts w:ascii="Times New Roman" w:hAnsi="Times New Roman" w:cs="Times New Roman"/>
-          <w:kern w:val="0"/>
-          <w:sz w:val="24"/>
-          <w:szCs w:val="24"/>
-        </w:rPr>
-      </w:pPr>
-      <w:r>
-        <w:rPr>
-          <w:rFonts w:ascii="Times New Roman" w:hAnsi="Times New Roman" w:cs="Times New Roman"/>
+      <w:r>
+        <w:rPr>
+          <w:rFonts w:ascii="Times New Roman" w:hAnsi="Times New Roman" w:cs="Times New Roman"/>
+          <w:kern w:val="0"/>
+          <w:sz w:val="24"/>
+          <w:szCs w:val="24"/>
+        </w:rPr>
+        <w:t xml:space="preserve"> </w:t>
+      </w:r>
+      <w:r>
+        <w:rPr>
+          <w:rFonts w:ascii="Times New Roman" w:hAnsi="Times New Roman" w:cs="Times New Roman"/>
+          <w:kern w:val="0"/>
+          <w:sz w:val="24"/>
+          <w:szCs w:val="24"/>
+        </w:rPr>
+        <w:t>The first table is only relevant in regression models with multiple independent variables, where you might consider adding or removing independent variables.</w:t>
+      </w:r>
+    </w:p>
+    <w:p>
+      <w:pPr>
+        <w:autoSpaceDE w:val="0"/>
+        <w:autoSpaceDN w:val="0"/>
+        <w:adjustRightInd w:val="0"/>
+        <w:spacing w:after="0" w:line="240" w:lineRule="auto"/>
+        <w:rPr>
+          <w:rFonts w:ascii="Times New Roman" w:hAnsi="Times New Roman" w:cs="Times New Roman"/>
+          <w:kern w:val="0"/>
+          <w:sz w:val="24"/>
+          <w:szCs w:val="24"/>
+        </w:rPr>
+      </w:pPr>
+    </w:p>
+    <w:p>
+      <w:pPr>
+        <w:autoSpaceDE w:val="0"/>
+        <w:autoSpaceDN w:val="0"/>
+        <w:adjustRightInd w:val="0"/>
+        <w:spacing w:after="0" w:line="240" w:lineRule="auto"/>
+        <w:rPr>
+          <w:rFonts w:ascii="Times New Roman" w:hAnsi="Times New Roman" w:cs="Times New Roman"/>
+          <w:kern w:val="0"/>
+          <w:sz w:val="24"/>
+          <w:szCs w:val="24"/>
+        </w:rPr>
+      </w:pPr>
+      <w:r>
+        <w:rPr>
+          <w:rFonts w:ascii="Times New Roman" w:hAnsi="Times New Roman" w:cs="Times New Roman"/>
+          <w:noProof/>
           <w:kern w:val="0"/>
           <w:sz w:val="24"/>
           <w:szCs w:val="24"/>
@@ -992,7 +1594,7 @@
                     <pic:cNvPicPr/>
                   </pic:nvPicPr>
                   <pic:blipFill>
-                    <a:blip r:embed="rId10"/>
+                    <a:blip r:embed="rId14"/>
                     <a:stretch>
                       <a:fillRect/>
                     </a:stretch>
@@ -1026,6 +1628,39 @@
           <w:szCs w:val="24"/>
         </w:rPr>
       </w:pPr>
+    </w:p>
+    <w:p>
+      <w:pPr>
+        <w:rPr>
+          <w:rFonts w:ascii="Times New Roman" w:hAnsi="Times New Roman" w:cs="Times New Roman"/>
+          <w:kern w:val="0"/>
+          <w:sz w:val="24"/>
+          <w:szCs w:val="24"/>
+        </w:rPr>
+      </w:pPr>
+      <w:r>
+        <w:rPr>
+          <w:rFonts w:ascii="Times New Roman" w:hAnsi="Times New Roman" w:cs="Times New Roman"/>
+          <w:kern w:val="0"/>
+          <w:sz w:val="24"/>
+          <w:szCs w:val="24"/>
+        </w:rPr>
+        <w:br w:type="page"/>
+      </w:r>
+    </w:p>
+    <w:p>
+      <w:pPr>
+        <w:autoSpaceDE w:val="0"/>
+        <w:autoSpaceDN w:val="0"/>
+        <w:adjustRightInd w:val="0"/>
+        <w:spacing w:after="0" w:line="240" w:lineRule="auto"/>
+        <w:rPr>
+          <w:rFonts w:ascii="Times New Roman" w:hAnsi="Times New Roman" w:cs="Times New Roman"/>
+          <w:kern w:val="0"/>
+          <w:sz w:val="24"/>
+          <w:szCs w:val="24"/>
+        </w:rPr>
+      </w:pPr>
       <w:r>
         <w:rPr>
           <w:rFonts w:ascii="Times New Roman" w:hAnsi="Times New Roman" w:cs="Times New Roman"/>
@@ -1034,39 +1669,40 @@
           <w:szCs w:val="24"/>
         </w:rPr>
         <w:lastRenderedPageBreak/>
-        <w:t>The first table is only relevant in regression models with multiple independent variables, where you might consider adding or removing independent variables.</w:t>
-      </w:r>
-    </w:p>
-    <w:p>
-      <w:pPr>
-        <w:autoSpaceDE w:val="0"/>
-        <w:autoSpaceDN w:val="0"/>
-        <w:adjustRightInd w:val="0"/>
-        <w:spacing w:after="0" w:line="240" w:lineRule="auto"/>
-        <w:rPr>
-          <w:rFonts w:ascii="Times New Roman" w:hAnsi="Times New Roman" w:cs="Times New Roman"/>
-          <w:kern w:val="0"/>
-          <w:sz w:val="24"/>
-          <w:szCs w:val="24"/>
-        </w:rPr>
-      </w:pPr>
-    </w:p>
-    <w:p>
-      <w:pPr>
-        <w:autoSpaceDE w:val="0"/>
-        <w:autoSpaceDN w:val="0"/>
-        <w:adjustRightInd w:val="0"/>
-        <w:spacing w:after="0" w:line="240" w:lineRule="auto"/>
-        <w:rPr>
-          <w:rFonts w:ascii="Times New Roman" w:hAnsi="Times New Roman" w:cs="Times New Roman"/>
-          <w:kern w:val="0"/>
-          <w:sz w:val="24"/>
-          <w:szCs w:val="24"/>
-        </w:rPr>
-      </w:pPr>
-      <w:r>
-        <w:rPr>
-          <w:rFonts w:ascii="Times New Roman" w:hAnsi="Times New Roman" w:cs="Times New Roman"/>
+        <w:t>The second table gives the R Square value. In this model, the size of the lot explains 3% of the variation in lot price.</w:t>
+      </w:r>
+    </w:p>
+    <w:p>
+      <w:pPr>
+        <w:autoSpaceDE w:val="0"/>
+        <w:autoSpaceDN w:val="0"/>
+        <w:adjustRightInd w:val="0"/>
+        <w:spacing w:after="0" w:line="240" w:lineRule="auto"/>
+        <w:rPr>
+          <w:rFonts w:ascii="Times New Roman" w:hAnsi="Times New Roman" w:cs="Times New Roman"/>
+          <w:kern w:val="0"/>
+          <w:sz w:val="24"/>
+          <w:szCs w:val="24"/>
+        </w:rPr>
+      </w:pPr>
+    </w:p>
+    <w:p>
+      <w:pPr>
+        <w:autoSpaceDE w:val="0"/>
+        <w:autoSpaceDN w:val="0"/>
+        <w:adjustRightInd w:val="0"/>
+        <w:spacing w:after="0" w:line="240" w:lineRule="auto"/>
+        <w:rPr>
+          <w:rFonts w:ascii="Times New Roman" w:hAnsi="Times New Roman" w:cs="Times New Roman"/>
+          <w:kern w:val="0"/>
+          <w:sz w:val="24"/>
+          <w:szCs w:val="24"/>
+        </w:rPr>
+      </w:pPr>
+      <w:r>
+        <w:rPr>
+          <w:rFonts w:ascii="Times New Roman" w:hAnsi="Times New Roman" w:cs="Times New Roman"/>
+          <w:noProof/>
           <w:kern w:val="0"/>
           <w:sz w:val="24"/>
           <w:szCs w:val="24"/>
@@ -1087,7 +1723,7 @@
                     <pic:cNvPicPr/>
                   </pic:nvPicPr>
                   <pic:blipFill>
-                    <a:blip r:embed="rId11"/>
+                    <a:blip r:embed="rId15"/>
                     <a:stretch>
                       <a:fillRect/>
                     </a:stretch>
@@ -1124,57 +1760,96 @@
     </w:p>
     <w:p>
       <w:pPr>
-        <w:autoSpaceDE w:val="0"/>
-        <w:autoSpaceDN w:val="0"/>
-        <w:adjustRightInd w:val="0"/>
-        <w:spacing w:after="0" w:line="240" w:lineRule="auto"/>
-        <w:rPr>
-          <w:rFonts w:ascii="Times New Roman" w:hAnsi="Times New Roman" w:cs="Times New Roman"/>
-          <w:kern w:val="0"/>
-          <w:sz w:val="24"/>
-          <w:szCs w:val="24"/>
-        </w:rPr>
-      </w:pPr>
-      <w:r>
-        <w:rPr>
-          <w:rFonts w:ascii="Times New Roman" w:hAnsi="Times New Roman" w:cs="Times New Roman"/>
-          <w:kern w:val="0"/>
-          <w:sz w:val="24"/>
-          <w:szCs w:val="24"/>
-        </w:rPr>
-        <w:t>The second table gives the R Square value. In this model, the size of the lot explains 3% of the variation in lot price.</w:t>
-      </w:r>
-    </w:p>
-    <w:p>
-      <w:pPr>
-        <w:autoSpaceDE w:val="0"/>
-        <w:autoSpaceDN w:val="0"/>
-        <w:adjustRightInd w:val="0"/>
-        <w:spacing w:after="0" w:line="240" w:lineRule="auto"/>
-        <w:rPr>
-          <w:rFonts w:ascii="Times New Roman" w:hAnsi="Times New Roman" w:cs="Times New Roman"/>
-          <w:kern w:val="0"/>
-          <w:sz w:val="24"/>
-          <w:szCs w:val="24"/>
-        </w:rPr>
-      </w:pPr>
-    </w:p>
-    <w:p>
-      <w:pPr>
-        <w:autoSpaceDE w:val="0"/>
-        <w:autoSpaceDN w:val="0"/>
-        <w:adjustRightInd w:val="0"/>
-        <w:spacing w:after="0" w:line="240" w:lineRule="auto"/>
-        <w:rPr>
-          <w:rFonts w:ascii="Times New Roman" w:hAnsi="Times New Roman" w:cs="Times New Roman"/>
-          <w:kern w:val="0"/>
-          <w:sz w:val="24"/>
-          <w:szCs w:val="24"/>
-        </w:rPr>
-      </w:pPr>
-      <w:r>
-        <w:rPr>
-          <w:rFonts w:ascii="Times New Roman" w:hAnsi="Times New Roman" w:cs="Times New Roman"/>
+        <w:rPr>
+          <w:rFonts w:ascii="Times New Roman" w:hAnsi="Times New Roman" w:cs="Times New Roman"/>
+          <w:kern w:val="0"/>
+          <w:sz w:val="24"/>
+          <w:szCs w:val="24"/>
+        </w:rPr>
+      </w:pPr>
+      <w:r>
+        <w:rPr>
+          <w:rFonts w:ascii="Times New Roman" w:hAnsi="Times New Roman" w:cs="Times New Roman"/>
+          <w:kern w:val="0"/>
+          <w:sz w:val="24"/>
+          <w:szCs w:val="24"/>
+        </w:rPr>
+        <w:br w:type="page"/>
+      </w:r>
+    </w:p>
+    <w:p>
+      <w:pPr>
+        <w:autoSpaceDE w:val="0"/>
+        <w:autoSpaceDN w:val="0"/>
+        <w:adjustRightInd w:val="0"/>
+        <w:spacing w:after="0" w:line="240" w:lineRule="auto"/>
+        <w:rPr>
+          <w:rFonts w:ascii="Times New Roman" w:hAnsi="Times New Roman" w:cs="Times New Roman"/>
+          <w:kern w:val="0"/>
+          <w:sz w:val="24"/>
+          <w:szCs w:val="24"/>
+        </w:rPr>
+      </w:pPr>
+      <w:r>
+        <w:rPr>
+          <w:rFonts w:ascii="Times New Roman" w:hAnsi="Times New Roman" w:cs="Times New Roman"/>
+          <w:kern w:val="0"/>
+          <w:sz w:val="24"/>
+          <w:szCs w:val="24"/>
+        </w:rPr>
+        <w:lastRenderedPageBreak/>
+        <w:t>Th</w:t>
+      </w:r>
+      <w:r>
+        <w:rPr>
+          <w:rFonts w:ascii="Times New Roman" w:hAnsi="Times New Roman" w:cs="Times New Roman"/>
+          <w:kern w:val="0"/>
+          <w:sz w:val="24"/>
+          <w:szCs w:val="24"/>
+        </w:rPr>
+        <w:t xml:space="preserve">e third table </w:t>
+      </w:r>
+      <w:r>
+        <w:rPr>
+          <w:rFonts w:ascii="Times New Roman" w:hAnsi="Times New Roman" w:cs="Times New Roman"/>
+          <w:kern w:val="0"/>
+          <w:sz w:val="24"/>
+          <w:szCs w:val="24"/>
+        </w:rPr>
+        <w:t>is the analysis of variance table.</w:t>
+      </w:r>
+    </w:p>
+    <w:p>
+      <w:pPr>
+        <w:autoSpaceDE w:val="0"/>
+        <w:autoSpaceDN w:val="0"/>
+        <w:adjustRightInd w:val="0"/>
+        <w:spacing w:after="0" w:line="240" w:lineRule="auto"/>
+        <w:rPr>
+          <w:rFonts w:ascii="Times New Roman" w:hAnsi="Times New Roman" w:cs="Times New Roman"/>
+          <w:kern w:val="0"/>
+          <w:sz w:val="24"/>
+          <w:szCs w:val="24"/>
+        </w:rPr>
+      </w:pPr>
+    </w:p>
+    <w:p>
+      <w:pPr>
+        <w:autoSpaceDE w:val="0"/>
+        <w:autoSpaceDN w:val="0"/>
+        <w:adjustRightInd w:val="0"/>
+        <w:spacing w:after="0" w:line="240" w:lineRule="auto"/>
+        <w:rPr>
+          <w:rFonts w:ascii="Times New Roman" w:hAnsi="Times New Roman" w:cs="Times New Roman"/>
+          <w:kern w:val="0"/>
+          <w:sz w:val="24"/>
+          <w:szCs w:val="24"/>
+        </w:rPr>
+      </w:pPr>
+      <w:r>
+        <w:rPr>
+          <w:rFonts w:ascii="Times New Roman" w:hAnsi="Times New Roman" w:cs="Times New Roman"/>
+          <w:noProof/>
           <w:kern w:val="0"/>
           <w:sz w:val="24"/>
           <w:szCs w:val="24"/>
@@ -1195,7 +1870,7 @@
                     <pic:cNvPicPr/>
                   </pic:nvPicPr>
                   <pic:blipFill>
-                    <a:blip r:embed="rId12"/>
+                    <a:blip r:embed="rId16"/>
                     <a:stretch>
                       <a:fillRect/>
                     </a:stretch>
@@ -1236,7 +1911,7 @@
           <w:sz w:val="24"/>
           <w:szCs w:val="24"/>
         </w:rPr>
-        <w:t>This is the analysis of variance table. You have 1 degree of freedom for Regression and 97 degrees of freedom for Residual (or Error). The sum of squares and mean squares are rather large because the lot prices are in the tens and hundreds of thousands. The F-ratio is 3.147. This is close to 1. The p-value, 0.079, is larger than 0.05, so you would accept the null hypothesis and conclude that there is no relationship between the size of the lot in acres and its price in dollars.</w:t>
+        <w:t>You have 1 degree of freedom for Regression and 97 degrees of freedom for Residual (or Error). The sum of squares and mean squares are rather large because the lot prices are in the tens and hundreds of thousands. The F-ratio is 3.147. This is close to 1. The p-value, 0.079, is larger than 0.05, so you would accept the null hypothesis and conclude that there is no relationship between the size of the lot in acres and its price in dollars.</w:t>
       </w:r>
       <w:r>
         <w:rPr>
@@ -1259,34 +1934,77 @@
     </w:p>
     <w:p>
       <w:pPr>
-        <w:autoSpaceDE w:val="0"/>
-        <w:autoSpaceDN w:val="0"/>
-        <w:adjustRightInd w:val="0"/>
-        <w:spacing w:after="0" w:line="240" w:lineRule="auto"/>
-        <w:rPr>
-          <w:rFonts w:ascii="Times New Roman" w:hAnsi="Times New Roman" w:cs="Times New Roman"/>
-          <w:kern w:val="0"/>
-          <w:sz w:val="24"/>
-          <w:szCs w:val="24"/>
-        </w:rPr>
-      </w:pPr>
-    </w:p>
-    <w:p>
-      <w:pPr>
-        <w:autoSpaceDE w:val="0"/>
-        <w:autoSpaceDN w:val="0"/>
-        <w:adjustRightInd w:val="0"/>
-        <w:spacing w:after="0" w:line="240" w:lineRule="auto"/>
-        <w:rPr>
-          <w:rFonts w:ascii="Times New Roman" w:hAnsi="Times New Roman" w:cs="Times New Roman"/>
-          <w:kern w:val="0"/>
-          <w:sz w:val="24"/>
-          <w:szCs w:val="24"/>
-        </w:rPr>
-      </w:pPr>
-      <w:r>
-        <w:rPr>
-          <w:rFonts w:ascii="Times New Roman" w:hAnsi="Times New Roman" w:cs="Times New Roman"/>
+        <w:rPr>
+          <w:rFonts w:ascii="Times New Roman" w:hAnsi="Times New Roman" w:cs="Times New Roman"/>
+          <w:kern w:val="0"/>
+          <w:sz w:val="24"/>
+          <w:szCs w:val="24"/>
+        </w:rPr>
+      </w:pPr>
+      <w:r>
+        <w:rPr>
+          <w:rFonts w:ascii="Times New Roman" w:hAnsi="Times New Roman" w:cs="Times New Roman"/>
+          <w:kern w:val="0"/>
+          <w:sz w:val="24"/>
+          <w:szCs w:val="24"/>
+        </w:rPr>
+        <w:br w:type="page"/>
+      </w:r>
+    </w:p>
+    <w:p>
+      <w:pPr>
+        <w:autoSpaceDE w:val="0"/>
+        <w:autoSpaceDN w:val="0"/>
+        <w:adjustRightInd w:val="0"/>
+        <w:spacing w:after="0" w:line="240" w:lineRule="auto"/>
+        <w:rPr>
+          <w:rFonts w:ascii="Times New Roman" w:hAnsi="Times New Roman" w:cs="Times New Roman"/>
+          <w:kern w:val="0"/>
+          <w:sz w:val="24"/>
+          <w:szCs w:val="24"/>
+        </w:rPr>
+      </w:pPr>
+    </w:p>
+    <w:p>
+      <w:pPr>
+        <w:autoSpaceDE w:val="0"/>
+        <w:autoSpaceDN w:val="0"/>
+        <w:adjustRightInd w:val="0"/>
+        <w:spacing w:after="0" w:line="240" w:lineRule="auto"/>
+        <w:rPr>
+          <w:rFonts w:ascii="Times New Roman" w:hAnsi="Times New Roman" w:cs="Times New Roman"/>
+          <w:kern w:val="0"/>
+          <w:sz w:val="24"/>
+          <w:szCs w:val="24"/>
+        </w:rPr>
+      </w:pPr>
+      <w:r>
+        <w:rPr>
+          <w:rFonts w:ascii="Times New Roman" w:hAnsi="Times New Roman" w:cs="Times New Roman"/>
+          <w:kern w:val="0"/>
+          <w:sz w:val="24"/>
+          <w:szCs w:val="24"/>
+        </w:rPr>
+        <w:t>The fourth table provides the regression coefficients, statistical tests, and confidence intervals.</w:t>
+      </w:r>
+    </w:p>
+    <w:p>
+      <w:pPr>
+        <w:autoSpaceDE w:val="0"/>
+        <w:autoSpaceDN w:val="0"/>
+        <w:adjustRightInd w:val="0"/>
+        <w:spacing w:after="0" w:line="240" w:lineRule="auto"/>
+        <w:rPr>
+          <w:rFonts w:ascii="Times New Roman" w:hAnsi="Times New Roman" w:cs="Times New Roman"/>
+          <w:kern w:val="0"/>
+          <w:sz w:val="24"/>
+          <w:szCs w:val="24"/>
+        </w:rPr>
+      </w:pPr>
+      <w:r>
+        <w:rPr>
+          <w:rFonts w:ascii="Times New Roman" w:hAnsi="Times New Roman" w:cs="Times New Roman"/>
+          <w:noProof/>
           <w:kern w:val="0"/>
           <w:sz w:val="24"/>
           <w:szCs w:val="24"/>
@@ -1307,7 +2025,7 @@
                     <pic:cNvPicPr/>
                   </pic:nvPicPr>
                   <pic:blipFill>
-                    <a:blip r:embed="rId13"/>
+                    <a:blip r:embed="rId17"/>
                     <a:stretch>
                       <a:fillRect/>
                     </a:stretch>
@@ -1362,42 +2080,183 @@
           <w:sz w:val="24"/>
           <w:szCs w:val="24"/>
         </w:rPr>
-        <w:t xml:space="preserve">This is the table of regression coefficients. The intercept is $62,000 and the slope is $40,000. </w:t>
-      </w:r>
-      <w:proofErr w:type="gramStart"/>
-      <w:r>
-        <w:rPr>
-          <w:rFonts w:ascii="Times New Roman" w:hAnsi="Times New Roman" w:cs="Times New Roman"/>
-          <w:kern w:val="0"/>
-          <w:sz w:val="24"/>
-          <w:szCs w:val="24"/>
-        </w:rPr>
-        <w:t>The</w:t>
-      </w:r>
-      <w:proofErr w:type="gramEnd"/>
-      <w:r>
-        <w:rPr>
-          <w:rFonts w:ascii="Times New Roman" w:hAnsi="Times New Roman" w:cs="Times New Roman"/>
-          <w:kern w:val="0"/>
-          <w:sz w:val="24"/>
-          <w:szCs w:val="24"/>
-        </w:rPr>
-        <w:t xml:space="preserve"> estimated average lot price increases by 40 thousand dollars for each increase of one acre in the size of the lot. The interpretation of the intercept is a bit difficult--the estimated average price of a lot is 62 thousand dollars for a lot of zero acres. </w:t>
-      </w:r>
-    </w:p>
-    <w:p>
-      <w:pPr>
-        <w:autoSpaceDE w:val="0"/>
-        <w:autoSpaceDN w:val="0"/>
-        <w:adjustRightInd w:val="0"/>
-        <w:spacing w:after="0" w:line="240" w:lineRule="auto"/>
-        <w:rPr>
-          <w:rFonts w:ascii="Times New Roman" w:hAnsi="Times New Roman" w:cs="Times New Roman"/>
-          <w:kern w:val="0"/>
-          <w:sz w:val="24"/>
-          <w:szCs w:val="24"/>
-        </w:rPr>
-      </w:pPr>
+        <w:t xml:space="preserve">The intercept is $62,000 and the slope is $40,000. The estimated average lot price increases by 40 thousand dollars for each increase of one acre in the size of the lot. The interpretation of the intercept is a bit difficult--the estimated average price of a lot is 62 thousand dollars for a lot of zero acres. </w:t>
+      </w:r>
+    </w:p>
+    <w:p>
+      <w:pPr>
+        <w:autoSpaceDE w:val="0"/>
+        <w:autoSpaceDN w:val="0"/>
+        <w:adjustRightInd w:val="0"/>
+        <w:spacing w:after="0" w:line="240" w:lineRule="auto"/>
+        <w:rPr>
+          <w:rFonts w:ascii="Times New Roman" w:hAnsi="Times New Roman" w:cs="Times New Roman"/>
+          <w:kern w:val="0"/>
+          <w:sz w:val="24"/>
+          <w:szCs w:val="24"/>
+        </w:rPr>
+      </w:pPr>
+    </w:p>
+    <w:p>
+      <w:pPr>
+        <w:autoSpaceDE w:val="0"/>
+        <w:autoSpaceDN w:val="0"/>
+        <w:adjustRightInd w:val="0"/>
+        <w:spacing w:after="0" w:line="240" w:lineRule="auto"/>
+        <w:rPr>
+          <w:rFonts w:ascii="Times New Roman" w:hAnsi="Times New Roman" w:cs="Times New Roman"/>
+          <w:kern w:val="0"/>
+          <w:sz w:val="24"/>
+          <w:szCs w:val="24"/>
+        </w:rPr>
+      </w:pPr>
+      <w:r>
+        <w:rPr>
+          <w:rFonts w:ascii="Times New Roman" w:hAnsi="Times New Roman" w:cs="Times New Roman"/>
+          <w:kern w:val="0"/>
+          <w:sz w:val="24"/>
+          <w:szCs w:val="24"/>
+        </w:rPr>
+        <w:t xml:space="preserve">Notice that the t-statistic for acres is close to zero and the p-value is larger than 0.05. This </w:t>
+      </w:r>
+      <w:r>
+        <w:rPr>
+          <w:rFonts w:ascii="Times New Roman" w:hAnsi="Times New Roman" w:cs="Times New Roman"/>
+          <w:kern w:val="0"/>
+          <w:sz w:val="24"/>
+          <w:szCs w:val="24"/>
+        </w:rPr>
+        <w:t>is t</w:t>
+      </w:r>
+      <w:r>
+        <w:rPr>
+          <w:rFonts w:ascii="Times New Roman" w:hAnsi="Times New Roman" w:cs="Times New Roman"/>
+          <w:kern w:val="0"/>
+          <w:sz w:val="24"/>
+          <w:szCs w:val="24"/>
+        </w:rPr>
+        <w:t>esting the hypothesis that the slope is zero</w:t>
+      </w:r>
+      <w:r>
+        <w:rPr>
+          <w:rFonts w:ascii="Times New Roman" w:hAnsi="Times New Roman" w:cs="Times New Roman"/>
+          <w:kern w:val="0"/>
+          <w:sz w:val="24"/>
+          <w:szCs w:val="24"/>
+        </w:rPr>
+        <w:t>. You would accept the null hypothesis and conclude that there is no relationship between the size of the lot in acres and price in dollars. This is consistent with the interpretation provided earlier.</w:t>
+      </w:r>
+    </w:p>
+    <w:p>
+      <w:pPr>
+        <w:autoSpaceDE w:val="0"/>
+        <w:autoSpaceDN w:val="0"/>
+        <w:adjustRightInd w:val="0"/>
+        <w:spacing w:after="0" w:line="240" w:lineRule="auto"/>
+        <w:rPr>
+          <w:rFonts w:ascii="Times New Roman" w:hAnsi="Times New Roman" w:cs="Times New Roman"/>
+          <w:kern w:val="0"/>
+          <w:sz w:val="24"/>
+          <w:szCs w:val="24"/>
+        </w:rPr>
+      </w:pPr>
+    </w:p>
+    <w:p>
+      <w:pPr>
+        <w:autoSpaceDE w:val="0"/>
+        <w:autoSpaceDN w:val="0"/>
+        <w:adjustRightInd w:val="0"/>
+        <w:spacing w:after="0" w:line="240" w:lineRule="auto"/>
+        <w:rPr>
+          <w:rFonts w:ascii="Times New Roman" w:hAnsi="Times New Roman" w:cs="Times New Roman"/>
+          <w:kern w:val="0"/>
+          <w:sz w:val="24"/>
+          <w:szCs w:val="24"/>
+        </w:rPr>
+      </w:pPr>
+      <w:r>
+        <w:rPr>
+          <w:rFonts w:ascii="Times New Roman" w:hAnsi="Times New Roman" w:cs="Times New Roman"/>
+          <w:kern w:val="0"/>
+          <w:sz w:val="24"/>
+          <w:szCs w:val="24"/>
+        </w:rPr>
+        <w:t>The 95% confidence interval</w:t>
+      </w:r>
+      <w:r>
+        <w:rPr>
+          <w:rFonts w:ascii="Times New Roman" w:hAnsi="Times New Roman" w:cs="Times New Roman"/>
+          <w:kern w:val="0"/>
+          <w:sz w:val="24"/>
+          <w:szCs w:val="24"/>
+        </w:rPr>
+        <w:t xml:space="preserve"> for the slope ranges from -5 thousand dollars to 85 thousand dollars. This confidence interval includes the value of zero, leading you to draw the same conclusion as earlier.</w:t>
+      </w:r>
+    </w:p>
+    <w:p>
+      <w:pPr>
+        <w:autoSpaceDE w:val="0"/>
+        <w:autoSpaceDN w:val="0"/>
+        <w:adjustRightInd w:val="0"/>
+        <w:spacing w:after="0" w:line="240" w:lineRule="auto"/>
+        <w:rPr>
+          <w:rFonts w:ascii="Times New Roman" w:hAnsi="Times New Roman" w:cs="Times New Roman"/>
+          <w:kern w:val="0"/>
+          <w:sz w:val="24"/>
+          <w:szCs w:val="24"/>
+        </w:rPr>
+      </w:pPr>
+    </w:p>
+    <w:p>
+      <w:pPr>
+        <w:autoSpaceDE w:val="0"/>
+        <w:autoSpaceDN w:val="0"/>
+        <w:adjustRightInd w:val="0"/>
+        <w:spacing w:after="0" w:line="240" w:lineRule="auto"/>
+        <w:rPr>
+          <w:rFonts w:ascii="Times New Roman" w:hAnsi="Times New Roman" w:cs="Times New Roman"/>
+          <w:kern w:val="0"/>
+          <w:sz w:val="24"/>
+          <w:szCs w:val="24"/>
+        </w:rPr>
+      </w:pPr>
+      <w:r>
+        <w:rPr>
+          <w:rFonts w:ascii="Times New Roman" w:hAnsi="Times New Roman" w:cs="Times New Roman"/>
+          <w:kern w:val="0"/>
+          <w:sz w:val="24"/>
+          <w:szCs w:val="24"/>
+        </w:rPr>
+        <w:t>Normally, you do not</w:t>
+      </w:r>
+      <w:r>
+        <w:rPr>
+          <w:rFonts w:ascii="Times New Roman" w:hAnsi="Times New Roman" w:cs="Times New Roman"/>
+          <w:kern w:val="0"/>
+          <w:sz w:val="24"/>
+          <w:szCs w:val="24"/>
+        </w:rPr>
+        <w:t xml:space="preserve"> test any hypotheses or compute any confidence intervals for the intercept.</w:t>
+      </w:r>
+    </w:p>
+    <w:p>
+      <w:pPr>
+        <w:rPr>
+          <w:rFonts w:ascii="Times New Roman" w:hAnsi="Times New Roman" w:cs="Times New Roman"/>
+          <w:kern w:val="0"/>
+          <w:sz w:val="24"/>
+          <w:szCs w:val="24"/>
+        </w:rPr>
+      </w:pPr>
+      <w:r>
+        <w:rPr>
+          <w:rFonts w:ascii="Times New Roman" w:hAnsi="Times New Roman" w:cs="Times New Roman"/>
+          <w:kern w:val="0"/>
+          <w:sz w:val="24"/>
+          <w:szCs w:val="24"/>
+        </w:rPr>
+        <w:br w:type="page"/>
+      </w:r>
     </w:p>
     <w:p>
       <w:pPr>
@@ -1420,163 +2279,181 @@
           <w:szCs w:val="24"/>
         </w:rPr>
         <w:lastRenderedPageBreak/>
-        <w:t xml:space="preserve">Notice that the t-statistic for acres is close to zero and the p-value is larger than 0.05. This </w:t>
-      </w:r>
-      <w:r>
-        <w:rPr>
-          <w:rFonts w:ascii="Times New Roman" w:hAnsi="Times New Roman" w:cs="Times New Roman"/>
-          <w:kern w:val="0"/>
-          <w:sz w:val="24"/>
-          <w:szCs w:val="24"/>
-        </w:rPr>
-        <w:t>is t</w:t>
-      </w:r>
-      <w:r>
-        <w:rPr>
-          <w:rFonts w:ascii="Times New Roman" w:hAnsi="Times New Roman" w:cs="Times New Roman"/>
-          <w:kern w:val="0"/>
-          <w:sz w:val="24"/>
-          <w:szCs w:val="24"/>
-        </w:rPr>
-        <w:t>esting the hypothesis that the slope is zero</w:t>
-      </w:r>
-      <w:r>
-        <w:rPr>
-          <w:rFonts w:ascii="Times New Roman" w:hAnsi="Times New Roman" w:cs="Times New Roman"/>
-          <w:kern w:val="0"/>
-          <w:sz w:val="24"/>
-          <w:szCs w:val="24"/>
-        </w:rPr>
-        <w:t>. You would accept the null hypothesis and conclude that there is no relationship between the size of the lot in acres and price in dollars. This is consistent with the interpretation provided earlier.</w:t>
-      </w:r>
-    </w:p>
-    <w:p>
-      <w:pPr>
-        <w:autoSpaceDE w:val="0"/>
-        <w:autoSpaceDN w:val="0"/>
-        <w:adjustRightInd w:val="0"/>
-        <w:spacing w:after="0" w:line="240" w:lineRule="auto"/>
-        <w:rPr>
-          <w:rFonts w:ascii="Times New Roman" w:hAnsi="Times New Roman" w:cs="Times New Roman"/>
-          <w:kern w:val="0"/>
-          <w:sz w:val="24"/>
-          <w:szCs w:val="24"/>
-        </w:rPr>
-      </w:pPr>
-    </w:p>
-    <w:p>
-      <w:pPr>
-        <w:autoSpaceDE w:val="0"/>
-        <w:autoSpaceDN w:val="0"/>
-        <w:adjustRightInd w:val="0"/>
-        <w:spacing w:after="0" w:line="240" w:lineRule="auto"/>
-        <w:rPr>
-          <w:rFonts w:ascii="Times New Roman" w:hAnsi="Times New Roman" w:cs="Times New Roman"/>
-          <w:kern w:val="0"/>
-          <w:sz w:val="24"/>
-          <w:szCs w:val="24"/>
-        </w:rPr>
-      </w:pPr>
-      <w:r>
-        <w:rPr>
-          <w:rFonts w:ascii="Times New Roman" w:hAnsi="Times New Roman" w:cs="Times New Roman"/>
-          <w:kern w:val="0"/>
-          <w:sz w:val="24"/>
-          <w:szCs w:val="24"/>
-        </w:rPr>
-        <w:t>The 95% confidence interval</w:t>
-      </w:r>
-      <w:r>
-        <w:rPr>
-          <w:rFonts w:ascii="Times New Roman" w:hAnsi="Times New Roman" w:cs="Times New Roman"/>
-          <w:kern w:val="0"/>
-          <w:sz w:val="24"/>
-          <w:szCs w:val="24"/>
-        </w:rPr>
-        <w:t xml:space="preserve"> for the slope ranges from -5 thousand dollars to 85 thousand dollars. This confidence interval includes the value of zero, leading you to draw the same conclusion as earlier.</w:t>
-      </w:r>
-    </w:p>
-    <w:p>
-      <w:pPr>
-        <w:autoSpaceDE w:val="0"/>
-        <w:autoSpaceDN w:val="0"/>
-        <w:adjustRightInd w:val="0"/>
-        <w:spacing w:after="0" w:line="240" w:lineRule="auto"/>
-        <w:rPr>
-          <w:rFonts w:ascii="Times New Roman" w:hAnsi="Times New Roman" w:cs="Times New Roman"/>
-          <w:kern w:val="0"/>
-          <w:sz w:val="24"/>
-          <w:szCs w:val="24"/>
-        </w:rPr>
-      </w:pPr>
-    </w:p>
-    <w:p>
-      <w:pPr>
-        <w:autoSpaceDE w:val="0"/>
-        <w:autoSpaceDN w:val="0"/>
-        <w:adjustRightInd w:val="0"/>
-        <w:spacing w:after="0" w:line="240" w:lineRule="auto"/>
-        <w:rPr>
-          <w:rFonts w:ascii="Times New Roman" w:hAnsi="Times New Roman" w:cs="Times New Roman"/>
-          <w:kern w:val="0"/>
-          <w:sz w:val="24"/>
-          <w:szCs w:val="24"/>
-        </w:rPr>
-      </w:pPr>
-      <w:r>
-        <w:rPr>
-          <w:rFonts w:ascii="Times New Roman" w:hAnsi="Times New Roman" w:cs="Times New Roman"/>
-          <w:kern w:val="0"/>
-          <w:sz w:val="24"/>
-          <w:szCs w:val="24"/>
-        </w:rPr>
-        <w:t>Normally, you do not</w:t>
-      </w:r>
-      <w:r>
-        <w:rPr>
-          <w:rFonts w:ascii="Times New Roman" w:hAnsi="Times New Roman" w:cs="Times New Roman"/>
-          <w:kern w:val="0"/>
-          <w:sz w:val="24"/>
-          <w:szCs w:val="24"/>
-        </w:rPr>
-        <w:t xml:space="preserve"> test any hypotheses or compute any confidence intervals for the intercept.</w:t>
-      </w:r>
-    </w:p>
-    <w:p>
-      <w:pPr>
-        <w:autoSpaceDE w:val="0"/>
-        <w:autoSpaceDN w:val="0"/>
-        <w:adjustRightInd w:val="0"/>
-        <w:spacing w:after="0" w:line="240" w:lineRule="auto"/>
-        <w:rPr>
-          <w:rFonts w:ascii="Times New Roman" w:hAnsi="Times New Roman" w:cs="Times New Roman"/>
-          <w:kern w:val="0"/>
-          <w:sz w:val="24"/>
-          <w:szCs w:val="24"/>
-        </w:rPr>
-      </w:pPr>
-    </w:p>
-    <w:p>
-      <w:pPr>
-        <w:autoSpaceDE w:val="0"/>
-        <w:autoSpaceDN w:val="0"/>
-        <w:adjustRightInd w:val="0"/>
-        <w:spacing w:after="0" w:line="240" w:lineRule="auto"/>
-        <w:rPr>
-          <w:rFonts w:ascii="Times New Roman" w:hAnsi="Times New Roman" w:cs="Times New Roman"/>
-          <w:kern w:val="0"/>
-          <w:sz w:val="24"/>
-          <w:szCs w:val="24"/>
-        </w:rPr>
-      </w:pPr>
-      <w:r>
-        <w:rPr>
-          <w:rFonts w:ascii="Times New Roman" w:hAnsi="Times New Roman" w:cs="Times New Roman"/>
-          <w:kern w:val="0"/>
-          <w:sz w:val="24"/>
-          <w:szCs w:val="24"/>
-        </w:rPr>
+        <w:t>The fifth table produces simple statistics for the residuals and predicted values.</w:t>
+      </w:r>
+    </w:p>
+    <w:p>
+      <w:pPr>
+        <w:autoSpaceDE w:val="0"/>
+        <w:autoSpaceDN w:val="0"/>
+        <w:adjustRightInd w:val="0"/>
+        <w:spacing w:after="0" w:line="240" w:lineRule="auto"/>
+        <w:rPr>
+          <w:rFonts w:ascii="Times New Roman" w:hAnsi="Times New Roman" w:cs="Times New Roman"/>
+          <w:kern w:val="0"/>
+          <w:sz w:val="24"/>
+          <w:szCs w:val="24"/>
+        </w:rPr>
+      </w:pPr>
+    </w:p>
+    <w:p>
+      <w:pPr>
+        <w:autoSpaceDE w:val="0"/>
+        <w:autoSpaceDN w:val="0"/>
+        <w:adjustRightInd w:val="0"/>
+        <w:spacing w:after="0" w:line="240" w:lineRule="auto"/>
+        <w:rPr>
+          <w:rFonts w:ascii="Times New Roman" w:hAnsi="Times New Roman" w:cs="Times New Roman"/>
+          <w:kern w:val="0"/>
+          <w:sz w:val="24"/>
+          <w:szCs w:val="24"/>
+        </w:rPr>
+      </w:pPr>
+      <w:r>
+        <w:rPr>
+          <w:rFonts w:ascii="Times New Roman" w:hAnsi="Times New Roman" w:cs="Times New Roman"/>
+          <w:kern w:val="0"/>
+          <w:sz w:val="24"/>
+          <w:szCs w:val="24"/>
+        </w:rPr>
+        <w:drawing>
+          <wp:inline distT="0" distB="0" distL="0" distR="0" wp14:anchorId="46D18FCB" wp14:editId="70862840">
+            <wp:extent cx="4943475" cy="1514475"/>
+            <wp:effectExtent l="0" t="0" r="9525" b="9525"/>
+            <wp:docPr id="2033237097" name="Picture 1" descr="A table with numbers and a few black text&#10;&#10;Description automatically generated"/>
+            <wp:cNvGraphicFramePr>
+              <a:graphicFrameLocks xmlns:a="http://schemas.openxmlformats.org/drawingml/2006/main" noChangeAspect="1"/>
+            </wp:cNvGraphicFramePr>
+            <a:graphic xmlns:a="http://schemas.openxmlformats.org/drawingml/2006/main">
+              <a:graphicData uri="http://schemas.openxmlformats.org/drawingml/2006/picture">
+                <pic:pic xmlns:pic="http://schemas.openxmlformats.org/drawingml/2006/picture">
+                  <pic:nvPicPr>
+                    <pic:cNvPr id="2033237097" name="Picture 1" descr="A table with numbers and a few black text&#10;&#10;Description automatically generated"/>
+                    <pic:cNvPicPr/>
+                  </pic:nvPicPr>
+                  <pic:blipFill>
+                    <a:blip r:embed="rId18"/>
+                    <a:stretch>
+                      <a:fillRect/>
+                    </a:stretch>
+                  </pic:blipFill>
+                  <pic:spPr>
+                    <a:xfrm>
+                      <a:off x="0" y="0"/>
+                      <a:ext cx="4943475" cy="1514475"/>
+                    </a:xfrm>
+                    <a:prstGeom prst="rect">
+                      <a:avLst/>
+                    </a:prstGeom>
+                  </pic:spPr>
+                </pic:pic>
+              </a:graphicData>
+            </a:graphic>
+          </wp:inline>
+        </w:drawing>
+      </w:r>
+    </w:p>
+    <w:p>
+      <w:pPr>
+        <w:autoSpaceDE w:val="0"/>
+        <w:autoSpaceDN w:val="0"/>
+        <w:adjustRightInd w:val="0"/>
+        <w:spacing w:after="0" w:line="240" w:lineRule="auto"/>
+        <w:rPr>
+          <w:rFonts w:ascii="Times New Roman" w:hAnsi="Times New Roman" w:cs="Times New Roman"/>
+          <w:kern w:val="0"/>
+          <w:sz w:val="24"/>
+          <w:szCs w:val="24"/>
+        </w:rPr>
+      </w:pPr>
+    </w:p>
+    <w:p>
+      <w:pPr>
+        <w:autoSpaceDE w:val="0"/>
+        <w:autoSpaceDN w:val="0"/>
+        <w:adjustRightInd w:val="0"/>
+        <w:spacing w:after="0" w:line="240" w:lineRule="auto"/>
+        <w:rPr>
+          <w:rFonts w:ascii="Times New Roman" w:hAnsi="Times New Roman" w:cs="Times New Roman"/>
+          <w:kern w:val="0"/>
+          <w:sz w:val="24"/>
+          <w:szCs w:val="24"/>
+        </w:rPr>
+      </w:pPr>
+      <w:r>
+        <w:rPr>
+          <w:rFonts w:ascii="Times New Roman" w:hAnsi="Times New Roman" w:cs="Times New Roman"/>
+          <w:kern w:val="0"/>
+          <w:sz w:val="24"/>
+          <w:szCs w:val="24"/>
+        </w:rPr>
+        <w:t>There is nothing of real interest in this table.</w:t>
+      </w:r>
+    </w:p>
+    <w:p>
+      <w:pPr>
+        <w:autoSpaceDE w:val="0"/>
+        <w:autoSpaceDN w:val="0"/>
+        <w:adjustRightInd w:val="0"/>
+        <w:spacing w:after="0" w:line="240" w:lineRule="auto"/>
+        <w:rPr>
+          <w:rFonts w:ascii="Times New Roman" w:hAnsi="Times New Roman" w:cs="Times New Roman"/>
+          <w:kern w:val="0"/>
+          <w:sz w:val="24"/>
+          <w:szCs w:val="24"/>
+        </w:rPr>
+      </w:pPr>
+    </w:p>
+    <w:p>
+      <w:pPr>
+        <w:rPr>
+          <w:rFonts w:ascii="Times New Roman" w:hAnsi="Times New Roman" w:cs="Times New Roman"/>
+          <w:kern w:val="0"/>
+          <w:sz w:val="24"/>
+          <w:szCs w:val="24"/>
+        </w:rPr>
+      </w:pPr>
+      <w:r>
+        <w:rPr>
+          <w:rFonts w:ascii="Times New Roman" w:hAnsi="Times New Roman" w:cs="Times New Roman"/>
+          <w:kern w:val="0"/>
+          <w:sz w:val="24"/>
+          <w:szCs w:val="24"/>
+        </w:rPr>
+        <w:br w:type="page"/>
+      </w:r>
+    </w:p>
+    <w:p>
+      <w:pPr>
+        <w:autoSpaceDE w:val="0"/>
+        <w:autoSpaceDN w:val="0"/>
+        <w:adjustRightInd w:val="0"/>
+        <w:spacing w:after="0" w:line="240" w:lineRule="auto"/>
+        <w:rPr>
+          <w:rFonts w:ascii="Times New Roman" w:hAnsi="Times New Roman" w:cs="Times New Roman"/>
+          <w:kern w:val="0"/>
+          <w:sz w:val="24"/>
+          <w:szCs w:val="24"/>
+        </w:rPr>
+      </w:pPr>
+      <w:r>
+        <w:rPr>
+          <w:rFonts w:ascii="Times New Roman" w:hAnsi="Times New Roman" w:cs="Times New Roman"/>
+          <w:kern w:val="0"/>
+          <w:sz w:val="24"/>
+          <w:szCs w:val="24"/>
+        </w:rPr>
+        <w:lastRenderedPageBreak/>
         <w:t>To test normality, draw a QQ plot (a histogram would also be fine). Select Analyze | Descriptive Statistics | Q-Q plots from the menu.</w:t>
+      </w:r>
+      <w:r>
+        <w:rPr>
+          <w:rFonts w:ascii="Times New Roman" w:hAnsi="Times New Roman" w:cs="Times New Roman"/>
+          <w:kern w:val="0"/>
+          <w:sz w:val="24"/>
+          <w:szCs w:val="24"/>
+        </w:rPr>
+        <w:t xml:space="preserve"> This produces the Q-Q Plots dialog box.</w:t>
       </w:r>
     </w:p>
     <w:p>
@@ -1626,7 +2503,7 @@
                     <pic:cNvPicPr/>
                   </pic:nvPicPr>
                   <pic:blipFill>
-                    <a:blip r:embed="rId14"/>
+                    <a:blip r:embed="rId19"/>
                     <a:stretch>
                       <a:fillRect/>
                     </a:stretch>
@@ -1700,24 +2577,44 @@
     </w:p>
     <w:p>
       <w:pPr>
-        <w:autoSpaceDE w:val="0"/>
-        <w:autoSpaceDN w:val="0"/>
-        <w:adjustRightInd w:val="0"/>
-        <w:spacing w:after="0" w:line="240" w:lineRule="auto"/>
-        <w:rPr>
-          <w:rFonts w:ascii="Times New Roman" w:hAnsi="Times New Roman" w:cs="Times New Roman"/>
-          <w:kern w:val="0"/>
-          <w:sz w:val="24"/>
-          <w:szCs w:val="24"/>
-        </w:rPr>
-      </w:pPr>
-      <w:r>
-        <w:rPr>
-          <w:rFonts w:ascii="Times New Roman" w:hAnsi="Times New Roman" w:cs="Times New Roman"/>
-          <w:kern w:val="0"/>
-          <w:sz w:val="24"/>
-          <w:szCs w:val="24"/>
-        </w:rPr>
+        <w:rPr>
+          <w:rFonts w:ascii="Times New Roman" w:hAnsi="Times New Roman" w:cs="Times New Roman"/>
+          <w:kern w:val="0"/>
+          <w:sz w:val="24"/>
+          <w:szCs w:val="24"/>
+        </w:rPr>
+      </w:pPr>
+      <w:r>
+        <w:rPr>
+          <w:rFonts w:ascii="Times New Roman" w:hAnsi="Times New Roman" w:cs="Times New Roman"/>
+          <w:kern w:val="0"/>
+          <w:sz w:val="24"/>
+          <w:szCs w:val="24"/>
+        </w:rPr>
+        <w:br w:type="page"/>
+      </w:r>
+    </w:p>
+    <w:p>
+      <w:pPr>
+        <w:autoSpaceDE w:val="0"/>
+        <w:autoSpaceDN w:val="0"/>
+        <w:adjustRightInd w:val="0"/>
+        <w:spacing w:after="0" w:line="240" w:lineRule="auto"/>
+        <w:rPr>
+          <w:rFonts w:ascii="Times New Roman" w:hAnsi="Times New Roman" w:cs="Times New Roman"/>
+          <w:kern w:val="0"/>
+          <w:sz w:val="24"/>
+          <w:szCs w:val="24"/>
+        </w:rPr>
+      </w:pPr>
+      <w:r>
+        <w:rPr>
+          <w:rFonts w:ascii="Times New Roman" w:hAnsi="Times New Roman" w:cs="Times New Roman"/>
+          <w:kern w:val="0"/>
+          <w:sz w:val="24"/>
+          <w:szCs w:val="24"/>
+        </w:rPr>
+        <w:lastRenderedPageBreak/>
         <w:t>The Q-Q plot produces three tables and two graphs. The first table provides some technical details about the plot, but none are important for the most data analysts.</w:t>
       </w:r>
     </w:p>
@@ -1737,11 +2634,11 @@
       <w:r>
         <w:rPr>
           <w:rFonts w:ascii="Times New Roman" w:hAnsi="Times New Roman" w:cs="Times New Roman"/>
-          <w:kern w:val="0"/>
-          <w:sz w:val="24"/>
-          <w:szCs w:val="24"/>
-        </w:rPr>
-        <w:lastRenderedPageBreak/>
+          <w:noProof/>
+          <w:kern w:val="0"/>
+          <w:sz w:val="24"/>
+          <w:szCs w:val="24"/>
+        </w:rPr>
         <w:drawing>
           <wp:inline distT="0" distB="0" distL="0" distR="0" wp14:anchorId="5A02D3F5" wp14:editId="398A3FC9">
             <wp:extent cx="3514725" cy="3086100"/>
@@ -1758,7 +2655,7 @@
                     <pic:cNvPicPr/>
                   </pic:nvPicPr>
                   <pic:blipFill>
-                    <a:blip r:embed="rId15"/>
+                    <a:blip r:embed="rId20"/>
                     <a:stretch>
                       <a:fillRect/>
                     </a:stretch>
@@ -1795,24 +2692,44 @@
     </w:p>
     <w:p>
       <w:pPr>
-        <w:autoSpaceDE w:val="0"/>
-        <w:autoSpaceDN w:val="0"/>
-        <w:adjustRightInd w:val="0"/>
-        <w:spacing w:after="0" w:line="240" w:lineRule="auto"/>
-        <w:rPr>
-          <w:rFonts w:ascii="Times New Roman" w:hAnsi="Times New Roman" w:cs="Times New Roman"/>
-          <w:kern w:val="0"/>
-          <w:sz w:val="24"/>
-          <w:szCs w:val="24"/>
-        </w:rPr>
-      </w:pPr>
-      <w:r>
-        <w:rPr>
-          <w:rFonts w:ascii="Times New Roman" w:hAnsi="Times New Roman" w:cs="Times New Roman"/>
-          <w:kern w:val="0"/>
-          <w:sz w:val="24"/>
-          <w:szCs w:val="24"/>
-        </w:rPr>
+        <w:rPr>
+          <w:rFonts w:ascii="Times New Roman" w:hAnsi="Times New Roman" w:cs="Times New Roman"/>
+          <w:kern w:val="0"/>
+          <w:sz w:val="24"/>
+          <w:szCs w:val="24"/>
+        </w:rPr>
+      </w:pPr>
+      <w:r>
+        <w:rPr>
+          <w:rFonts w:ascii="Times New Roman" w:hAnsi="Times New Roman" w:cs="Times New Roman"/>
+          <w:kern w:val="0"/>
+          <w:sz w:val="24"/>
+          <w:szCs w:val="24"/>
+        </w:rPr>
+        <w:br w:type="page"/>
+      </w:r>
+    </w:p>
+    <w:p>
+      <w:pPr>
+        <w:autoSpaceDE w:val="0"/>
+        <w:autoSpaceDN w:val="0"/>
+        <w:adjustRightInd w:val="0"/>
+        <w:spacing w:after="0" w:line="240" w:lineRule="auto"/>
+        <w:rPr>
+          <w:rFonts w:ascii="Times New Roman" w:hAnsi="Times New Roman" w:cs="Times New Roman"/>
+          <w:kern w:val="0"/>
+          <w:sz w:val="24"/>
+          <w:szCs w:val="24"/>
+        </w:rPr>
+      </w:pPr>
+      <w:r>
+        <w:rPr>
+          <w:rFonts w:ascii="Times New Roman" w:hAnsi="Times New Roman" w:cs="Times New Roman"/>
+          <w:kern w:val="0"/>
+          <w:sz w:val="24"/>
+          <w:szCs w:val="24"/>
+        </w:rPr>
+        <w:lastRenderedPageBreak/>
         <w:t>The second table gives an accounting of missing values. This is important and you should always track the number of missing values in any data analysis.</w:t>
       </w:r>
     </w:p>
@@ -1846,6 +2763,7 @@
       <w:r>
         <w:rPr>
           <w:rFonts w:ascii="Times New Roman" w:hAnsi="Times New Roman" w:cs="Times New Roman"/>
+          <w:noProof/>
           <w:kern w:val="0"/>
           <w:sz w:val="24"/>
           <w:szCs w:val="24"/>
@@ -1866,7 +2784,7 @@
                     <pic:cNvPicPr/>
                   </pic:nvPicPr>
                   <pic:blipFill>
-                    <a:blip r:embed="rId16"/>
+                    <a:blip r:embed="rId21"/>
                     <a:stretch>
                       <a:fillRect/>
                     </a:stretch>
@@ -1903,24 +2821,44 @@
     </w:p>
     <w:p>
       <w:pPr>
-        <w:autoSpaceDE w:val="0"/>
-        <w:autoSpaceDN w:val="0"/>
-        <w:adjustRightInd w:val="0"/>
-        <w:spacing w:after="0" w:line="240" w:lineRule="auto"/>
-        <w:rPr>
-          <w:rFonts w:ascii="Times New Roman" w:hAnsi="Times New Roman" w:cs="Times New Roman"/>
-          <w:kern w:val="0"/>
-          <w:sz w:val="24"/>
-          <w:szCs w:val="24"/>
-        </w:rPr>
-      </w:pPr>
-      <w:r>
-        <w:rPr>
-          <w:rFonts w:ascii="Times New Roman" w:hAnsi="Times New Roman" w:cs="Times New Roman"/>
-          <w:kern w:val="0"/>
-          <w:sz w:val="24"/>
-          <w:szCs w:val="24"/>
-        </w:rPr>
+        <w:rPr>
+          <w:rFonts w:ascii="Times New Roman" w:hAnsi="Times New Roman" w:cs="Times New Roman"/>
+          <w:kern w:val="0"/>
+          <w:sz w:val="24"/>
+          <w:szCs w:val="24"/>
+        </w:rPr>
+      </w:pPr>
+      <w:r>
+        <w:rPr>
+          <w:rFonts w:ascii="Times New Roman" w:hAnsi="Times New Roman" w:cs="Times New Roman"/>
+          <w:kern w:val="0"/>
+          <w:sz w:val="24"/>
+          <w:szCs w:val="24"/>
+        </w:rPr>
+        <w:br w:type="page"/>
+      </w:r>
+    </w:p>
+    <w:p>
+      <w:pPr>
+        <w:autoSpaceDE w:val="0"/>
+        <w:autoSpaceDN w:val="0"/>
+        <w:adjustRightInd w:val="0"/>
+        <w:spacing w:after="0" w:line="240" w:lineRule="auto"/>
+        <w:rPr>
+          <w:rFonts w:ascii="Times New Roman" w:hAnsi="Times New Roman" w:cs="Times New Roman"/>
+          <w:kern w:val="0"/>
+          <w:sz w:val="24"/>
+          <w:szCs w:val="24"/>
+        </w:rPr>
+      </w:pPr>
+      <w:r>
+        <w:rPr>
+          <w:rFonts w:ascii="Times New Roman" w:hAnsi="Times New Roman" w:cs="Times New Roman"/>
+          <w:kern w:val="0"/>
+          <w:sz w:val="24"/>
+          <w:szCs w:val="24"/>
+        </w:rPr>
+        <w:lastRenderedPageBreak/>
         <w:t xml:space="preserve">The third table gives the estimated mean and standard deviation. The mean of the residuals is always zero. The scale (standard deviation) is 71,000. It can vary from data set to data </w:t>
       </w:r>
       <w:proofErr w:type="gramStart"/>
@@ -1974,6 +2912,7 @@
       <w:r>
         <w:rPr>
           <w:rFonts w:ascii="Times New Roman" w:hAnsi="Times New Roman" w:cs="Times New Roman"/>
+          <w:noProof/>
           <w:kern w:val="0"/>
           <w:sz w:val="24"/>
           <w:szCs w:val="24"/>
@@ -1994,7 +2933,7 @@
                     <pic:cNvPicPr/>
                   </pic:nvPicPr>
                   <pic:blipFill>
-                    <a:blip r:embed="rId17"/>
+                    <a:blip r:embed="rId22"/>
                     <a:stretch>
                       <a:fillRect/>
                     </a:stretch>
@@ -2031,24 +2970,44 @@
     </w:p>
     <w:p>
       <w:pPr>
-        <w:autoSpaceDE w:val="0"/>
-        <w:autoSpaceDN w:val="0"/>
-        <w:adjustRightInd w:val="0"/>
-        <w:spacing w:after="0" w:line="240" w:lineRule="auto"/>
-        <w:rPr>
-          <w:rFonts w:ascii="Times New Roman" w:hAnsi="Times New Roman" w:cs="Times New Roman"/>
-          <w:kern w:val="0"/>
-          <w:sz w:val="24"/>
-          <w:szCs w:val="24"/>
-        </w:rPr>
-      </w:pPr>
-      <w:r>
-        <w:rPr>
-          <w:rFonts w:ascii="Times New Roman" w:hAnsi="Times New Roman" w:cs="Times New Roman"/>
-          <w:kern w:val="0"/>
-          <w:sz w:val="24"/>
-          <w:szCs w:val="24"/>
-        </w:rPr>
+        <w:rPr>
+          <w:rFonts w:ascii="Times New Roman" w:hAnsi="Times New Roman" w:cs="Times New Roman"/>
+          <w:kern w:val="0"/>
+          <w:sz w:val="24"/>
+          <w:szCs w:val="24"/>
+        </w:rPr>
+      </w:pPr>
+      <w:r>
+        <w:rPr>
+          <w:rFonts w:ascii="Times New Roman" w:hAnsi="Times New Roman" w:cs="Times New Roman"/>
+          <w:kern w:val="0"/>
+          <w:sz w:val="24"/>
+          <w:szCs w:val="24"/>
+        </w:rPr>
+        <w:br w:type="page"/>
+      </w:r>
+    </w:p>
+    <w:p>
+      <w:pPr>
+        <w:autoSpaceDE w:val="0"/>
+        <w:autoSpaceDN w:val="0"/>
+        <w:adjustRightInd w:val="0"/>
+        <w:spacing w:after="0" w:line="240" w:lineRule="auto"/>
+        <w:rPr>
+          <w:rFonts w:ascii="Times New Roman" w:hAnsi="Times New Roman" w:cs="Times New Roman"/>
+          <w:kern w:val="0"/>
+          <w:sz w:val="24"/>
+          <w:szCs w:val="24"/>
+        </w:rPr>
+      </w:pPr>
+      <w:r>
+        <w:rPr>
+          <w:rFonts w:ascii="Times New Roman" w:hAnsi="Times New Roman" w:cs="Times New Roman"/>
+          <w:kern w:val="0"/>
+          <w:sz w:val="24"/>
+          <w:szCs w:val="24"/>
+        </w:rPr>
+        <w:lastRenderedPageBreak/>
         <w:t>The first plot is the important one.</w:t>
       </w:r>
     </w:p>
@@ -2082,11 +3041,11 @@
       <w:r>
         <w:rPr>
           <w:rFonts w:ascii="Times New Roman" w:hAnsi="Times New Roman" w:cs="Times New Roman"/>
-          <w:kern w:val="0"/>
-          <w:sz w:val="24"/>
-          <w:szCs w:val="24"/>
-        </w:rPr>
-        <w:lastRenderedPageBreak/>
+          <w:noProof/>
+          <w:kern w:val="0"/>
+          <w:sz w:val="24"/>
+          <w:szCs w:val="24"/>
+        </w:rPr>
         <w:drawing>
           <wp:inline distT="0" distB="0" distL="0" distR="0" wp14:anchorId="5C990ADE" wp14:editId="1D17619F">
             <wp:extent cx="5943600" cy="3504565"/>
@@ -2103,7 +3062,7 @@
                     <pic:cNvPicPr/>
                   </pic:nvPicPr>
                   <pic:blipFill>
-                    <a:blip r:embed="rId18"/>
+                    <a:blip r:embed="rId23"/>
                     <a:stretch>
                       <a:fillRect/>
                     </a:stretch>
@@ -2163,6 +3122,39 @@
     </w:p>
     <w:p>
       <w:pPr>
+        <w:rPr>
+          <w:rFonts w:ascii="Times New Roman" w:hAnsi="Times New Roman" w:cs="Times New Roman"/>
+          <w:kern w:val="0"/>
+          <w:sz w:val="24"/>
+          <w:szCs w:val="24"/>
+        </w:rPr>
+      </w:pPr>
+      <w:r>
+        <w:rPr>
+          <w:rFonts w:ascii="Times New Roman" w:hAnsi="Times New Roman" w:cs="Times New Roman"/>
+          <w:kern w:val="0"/>
+          <w:sz w:val="24"/>
+          <w:szCs w:val="24"/>
+        </w:rPr>
+        <w:br w:type="page"/>
+      </w:r>
+    </w:p>
+    <w:p>
+      <w:pPr>
+        <w:autoSpaceDE w:val="0"/>
+        <w:autoSpaceDN w:val="0"/>
+        <w:adjustRightInd w:val="0"/>
+        <w:spacing w:after="0" w:line="240" w:lineRule="auto"/>
+        <w:rPr>
+          <w:rFonts w:ascii="Times New Roman" w:hAnsi="Times New Roman" w:cs="Times New Roman"/>
+          <w:kern w:val="0"/>
+          <w:sz w:val="24"/>
+          <w:szCs w:val="24"/>
+        </w:rPr>
+      </w:pPr>
+    </w:p>
+    <w:p>
+      <w:pPr>
         <w:autoSpaceDE w:val="0"/>
         <w:autoSpaceDN w:val="0"/>
         <w:adjustRightInd w:val="0"/>
@@ -2228,6 +3220,7 @@
       <w:r>
         <w:rPr>
           <w:rFonts w:ascii="Times New Roman" w:hAnsi="Times New Roman" w:cs="Times New Roman"/>
+          <w:noProof/>
           <w:kern w:val="0"/>
           <w:sz w:val="24"/>
           <w:szCs w:val="24"/>
@@ -2248,7 +3241,7 @@
                     <pic:cNvPicPr/>
                   </pic:nvPicPr>
                   <pic:blipFill>
-                    <a:blip r:embed="rId19"/>
+                    <a:blip r:embed="rId24"/>
                     <a:stretch>
                       <a:fillRect/>
                     </a:stretch>
@@ -2271,6 +3264,25 @@
     </w:p>
     <w:p>
       <w:pPr>
+        <w:rPr>
+          <w:rFonts w:ascii="Times New Roman" w:hAnsi="Times New Roman" w:cs="Times New Roman"/>
+          <w:kern w:val="0"/>
+          <w:sz w:val="24"/>
+          <w:szCs w:val="24"/>
+        </w:rPr>
+      </w:pPr>
+      <w:r>
+        <w:rPr>
+          <w:rFonts w:ascii="Times New Roman" w:hAnsi="Times New Roman" w:cs="Times New Roman"/>
+          <w:kern w:val="0"/>
+          <w:sz w:val="24"/>
+          <w:szCs w:val="24"/>
+        </w:rPr>
+        <w:br w:type="page"/>
+      </w:r>
+    </w:p>
+    <w:p>
+      <w:pPr>
         <w:autoSpaceDE w:val="0"/>
         <w:autoSpaceDN w:val="0"/>
         <w:adjustRightInd w:val="0"/>
@@ -2290,7 +3302,210 @@
           <w:szCs w:val="24"/>
         </w:rPr>
         <w:lastRenderedPageBreak/>
-        <w:t xml:space="preserve">You should also plot the </w:t>
+        <w:t xml:space="preserve">You should also </w:t>
+      </w:r>
+      <w:r>
+        <w:rPr>
+          <w:rFonts w:ascii="Times New Roman" w:hAnsi="Times New Roman" w:cs="Times New Roman"/>
+          <w:kern w:val="0"/>
+          <w:sz w:val="24"/>
+          <w:szCs w:val="24"/>
+        </w:rPr>
+        <w:t xml:space="preserve">examine a scatterplot with the independent variable on the X </w:t>
+      </w:r>
+      <w:proofErr w:type="spellStart"/>
+      <w:r>
+        <w:rPr>
+          <w:rFonts w:ascii="Times New Roman" w:hAnsi="Times New Roman" w:cs="Times New Roman"/>
+          <w:kern w:val="0"/>
+          <w:sz w:val="24"/>
+          <w:szCs w:val="24"/>
+        </w:rPr>
+        <w:t>asix</w:t>
+      </w:r>
+      <w:proofErr w:type="spellEnd"/>
+      <w:r>
+        <w:rPr>
+          <w:rFonts w:ascii="Times New Roman" w:hAnsi="Times New Roman" w:cs="Times New Roman"/>
+          <w:kern w:val="0"/>
+          <w:sz w:val="24"/>
+          <w:szCs w:val="24"/>
+        </w:rPr>
+        <w:t xml:space="preserve"> and the residuals on the Y axis. This allows you to check for nonlinearity and unequal variances.</w:t>
+      </w:r>
+    </w:p>
+    <w:p>
+      <w:pPr>
+        <w:autoSpaceDE w:val="0"/>
+        <w:autoSpaceDN w:val="0"/>
+        <w:adjustRightInd w:val="0"/>
+        <w:spacing w:after="0" w:line="240" w:lineRule="auto"/>
+        <w:rPr>
+          <w:rFonts w:ascii="Times New Roman" w:hAnsi="Times New Roman" w:cs="Times New Roman"/>
+          <w:kern w:val="0"/>
+          <w:sz w:val="24"/>
+          <w:szCs w:val="24"/>
+        </w:rPr>
+      </w:pPr>
+    </w:p>
+    <w:p>
+      <w:pPr>
+        <w:autoSpaceDE w:val="0"/>
+        <w:autoSpaceDN w:val="0"/>
+        <w:adjustRightInd w:val="0"/>
+        <w:spacing w:after="0" w:line="240" w:lineRule="auto"/>
+        <w:rPr>
+          <w:rFonts w:ascii="Times New Roman" w:hAnsi="Times New Roman" w:cs="Times New Roman"/>
+          <w:kern w:val="0"/>
+          <w:sz w:val="24"/>
+          <w:szCs w:val="24"/>
+        </w:rPr>
+      </w:pPr>
+      <w:r>
+        <w:rPr>
+          <w:rFonts w:ascii="Times New Roman" w:hAnsi="Times New Roman" w:cs="Times New Roman"/>
+          <w:kern w:val="0"/>
+          <w:sz w:val="24"/>
+          <w:szCs w:val="24"/>
+        </w:rPr>
+        <w:t xml:space="preserve">The dialog box is </w:t>
+      </w:r>
+      <w:proofErr w:type="gramStart"/>
+      <w:r>
+        <w:rPr>
+          <w:rFonts w:ascii="Times New Roman" w:hAnsi="Times New Roman" w:cs="Times New Roman"/>
+          <w:kern w:val="0"/>
+          <w:sz w:val="24"/>
+          <w:szCs w:val="24"/>
+        </w:rPr>
+        <w:t>similar to</w:t>
+      </w:r>
+      <w:proofErr w:type="gramEnd"/>
+      <w:r>
+        <w:rPr>
+          <w:rFonts w:ascii="Times New Roman" w:hAnsi="Times New Roman" w:cs="Times New Roman"/>
+          <w:kern w:val="0"/>
+          <w:sz w:val="24"/>
+          <w:szCs w:val="24"/>
+        </w:rPr>
+        <w:t xml:space="preserve"> the one shown earlier. Here is the graph with some enhancements.</w:t>
+      </w:r>
+    </w:p>
+    <w:p>
+      <w:pPr>
+        <w:autoSpaceDE w:val="0"/>
+        <w:autoSpaceDN w:val="0"/>
+        <w:adjustRightInd w:val="0"/>
+        <w:spacing w:after="0" w:line="240" w:lineRule="auto"/>
+        <w:rPr>
+          <w:rFonts w:ascii="Times New Roman" w:hAnsi="Times New Roman" w:cs="Times New Roman"/>
+          <w:kern w:val="0"/>
+          <w:sz w:val="24"/>
+          <w:szCs w:val="24"/>
+        </w:rPr>
+      </w:pPr>
+    </w:p>
+    <w:p>
+      <w:pPr>
+        <w:autoSpaceDE w:val="0"/>
+        <w:autoSpaceDN w:val="0"/>
+        <w:adjustRightInd w:val="0"/>
+        <w:spacing w:after="0" w:line="240" w:lineRule="auto"/>
+        <w:rPr>
+          <w:rFonts w:ascii="Times New Roman" w:hAnsi="Times New Roman" w:cs="Times New Roman"/>
+          <w:kern w:val="0"/>
+          <w:sz w:val="24"/>
+          <w:szCs w:val="24"/>
+        </w:rPr>
+      </w:pPr>
+      <w:r>
+        <w:rPr>
+          <w:rFonts w:ascii="Times New Roman" w:hAnsi="Times New Roman" w:cs="Times New Roman"/>
+          <w:kern w:val="0"/>
+          <w:sz w:val="24"/>
+          <w:szCs w:val="24"/>
+        </w:rPr>
+        <w:drawing>
+          <wp:inline distT="0" distB="0" distL="0" distR="0" wp14:anchorId="220D17FE" wp14:editId="52429419">
+            <wp:extent cx="5943600" cy="3504565"/>
+            <wp:effectExtent l="0" t="0" r="0" b="635"/>
+            <wp:docPr id="2102932995" name="Picture 1" descr="A graph of a plot&#10;&#10;Description automatically generated"/>
+            <wp:cNvGraphicFramePr>
+              <a:graphicFrameLocks xmlns:a="http://schemas.openxmlformats.org/drawingml/2006/main" noChangeAspect="1"/>
+            </wp:cNvGraphicFramePr>
+            <a:graphic xmlns:a="http://schemas.openxmlformats.org/drawingml/2006/main">
+              <a:graphicData uri="http://schemas.openxmlformats.org/drawingml/2006/picture">
+                <pic:pic xmlns:pic="http://schemas.openxmlformats.org/drawingml/2006/picture">
+                  <pic:nvPicPr>
+                    <pic:cNvPr id="2102932995" name="Picture 1" descr="A graph of a plot&#10;&#10;Description automatically generated"/>
+                    <pic:cNvPicPr/>
+                  </pic:nvPicPr>
+                  <pic:blipFill>
+                    <a:blip r:embed="rId25"/>
+                    <a:stretch>
+                      <a:fillRect/>
+                    </a:stretch>
+                  </pic:blipFill>
+                  <pic:spPr>
+                    <a:xfrm>
+                      <a:off x="0" y="0"/>
+                      <a:ext cx="5943600" cy="3504565"/>
+                    </a:xfrm>
+                    <a:prstGeom prst="rect">
+                      <a:avLst/>
+                    </a:prstGeom>
+                  </pic:spPr>
+                </pic:pic>
+              </a:graphicData>
+            </a:graphic>
+          </wp:inline>
+        </w:drawing>
+      </w:r>
+    </w:p>
+    <w:p>
+      <w:pPr>
+        <w:autoSpaceDE w:val="0"/>
+        <w:autoSpaceDN w:val="0"/>
+        <w:adjustRightInd w:val="0"/>
+        <w:spacing w:after="0" w:line="240" w:lineRule="auto"/>
+        <w:rPr>
+          <w:rFonts w:ascii="Times New Roman" w:hAnsi="Times New Roman" w:cs="Times New Roman"/>
+          <w:kern w:val="0"/>
+          <w:sz w:val="24"/>
+          <w:szCs w:val="24"/>
+        </w:rPr>
+      </w:pPr>
+    </w:p>
+    <w:p>
+      <w:pPr>
+        <w:autoSpaceDE w:val="0"/>
+        <w:autoSpaceDN w:val="0"/>
+        <w:adjustRightInd w:val="0"/>
+        <w:spacing w:after="0" w:line="240" w:lineRule="auto"/>
+        <w:rPr>
+          <w:rFonts w:ascii="Times New Roman" w:hAnsi="Times New Roman" w:cs="Times New Roman"/>
+          <w:kern w:val="0"/>
+          <w:sz w:val="24"/>
+          <w:szCs w:val="24"/>
+        </w:rPr>
+      </w:pPr>
+      <w:r>
+        <w:rPr>
+          <w:rFonts w:ascii="Times New Roman" w:hAnsi="Times New Roman" w:cs="Times New Roman"/>
+          <w:kern w:val="0"/>
+          <w:sz w:val="24"/>
+          <w:szCs w:val="24"/>
+        </w:rPr>
+        <w:t>There</w:t>
+      </w:r>
+      <w:r>
+        <w:rPr>
+          <w:rFonts w:ascii="Times New Roman" w:hAnsi="Times New Roman" w:cs="Times New Roman"/>
+          <w:kern w:val="0"/>
+          <w:sz w:val="24"/>
+          <w:szCs w:val="24"/>
+        </w:rPr>
+        <w:t xml:space="preserve"> is no evidence of nonlinearity and no evidence of unequal variances. There are three outliers where the residual is above 200 thousand. This indicates houses where the observed price was quite a bit larger than the predicted price.</w:t>
       </w:r>
     </w:p>
     <w:p>

</xml_diff>

<commit_message>
Updated simple linear regression example in biostats-2
</commit_message>
<xml_diff>
--- a/biostats-2/module01/Running a simple linear regression analysis in SPSS.docx
+++ b/biostats-2/module01/Running a simple linear regression analysis in SPSS.docx
@@ -16,6 +16,24 @@
         </w:rPr>
         <w:t>Running a simple linear regression analysis in SPSS</w:t>
       </w:r>
+    </w:p>
+    <w:p>
+      <w:r>
+        <w:t xml:space="preserve">This example uses data on housing prices. You can find a description of where to find the data and what the variables represent on my </w:t>
+      </w:r>
+      <w:proofErr w:type="spellStart"/>
+      <w:r>
+        <w:t>Github</w:t>
+      </w:r>
+      <w:proofErr w:type="spellEnd"/>
+      <w:r>
+        <w:t xml:space="preserve"> </w:t>
+      </w:r>
+      <w:proofErr w:type="gramStart"/>
+      <w:r>
+        <w:t>site..</w:t>
+      </w:r>
+      <w:proofErr w:type="gramEnd"/>
     </w:p>
     <w:p>
       <w:r>
@@ -31,96 +49,19 @@
         </w:numPr>
       </w:pPr>
       <w:r>
-        <w:t xml:space="preserve">Select Graphs | Chart Builder from the SPSS menu, </w:t>
-      </w:r>
-    </w:p>
-    <w:p>
-      <w:pPr>
-        <w:pStyle w:val="ListParagraph"/>
-        <w:numPr>
-          <w:ilvl w:val="0"/>
-          <w:numId w:val="1"/>
-        </w:numPr>
-      </w:pPr>
-      <w:r>
-        <w:t>C</w:t>
-      </w:r>
-      <w:r>
-        <w:t>lick on Scatter/Dot</w:t>
-      </w:r>
-      <w:r>
-        <w:t xml:space="preserve">, </w:t>
-      </w:r>
-    </w:p>
-    <w:p>
-      <w:pPr>
-        <w:pStyle w:val="ListParagraph"/>
-        <w:numPr>
-          <w:ilvl w:val="0"/>
-          <w:numId w:val="1"/>
-        </w:numPr>
-      </w:pPr>
-      <w:r>
-        <w:t>Drag the simple scatterplot icon (the first on the left) onto the chart preview window.</w:t>
-      </w:r>
-    </w:p>
-    <w:p>
-      <w:pPr>
-        <w:pStyle w:val="ListParagraph"/>
-        <w:numPr>
-          <w:ilvl w:val="0"/>
-          <w:numId w:val="1"/>
-        </w:numPr>
-      </w:pPr>
-      <w:r>
-        <w:t xml:space="preserve">Make sure both variables are scale (yellow ruler) and not nominal or </w:t>
-      </w:r>
-      <w:proofErr w:type="gramStart"/>
-      <w:r>
-        <w:t>ordinal</w:t>
-      </w:r>
-      <w:proofErr w:type="gramEnd"/>
-    </w:p>
-    <w:p>
-      <w:pPr>
-        <w:pStyle w:val="ListParagraph"/>
-        <w:numPr>
-          <w:ilvl w:val="0"/>
-          <w:numId w:val="1"/>
-        </w:numPr>
-      </w:pPr>
-      <w:r>
-        <w:t xml:space="preserve">Drag the </w:t>
-      </w:r>
-      <w:r>
-        <w:t xml:space="preserve">independent variable to the </w:t>
-      </w:r>
-      <w:proofErr w:type="gramStart"/>
-      <w:r>
-        <w:t>X-axis</w:t>
-      </w:r>
-      <w:proofErr w:type="gramEnd"/>
-    </w:p>
-    <w:p>
-      <w:pPr>
-        <w:pStyle w:val="ListParagraph"/>
-        <w:numPr>
-          <w:ilvl w:val="0"/>
-          <w:numId w:val="1"/>
-        </w:numPr>
-      </w:pPr>
-      <w:r>
-        <w:t xml:space="preserve">Drag the dependent variable to the </w:t>
-      </w:r>
-      <w:proofErr w:type="gramStart"/>
-      <w:r>
-        <w:t>Y-axis</w:t>
-      </w:r>
-      <w:proofErr w:type="gramEnd"/>
-    </w:p>
-    <w:p>
-      <w:r>
-        <w:t>The completed dialog box will look like this.</w:t>
+        <w:t xml:space="preserve">Select Graphs | </w:t>
+      </w:r>
+      <w:r>
+        <w:t xml:space="preserve">Scatter/Dot </w:t>
+      </w:r>
+      <w:r>
+        <w:t>from the SPSS menu</w:t>
+      </w:r>
+      <w:r>
+        <w:t>. This produces the Scatter/Dot dialog box.</w:t>
+      </w:r>
+      <w:r>
+        <w:t xml:space="preserve"> </w:t>
       </w:r>
     </w:p>
     <w:p>
@@ -129,10 +70,10 @@
           <w:noProof/>
         </w:rPr>
         <w:drawing>
-          <wp:inline distT="0" distB="0" distL="0" distR="0" wp14:anchorId="490AA76C" wp14:editId="247E6926">
-            <wp:extent cx="5943600" cy="3072130"/>
-            <wp:effectExtent l="0" t="0" r="0" b="0"/>
-            <wp:docPr id="289760712" name="Picture 1" descr="A screenshot of a computer&#10;&#10;Description automatically generated"/>
+          <wp:inline distT="0" distB="0" distL="0" distR="0" wp14:anchorId="759A09C6" wp14:editId="3175DCD4">
+            <wp:extent cx="3961905" cy="2304762"/>
+            <wp:effectExtent l="0" t="0" r="635" b="635"/>
+            <wp:docPr id="2121191296" name="Picture 1" descr="A screenshot of a computer&#10;&#10;Description automatically generated"/>
             <wp:cNvGraphicFramePr>
               <a:graphicFrameLocks xmlns:a="http://schemas.openxmlformats.org/drawingml/2006/main" noChangeAspect="1"/>
             </wp:cNvGraphicFramePr>
@@ -140,17 +81,11 @@
               <a:graphicData uri="http://schemas.openxmlformats.org/drawingml/2006/picture">
                 <pic:pic xmlns:pic="http://schemas.openxmlformats.org/drawingml/2006/picture">
                   <pic:nvPicPr>
-                    <pic:cNvPr id="289760712" name="Picture 1" descr="A screenshot of a computer&#10;&#10;Description automatically generated"/>
+                    <pic:cNvPr id="2121191296" name="Picture 1" descr="A screenshot of a computer&#10;&#10;Description automatically generated"/>
                     <pic:cNvPicPr/>
                   </pic:nvPicPr>
                   <pic:blipFill>
-                    <a:blip r:embed="rId5" cstate="print">
-                      <a:extLst>
-                        <a:ext uri="{28A0092B-C50C-407E-A947-70E740481C1C}">
-                          <a14:useLocalDpi xmlns:a14="http://schemas.microsoft.com/office/drawing/2010/main" val="0"/>
-                        </a:ext>
-                      </a:extLst>
-                    </a:blip>
+                    <a:blip r:embed="rId5"/>
                     <a:stretch>
                       <a:fillRect/>
                     </a:stretch>
@@ -158,7 +93,7 @@
                   <pic:spPr>
                     <a:xfrm>
                       <a:off x="0" y="0"/>
-                      <a:ext cx="5943600" cy="3072130"/>
+                      <a:ext cx="3961905" cy="2304762"/>
                     </a:xfrm>
                     <a:prstGeom prst="rect">
                       <a:avLst/>
@@ -176,43 +111,118 @@
         <w:br w:type="page"/>
       </w:r>
     </w:p>
-    <w:p>
+    <w:p/>
+    <w:p>
+      <w:pPr>
+        <w:pStyle w:val="ListParagraph"/>
+        <w:numPr>
+          <w:ilvl w:val="0"/>
+          <w:numId w:val="1"/>
+        </w:numPr>
+      </w:pPr>
+      <w:r>
+        <w:t>C</w:t>
+      </w:r>
+      <w:r>
+        <w:t xml:space="preserve">lick on </w:t>
+      </w:r>
+      <w:r>
+        <w:t xml:space="preserve">the </w:t>
+      </w:r>
+      <w:r>
+        <w:t>S</w:t>
+      </w:r>
+      <w:r>
+        <w:t>imple Scatter and then the Define button</w:t>
+      </w:r>
+      <w:r>
+        <w:t>. This produces the Simple Scatterplot dialog box.</w:t>
+      </w:r>
+    </w:p>
+    <w:p>
+      <w:pPr>
+        <w:pStyle w:val="ListParagraph"/>
+        <w:numPr>
+          <w:ilvl w:val="0"/>
+          <w:numId w:val="1"/>
+        </w:numPr>
+      </w:pPr>
+      <w:r>
+        <w:t>Add Land $ to the Y Axis field and Acres to the X Axis field</w:t>
+      </w:r>
+      <w:r>
+        <w:t>.</w:t>
+      </w:r>
+    </w:p>
+    <w:p>
+      <w:r>
+        <w:t xml:space="preserve"> </w:t>
+      </w:r>
+      <w:r>
+        <w:rPr>
+          <w:noProof/>
+        </w:rPr>
+        <w:drawing>
+          <wp:inline distT="0" distB="0" distL="0" distR="0" wp14:anchorId="3D153D4A" wp14:editId="5CF08240">
+            <wp:extent cx="5943600" cy="6859270"/>
+            <wp:effectExtent l="0" t="0" r="0" b="0"/>
+            <wp:docPr id="1234404822" name="Picture 1" descr="A screenshot of a computer&#10;&#10;Description automatically generated"/>
+            <wp:cNvGraphicFramePr>
+              <a:graphicFrameLocks xmlns:a="http://schemas.openxmlformats.org/drawingml/2006/main" noChangeAspect="1"/>
+            </wp:cNvGraphicFramePr>
+            <a:graphic xmlns:a="http://schemas.openxmlformats.org/drawingml/2006/main">
+              <a:graphicData uri="http://schemas.openxmlformats.org/drawingml/2006/picture">
+                <pic:pic xmlns:pic="http://schemas.openxmlformats.org/drawingml/2006/picture">
+                  <pic:nvPicPr>
+                    <pic:cNvPr id="1234404822" name="Picture 1" descr="A screenshot of a computer&#10;&#10;Description automatically generated"/>
+                    <pic:cNvPicPr/>
+                  </pic:nvPicPr>
+                  <pic:blipFill>
+                    <a:blip r:embed="rId6"/>
+                    <a:stretch>
+                      <a:fillRect/>
+                    </a:stretch>
+                  </pic:blipFill>
+                  <pic:spPr>
+                    <a:xfrm>
+                      <a:off x="0" y="0"/>
+                      <a:ext cx="5943600" cy="6859270"/>
+                    </a:xfrm>
+                    <a:prstGeom prst="rect">
+                      <a:avLst/>
+                    </a:prstGeom>
+                  </pic:spPr>
+                </pic:pic>
+              </a:graphicData>
+            </a:graphic>
+          </wp:inline>
+        </w:drawing>
+      </w:r>
+    </w:p>
+    <w:p>
+      <w:pPr>
+        <w:pStyle w:val="ListParagraph"/>
+        <w:numPr>
+          <w:ilvl w:val="0"/>
+          <w:numId w:val="1"/>
+        </w:numPr>
+      </w:pPr>
       <w:r>
         <w:lastRenderedPageBreak/>
-        <w:t xml:space="preserve">Click on OK to produce your graph. </w:t>
-      </w:r>
-      <w:r>
-        <w:t>In the example shown here, there is a clear and obvious outlier</w:t>
-      </w:r>
-      <w:r>
-        <w:t xml:space="preserve">. You should always be cautious </w:t>
-      </w:r>
-      <w:r>
-        <w:t>about</w:t>
-      </w:r>
-      <w:r>
-        <w:t xml:space="preserve"> removing outliers, but here </w:t>
-      </w:r>
-      <w:proofErr w:type="gramStart"/>
-      <w:r>
-        <w:t>is</w:t>
-      </w:r>
-      <w:proofErr w:type="gramEnd"/>
-      <w:r>
-        <w:t xml:space="preserve"> makes sense. You don’t want to draw predictions about the relationship between the size of the lot and the price for lots more than 5 acres, because you have almost no data for</w:t>
-      </w:r>
-      <w:r>
-        <w:t xml:space="preserve"> such</w:t>
-      </w:r>
-      <w:r>
-        <w:t xml:space="preserve"> large lots.</w:t>
-      </w:r>
-      <w:r>
-        <w:t xml:space="preserve"> Restrict your attention to lot sizes where you have more data.</w:t>
-      </w:r>
-    </w:p>
-    <w:p>
-      <w:r>
+        <w:t>Click on the OK button</w:t>
+      </w:r>
+      <w:r>
+        <w:t xml:space="preserve"> to produce your graph</w:t>
+      </w:r>
+      <w:r>
+        <w:t>.</w:t>
+      </w:r>
+    </w:p>
+    <w:p>
+      <w:r>
+        <w:rPr>
+          <w:noProof/>
+        </w:rPr>
         <w:drawing>
           <wp:inline distT="0" distB="0" distL="0" distR="0" wp14:anchorId="2A8A510F" wp14:editId="0702ED5F">
             <wp:extent cx="5943600" cy="3504565"/>
@@ -229,7 +239,7 @@
                     <pic:cNvPicPr/>
                   </pic:nvPicPr>
                   <pic:blipFill>
-                    <a:blip r:embed="rId6"/>
+                    <a:blip r:embed="rId7"/>
                     <a:stretch>
                       <a:fillRect/>
                     </a:stretch>
@@ -256,17 +266,25 @@
       </w:r>
     </w:p>
     <w:p>
+      <w:r>
+        <w:lastRenderedPageBreak/>
+        <w:t xml:space="preserve">In the example shown here, there is a clear and obvious outlier. You should always be cautious about removing outliers, but here </w:t>
+      </w:r>
       <w:proofErr w:type="gramStart"/>
       <w:r>
-        <w:lastRenderedPageBreak/>
-        <w:t>So</w:t>
+        <w:t>is</w:t>
       </w:r>
       <w:proofErr w:type="gramEnd"/>
       <w:r>
-        <w:t xml:space="preserve"> in this case, you should r</w:t>
-      </w:r>
-      <w:r>
-        <w:t xml:space="preserve">emove this point </w:t>
+        <w:t xml:space="preserve"> makes sense. You don’t want to draw predictions about the relationship between the size of the lot and the price for lots more than 5 acres, because you have almost no data for such large lots. Restrict your attention to lot sizes where you have more data.</w:t>
+      </w:r>
+    </w:p>
+    <w:p>
+      <w:r>
+        <w:t>To</w:t>
+      </w:r>
+      <w:r>
+        <w:t xml:space="preserve"> this point </w:t>
       </w:r>
       <w:r>
         <w:t xml:space="preserve">before </w:t>
@@ -278,10 +296,13 @@
         <w:t>ing</w:t>
       </w:r>
       <w:r>
-        <w:t xml:space="preserve"> the graph. </w:t>
-      </w:r>
-      <w:r>
-        <w:t>Choose Data | Select cases from the menu.</w:t>
+        <w:t xml:space="preserve"> the graph</w:t>
+      </w:r>
+      <w:r>
+        <w:t>, c</w:t>
+      </w:r>
+      <w:r>
+        <w:t>hoose Data | Select cases from the menu.</w:t>
       </w:r>
       <w:r>
         <w:t xml:space="preserve"> This produces the Select Cases dialog box.</w:t>
@@ -308,7 +329,7 @@
                     <pic:cNvPicPr/>
                   </pic:nvPicPr>
                   <pic:blipFill>
-                    <a:blip r:embed="rId7"/>
+                    <a:blip r:embed="rId8"/>
                     <a:stretch>
                       <a:fillRect/>
                     </a:stretch>
@@ -364,7 +385,7 @@
                     <pic:cNvPicPr/>
                   </pic:nvPicPr>
                   <pic:blipFill>
-                    <a:blip r:embed="rId8"/>
+                    <a:blip r:embed="rId9"/>
                     <a:stretch>
                       <a:fillRect/>
                     </a:stretch>
@@ -389,13 +410,11 @@
       <w:r>
         <w:t xml:space="preserve">Add the condition Acres &lt; 5 to exclude the one very big lot. Then click on Continue in this dialog </w:t>
       </w:r>
-      <w:proofErr w:type="spellStart"/>
-      <w:r>
-        <w:t>gox</w:t>
-      </w:r>
-      <w:proofErr w:type="spellEnd"/>
-      <w:r>
-        <w:t xml:space="preserve"> and OK on the previous dialog box.</w:t>
+      <w:r>
+        <w:t>b</w:t>
+      </w:r>
+      <w:r>
+        <w:t>ox and OK on the previous dialog box.</w:t>
       </w:r>
     </w:p>
     <w:p>
@@ -430,7 +449,7 @@
                     <pic:cNvPicPr/>
                   </pic:nvPicPr>
                   <pic:blipFill>
-                    <a:blip r:embed="rId9"/>
+                    <a:blip r:embed="rId10"/>
                     <a:stretch>
                       <a:fillRect/>
                     </a:stretch>
@@ -623,7 +642,7 @@
                     </pic:cNvPicPr>
                   </pic:nvPicPr>
                   <pic:blipFill>
-                    <a:blip r:embed="rId10">
+                    <a:blip r:embed="rId11">
                       <a:extLst>
                         <a:ext uri="{28A0092B-C50C-407E-A947-70E740481C1C}">
                           <a14:useLocalDpi xmlns:a14="http://schemas.microsoft.com/office/drawing/2010/main" val="0"/>
@@ -922,7 +941,7 @@
                     <pic:cNvPicPr/>
                   </pic:nvPicPr>
                   <pic:blipFill>
-                    <a:blip r:embed="rId11">
+                    <a:blip r:embed="rId12">
                       <a:extLst>
                         <a:ext uri="{28A0092B-C50C-407E-A947-70E740481C1C}">
                           <a14:useLocalDpi xmlns:a14="http://schemas.microsoft.com/office/drawing/2010/main" val="0"/>
@@ -1144,7 +1163,7 @@
                     <pic:cNvPicPr/>
                   </pic:nvPicPr>
                   <pic:blipFill>
-                    <a:blip r:embed="rId12"/>
+                    <a:blip r:embed="rId13"/>
                     <a:stretch>
                       <a:fillRect/>
                     </a:stretch>
@@ -1306,36 +1325,16 @@
           <w:sz w:val="24"/>
           <w:szCs w:val="24"/>
         </w:rPr>
-        <w:t xml:space="preserve"> to bring up the Linear Regression Save dialog </w:t>
-      </w:r>
-      <w:proofErr w:type="gramStart"/>
-      <w:r>
-        <w:rPr>
-          <w:rFonts w:ascii="Times New Roman" w:hAnsi="Times New Roman" w:cs="Times New Roman"/>
-          <w:kern w:val="0"/>
-          <w:sz w:val="24"/>
-          <w:szCs w:val="24"/>
-        </w:rPr>
-        <w:t>box.</w:t>
-      </w:r>
-      <w:r>
-        <w:rPr>
-          <w:rFonts w:ascii="Times New Roman" w:hAnsi="Times New Roman" w:cs="Times New Roman"/>
-          <w:kern w:val="0"/>
-          <w:sz w:val="24"/>
-          <w:szCs w:val="24"/>
-        </w:rPr>
-        <w:t>.</w:t>
-      </w:r>
-      <w:proofErr w:type="gramEnd"/>
-      <w:r>
-        <w:rPr>
-          <w:rFonts w:ascii="Times New Roman" w:hAnsi="Times New Roman" w:cs="Times New Roman"/>
-          <w:kern w:val="0"/>
-          <w:sz w:val="24"/>
-          <w:szCs w:val="24"/>
-        </w:rPr>
-        <w:t xml:space="preserve"> </w:t>
+        <w:t xml:space="preserve"> to bring up the Linear Regression Save dialog box</w:t>
+      </w:r>
+      <w:r>
+        <w:rPr>
+          <w:rFonts w:ascii="Times New Roman" w:hAnsi="Times New Roman" w:cs="Times New Roman"/>
+          <w:kern w:val="0"/>
+          <w:sz w:val="24"/>
+          <w:szCs w:val="24"/>
+        </w:rPr>
+        <w:t xml:space="preserve">. </w:t>
       </w:r>
     </w:p>
     <w:p>
@@ -1389,7 +1388,7 @@
                     <pic:cNvPicPr/>
                   </pic:nvPicPr>
                   <pic:blipFill>
-                    <a:blip r:embed="rId13">
+                    <a:blip r:embed="rId14">
                       <a:extLst>
                         <a:ext uri="{28A0092B-C50C-407E-A947-70E740481C1C}">
                           <a14:useLocalDpi xmlns:a14="http://schemas.microsoft.com/office/drawing/2010/main" val="0"/>
@@ -1513,34 +1512,16 @@
           <w:sz w:val="24"/>
           <w:szCs w:val="24"/>
         </w:rPr>
-        <w:t xml:space="preserve"> and then OK.</w:t>
-      </w:r>
-      <w:r>
-        <w:rPr>
-          <w:rFonts w:ascii="Times New Roman" w:hAnsi="Times New Roman" w:cs="Times New Roman"/>
-          <w:kern w:val="0"/>
-          <w:sz w:val="24"/>
-          <w:szCs w:val="24"/>
-        </w:rPr>
-        <w:t xml:space="preserve"> This produces five numeric tables.</w:t>
-      </w:r>
-      <w:r>
-        <w:rPr>
-          <w:rFonts w:ascii="Times New Roman" w:hAnsi="Times New Roman" w:cs="Times New Roman"/>
-          <w:kern w:val="0"/>
-          <w:sz w:val="24"/>
-          <w:szCs w:val="24"/>
-        </w:rPr>
-        <w:t xml:space="preserve"> </w:t>
-      </w:r>
-      <w:r>
-        <w:rPr>
-          <w:rFonts w:ascii="Times New Roman" w:hAnsi="Times New Roman" w:cs="Times New Roman"/>
-          <w:kern w:val="0"/>
-          <w:sz w:val="24"/>
-          <w:szCs w:val="24"/>
-        </w:rPr>
-        <w:t>The first table is only relevant in regression models with multiple independent variables, where you might consider adding or removing independent variables.</w:t>
+        <w:t xml:space="preserve"> and then OK. This produces five numeric tables.</w:t>
+      </w:r>
+      <w:r>
+        <w:rPr>
+          <w:rFonts w:ascii="Times New Roman" w:hAnsi="Times New Roman" w:cs="Times New Roman"/>
+          <w:kern w:val="0"/>
+          <w:sz w:val="24"/>
+          <w:szCs w:val="24"/>
+        </w:rPr>
+        <w:t xml:space="preserve"> The first table is only relevant in regression models with multiple independent variables, where you might consider adding or removing independent variables.</w:t>
       </w:r>
     </w:p>
     <w:p>
@@ -1594,7 +1575,7 @@
                     <pic:cNvPicPr/>
                   </pic:nvPicPr>
                   <pic:blipFill>
-                    <a:blip r:embed="rId14"/>
+                    <a:blip r:embed="rId15"/>
                     <a:stretch>
                       <a:fillRect/>
                     </a:stretch>
@@ -1723,7 +1704,7 @@
                     <pic:cNvPicPr/>
                   </pic:nvPicPr>
                   <pic:blipFill>
-                    <a:blip r:embed="rId15"/>
+                    <a:blip r:embed="rId16"/>
                     <a:stretch>
                       <a:fillRect/>
                     </a:stretch>
@@ -1798,25 +1779,7 @@
           <w:szCs w:val="24"/>
         </w:rPr>
         <w:lastRenderedPageBreak/>
-        <w:t>Th</w:t>
-      </w:r>
-      <w:r>
-        <w:rPr>
-          <w:rFonts w:ascii="Times New Roman" w:hAnsi="Times New Roman" w:cs="Times New Roman"/>
-          <w:kern w:val="0"/>
-          <w:sz w:val="24"/>
-          <w:szCs w:val="24"/>
-        </w:rPr>
-        <w:t xml:space="preserve">e third table </w:t>
-      </w:r>
-      <w:r>
-        <w:rPr>
-          <w:rFonts w:ascii="Times New Roman" w:hAnsi="Times New Roman" w:cs="Times New Roman"/>
-          <w:kern w:val="0"/>
-          <w:sz w:val="24"/>
-          <w:szCs w:val="24"/>
-        </w:rPr>
-        <w:t>is the analysis of variance table.</w:t>
+        <w:t>The third table is the analysis of variance table.</w:t>
       </w:r>
     </w:p>
     <w:p>
@@ -1870,7 +1833,7 @@
                     <pic:cNvPicPr/>
                   </pic:nvPicPr>
                   <pic:blipFill>
-                    <a:blip r:embed="rId16"/>
+                    <a:blip r:embed="rId17"/>
                     <a:stretch>
                       <a:fillRect/>
                     </a:stretch>
@@ -2025,7 +1988,7 @@
                     <pic:cNvPicPr/>
                   </pic:nvPicPr>
                   <pic:blipFill>
-                    <a:blip r:embed="rId17"/>
+                    <a:blip r:embed="rId18"/>
                     <a:stretch>
                       <a:fillRect/>
                     </a:stretch>
@@ -2312,6 +2275,7 @@
       <w:r>
         <w:rPr>
           <w:rFonts w:ascii="Times New Roman" w:hAnsi="Times New Roman" w:cs="Times New Roman"/>
+          <w:noProof/>
           <w:kern w:val="0"/>
           <w:sz w:val="24"/>
           <w:szCs w:val="24"/>
@@ -2332,7 +2296,7 @@
                     <pic:cNvPicPr/>
                   </pic:nvPicPr>
                   <pic:blipFill>
-                    <a:blip r:embed="rId18"/>
+                    <a:blip r:embed="rId19"/>
                     <a:stretch>
                       <a:fillRect/>
                     </a:stretch>
@@ -2503,7 +2467,7 @@
                     <pic:cNvPicPr/>
                   </pic:nvPicPr>
                   <pic:blipFill>
-                    <a:blip r:embed="rId19"/>
+                    <a:blip r:embed="rId20"/>
                     <a:stretch>
                       <a:fillRect/>
                     </a:stretch>
@@ -2655,7 +2619,7 @@
                     <pic:cNvPicPr/>
                   </pic:nvPicPr>
                   <pic:blipFill>
-                    <a:blip r:embed="rId20"/>
+                    <a:blip r:embed="rId21"/>
                     <a:stretch>
                       <a:fillRect/>
                     </a:stretch>
@@ -2784,7 +2748,7 @@
                     <pic:cNvPicPr/>
                   </pic:nvPicPr>
                   <pic:blipFill>
-                    <a:blip r:embed="rId21"/>
+                    <a:blip r:embed="rId22"/>
                     <a:stretch>
                       <a:fillRect/>
                     </a:stretch>
@@ -2933,7 +2897,7 @@
                     <pic:cNvPicPr/>
                   </pic:nvPicPr>
                   <pic:blipFill>
-                    <a:blip r:embed="rId22"/>
+                    <a:blip r:embed="rId23"/>
                     <a:stretch>
                       <a:fillRect/>
                     </a:stretch>
@@ -3059,185 +3023,6 @@
                 <pic:pic xmlns:pic="http://schemas.openxmlformats.org/drawingml/2006/picture">
                   <pic:nvPicPr>
                     <pic:cNvPr id="2060939258" name="Picture 1" descr="A graph with a line&#10;&#10;Description automatically generated"/>
-                    <pic:cNvPicPr/>
-                  </pic:nvPicPr>
-                  <pic:blipFill>
-                    <a:blip r:embed="rId23"/>
-                    <a:stretch>
-                      <a:fillRect/>
-                    </a:stretch>
-                  </pic:blipFill>
-                  <pic:spPr>
-                    <a:xfrm>
-                      <a:off x="0" y="0"/>
-                      <a:ext cx="5943600" cy="3504565"/>
-                    </a:xfrm>
-                    <a:prstGeom prst="rect">
-                      <a:avLst/>
-                    </a:prstGeom>
-                  </pic:spPr>
-                </pic:pic>
-              </a:graphicData>
-            </a:graphic>
-          </wp:inline>
-        </w:drawing>
-      </w:r>
-    </w:p>
-    <w:p>
-      <w:pPr>
-        <w:autoSpaceDE w:val="0"/>
-        <w:autoSpaceDN w:val="0"/>
-        <w:adjustRightInd w:val="0"/>
-        <w:spacing w:after="0" w:line="240" w:lineRule="auto"/>
-        <w:rPr>
-          <w:rFonts w:ascii="Times New Roman" w:hAnsi="Times New Roman" w:cs="Times New Roman"/>
-          <w:kern w:val="0"/>
-          <w:sz w:val="24"/>
-          <w:szCs w:val="24"/>
-        </w:rPr>
-      </w:pPr>
-    </w:p>
-    <w:p>
-      <w:pPr>
-        <w:autoSpaceDE w:val="0"/>
-        <w:autoSpaceDN w:val="0"/>
-        <w:adjustRightInd w:val="0"/>
-        <w:spacing w:after="0" w:line="240" w:lineRule="auto"/>
-        <w:rPr>
-          <w:rFonts w:ascii="Times New Roman" w:hAnsi="Times New Roman" w:cs="Times New Roman"/>
-          <w:kern w:val="0"/>
-          <w:sz w:val="24"/>
-          <w:szCs w:val="24"/>
-        </w:rPr>
-      </w:pPr>
-      <w:r>
-        <w:rPr>
-          <w:rFonts w:ascii="Times New Roman" w:hAnsi="Times New Roman" w:cs="Times New Roman"/>
-          <w:kern w:val="0"/>
-          <w:sz w:val="24"/>
-          <w:szCs w:val="24"/>
-        </w:rPr>
-        <w:t>For this data set, the QQ plot is not anywhere close to a straight line. The assumption of normality is not met.</w:t>
-      </w:r>
-    </w:p>
-    <w:p>
-      <w:pPr>
-        <w:rPr>
-          <w:rFonts w:ascii="Times New Roman" w:hAnsi="Times New Roman" w:cs="Times New Roman"/>
-          <w:kern w:val="0"/>
-          <w:sz w:val="24"/>
-          <w:szCs w:val="24"/>
-        </w:rPr>
-      </w:pPr>
-      <w:r>
-        <w:rPr>
-          <w:rFonts w:ascii="Times New Roman" w:hAnsi="Times New Roman" w:cs="Times New Roman"/>
-          <w:kern w:val="0"/>
-          <w:sz w:val="24"/>
-          <w:szCs w:val="24"/>
-        </w:rPr>
-        <w:br w:type="page"/>
-      </w:r>
-    </w:p>
-    <w:p>
-      <w:pPr>
-        <w:autoSpaceDE w:val="0"/>
-        <w:autoSpaceDN w:val="0"/>
-        <w:adjustRightInd w:val="0"/>
-        <w:spacing w:after="0" w:line="240" w:lineRule="auto"/>
-        <w:rPr>
-          <w:rFonts w:ascii="Times New Roman" w:hAnsi="Times New Roman" w:cs="Times New Roman"/>
-          <w:kern w:val="0"/>
-          <w:sz w:val="24"/>
-          <w:szCs w:val="24"/>
-        </w:rPr>
-      </w:pPr>
-    </w:p>
-    <w:p>
-      <w:pPr>
-        <w:autoSpaceDE w:val="0"/>
-        <w:autoSpaceDN w:val="0"/>
-        <w:adjustRightInd w:val="0"/>
-        <w:spacing w:after="0" w:line="240" w:lineRule="auto"/>
-        <w:rPr>
-          <w:rFonts w:ascii="Times New Roman" w:hAnsi="Times New Roman" w:cs="Times New Roman"/>
-          <w:kern w:val="0"/>
-          <w:sz w:val="24"/>
-          <w:szCs w:val="24"/>
-        </w:rPr>
-      </w:pPr>
-    </w:p>
-    <w:p>
-      <w:pPr>
-        <w:autoSpaceDE w:val="0"/>
-        <w:autoSpaceDN w:val="0"/>
-        <w:adjustRightInd w:val="0"/>
-        <w:spacing w:after="0" w:line="240" w:lineRule="auto"/>
-        <w:rPr>
-          <w:rFonts w:ascii="Times New Roman" w:hAnsi="Times New Roman" w:cs="Times New Roman"/>
-          <w:kern w:val="0"/>
-          <w:sz w:val="24"/>
-          <w:szCs w:val="24"/>
-        </w:rPr>
-      </w:pPr>
-      <w:r>
-        <w:rPr>
-          <w:rFonts w:ascii="Times New Roman" w:hAnsi="Times New Roman" w:cs="Times New Roman"/>
-          <w:kern w:val="0"/>
-          <w:sz w:val="24"/>
-          <w:szCs w:val="24"/>
-        </w:rPr>
-        <w:t>The final plot is a detrended plot. It has no value and should be ignored.</w:t>
-      </w:r>
-    </w:p>
-    <w:p>
-      <w:pPr>
-        <w:autoSpaceDE w:val="0"/>
-        <w:autoSpaceDN w:val="0"/>
-        <w:adjustRightInd w:val="0"/>
-        <w:spacing w:after="0" w:line="240" w:lineRule="auto"/>
-        <w:rPr>
-          <w:rFonts w:ascii="Times New Roman" w:hAnsi="Times New Roman" w:cs="Times New Roman"/>
-          <w:kern w:val="0"/>
-          <w:sz w:val="24"/>
-          <w:szCs w:val="24"/>
-        </w:rPr>
-      </w:pPr>
-    </w:p>
-    <w:p>
-      <w:pPr>
-        <w:autoSpaceDE w:val="0"/>
-        <w:autoSpaceDN w:val="0"/>
-        <w:adjustRightInd w:val="0"/>
-        <w:spacing w:after="0" w:line="240" w:lineRule="auto"/>
-        <w:rPr>
-          <w:rFonts w:ascii="Times New Roman" w:hAnsi="Times New Roman" w:cs="Times New Roman"/>
-          <w:kern w:val="0"/>
-          <w:sz w:val="24"/>
-          <w:szCs w:val="24"/>
-        </w:rPr>
-      </w:pPr>
-      <w:r>
-        <w:rPr>
-          <w:rFonts w:ascii="Times New Roman" w:hAnsi="Times New Roman" w:cs="Times New Roman"/>
-          <w:noProof/>
-          <w:kern w:val="0"/>
-          <w:sz w:val="24"/>
-          <w:szCs w:val="24"/>
-        </w:rPr>
-        <w:drawing>
-          <wp:inline distT="0" distB="0" distL="0" distR="0" wp14:anchorId="1B19EB76" wp14:editId="0BA13E5C">
-            <wp:extent cx="5943600" cy="3504565"/>
-            <wp:effectExtent l="0" t="0" r="0" b="635"/>
-            <wp:docPr id="1558564916" name="Picture 1" descr="A graph with blue dots&#10;&#10;Description automatically generated"/>
-            <wp:cNvGraphicFramePr>
-              <a:graphicFrameLocks xmlns:a="http://schemas.openxmlformats.org/drawingml/2006/main" noChangeAspect="1"/>
-            </wp:cNvGraphicFramePr>
-            <a:graphic xmlns:a="http://schemas.openxmlformats.org/drawingml/2006/main">
-              <a:graphicData uri="http://schemas.openxmlformats.org/drawingml/2006/picture">
-                <pic:pic xmlns:pic="http://schemas.openxmlformats.org/drawingml/2006/picture">
-                  <pic:nvPicPr>
-                    <pic:cNvPr id="1558564916" name="Picture 1" descr="A graph with blue dots&#10;&#10;Description automatically generated"/>
                     <pic:cNvPicPr/>
                   </pic:nvPicPr>
                   <pic:blipFill>
@@ -3264,6 +3049,185 @@
     </w:p>
     <w:p>
       <w:pPr>
+        <w:autoSpaceDE w:val="0"/>
+        <w:autoSpaceDN w:val="0"/>
+        <w:adjustRightInd w:val="0"/>
+        <w:spacing w:after="0" w:line="240" w:lineRule="auto"/>
+        <w:rPr>
+          <w:rFonts w:ascii="Times New Roman" w:hAnsi="Times New Roman" w:cs="Times New Roman"/>
+          <w:kern w:val="0"/>
+          <w:sz w:val="24"/>
+          <w:szCs w:val="24"/>
+        </w:rPr>
+      </w:pPr>
+    </w:p>
+    <w:p>
+      <w:pPr>
+        <w:autoSpaceDE w:val="0"/>
+        <w:autoSpaceDN w:val="0"/>
+        <w:adjustRightInd w:val="0"/>
+        <w:spacing w:after="0" w:line="240" w:lineRule="auto"/>
+        <w:rPr>
+          <w:rFonts w:ascii="Times New Roman" w:hAnsi="Times New Roman" w:cs="Times New Roman"/>
+          <w:kern w:val="0"/>
+          <w:sz w:val="24"/>
+          <w:szCs w:val="24"/>
+        </w:rPr>
+      </w:pPr>
+      <w:r>
+        <w:rPr>
+          <w:rFonts w:ascii="Times New Roman" w:hAnsi="Times New Roman" w:cs="Times New Roman"/>
+          <w:kern w:val="0"/>
+          <w:sz w:val="24"/>
+          <w:szCs w:val="24"/>
+        </w:rPr>
+        <w:t>For this data set, the QQ plot is not anywhere close to a straight line. The assumption of normality is not met.</w:t>
+      </w:r>
+    </w:p>
+    <w:p>
+      <w:pPr>
+        <w:rPr>
+          <w:rFonts w:ascii="Times New Roman" w:hAnsi="Times New Roman" w:cs="Times New Roman"/>
+          <w:kern w:val="0"/>
+          <w:sz w:val="24"/>
+          <w:szCs w:val="24"/>
+        </w:rPr>
+      </w:pPr>
+      <w:r>
+        <w:rPr>
+          <w:rFonts w:ascii="Times New Roman" w:hAnsi="Times New Roman" w:cs="Times New Roman"/>
+          <w:kern w:val="0"/>
+          <w:sz w:val="24"/>
+          <w:szCs w:val="24"/>
+        </w:rPr>
+        <w:br w:type="page"/>
+      </w:r>
+    </w:p>
+    <w:p>
+      <w:pPr>
+        <w:autoSpaceDE w:val="0"/>
+        <w:autoSpaceDN w:val="0"/>
+        <w:adjustRightInd w:val="0"/>
+        <w:spacing w:after="0" w:line="240" w:lineRule="auto"/>
+        <w:rPr>
+          <w:rFonts w:ascii="Times New Roman" w:hAnsi="Times New Roman" w:cs="Times New Roman"/>
+          <w:kern w:val="0"/>
+          <w:sz w:val="24"/>
+          <w:szCs w:val="24"/>
+        </w:rPr>
+      </w:pPr>
+    </w:p>
+    <w:p>
+      <w:pPr>
+        <w:autoSpaceDE w:val="0"/>
+        <w:autoSpaceDN w:val="0"/>
+        <w:adjustRightInd w:val="0"/>
+        <w:spacing w:after="0" w:line="240" w:lineRule="auto"/>
+        <w:rPr>
+          <w:rFonts w:ascii="Times New Roman" w:hAnsi="Times New Roman" w:cs="Times New Roman"/>
+          <w:kern w:val="0"/>
+          <w:sz w:val="24"/>
+          <w:szCs w:val="24"/>
+        </w:rPr>
+      </w:pPr>
+    </w:p>
+    <w:p>
+      <w:pPr>
+        <w:autoSpaceDE w:val="0"/>
+        <w:autoSpaceDN w:val="0"/>
+        <w:adjustRightInd w:val="0"/>
+        <w:spacing w:after="0" w:line="240" w:lineRule="auto"/>
+        <w:rPr>
+          <w:rFonts w:ascii="Times New Roman" w:hAnsi="Times New Roman" w:cs="Times New Roman"/>
+          <w:kern w:val="0"/>
+          <w:sz w:val="24"/>
+          <w:szCs w:val="24"/>
+        </w:rPr>
+      </w:pPr>
+      <w:r>
+        <w:rPr>
+          <w:rFonts w:ascii="Times New Roman" w:hAnsi="Times New Roman" w:cs="Times New Roman"/>
+          <w:kern w:val="0"/>
+          <w:sz w:val="24"/>
+          <w:szCs w:val="24"/>
+        </w:rPr>
+        <w:t>The final plot is a detrended plot. It has no value and should be ignored.</w:t>
+      </w:r>
+    </w:p>
+    <w:p>
+      <w:pPr>
+        <w:autoSpaceDE w:val="0"/>
+        <w:autoSpaceDN w:val="0"/>
+        <w:adjustRightInd w:val="0"/>
+        <w:spacing w:after="0" w:line="240" w:lineRule="auto"/>
+        <w:rPr>
+          <w:rFonts w:ascii="Times New Roman" w:hAnsi="Times New Roman" w:cs="Times New Roman"/>
+          <w:kern w:val="0"/>
+          <w:sz w:val="24"/>
+          <w:szCs w:val="24"/>
+        </w:rPr>
+      </w:pPr>
+    </w:p>
+    <w:p>
+      <w:pPr>
+        <w:autoSpaceDE w:val="0"/>
+        <w:autoSpaceDN w:val="0"/>
+        <w:adjustRightInd w:val="0"/>
+        <w:spacing w:after="0" w:line="240" w:lineRule="auto"/>
+        <w:rPr>
+          <w:rFonts w:ascii="Times New Roman" w:hAnsi="Times New Roman" w:cs="Times New Roman"/>
+          <w:kern w:val="0"/>
+          <w:sz w:val="24"/>
+          <w:szCs w:val="24"/>
+        </w:rPr>
+      </w:pPr>
+      <w:r>
+        <w:rPr>
+          <w:rFonts w:ascii="Times New Roman" w:hAnsi="Times New Roman" w:cs="Times New Roman"/>
+          <w:noProof/>
+          <w:kern w:val="0"/>
+          <w:sz w:val="24"/>
+          <w:szCs w:val="24"/>
+        </w:rPr>
+        <w:drawing>
+          <wp:inline distT="0" distB="0" distL="0" distR="0" wp14:anchorId="1B19EB76" wp14:editId="0BA13E5C">
+            <wp:extent cx="5943600" cy="3504565"/>
+            <wp:effectExtent l="0" t="0" r="0" b="635"/>
+            <wp:docPr id="1558564916" name="Picture 1" descr="A graph with blue dots&#10;&#10;Description automatically generated"/>
+            <wp:cNvGraphicFramePr>
+              <a:graphicFrameLocks xmlns:a="http://schemas.openxmlformats.org/drawingml/2006/main" noChangeAspect="1"/>
+            </wp:cNvGraphicFramePr>
+            <a:graphic xmlns:a="http://schemas.openxmlformats.org/drawingml/2006/main">
+              <a:graphicData uri="http://schemas.openxmlformats.org/drawingml/2006/picture">
+                <pic:pic xmlns:pic="http://schemas.openxmlformats.org/drawingml/2006/picture">
+                  <pic:nvPicPr>
+                    <pic:cNvPr id="1558564916" name="Picture 1" descr="A graph with blue dots&#10;&#10;Description automatically generated"/>
+                    <pic:cNvPicPr/>
+                  </pic:nvPicPr>
+                  <pic:blipFill>
+                    <a:blip r:embed="rId25"/>
+                    <a:stretch>
+                      <a:fillRect/>
+                    </a:stretch>
+                  </pic:blipFill>
+                  <pic:spPr>
+                    <a:xfrm>
+                      <a:off x="0" y="0"/>
+                      <a:ext cx="5943600" cy="3504565"/>
+                    </a:xfrm>
+                    <a:prstGeom prst="rect">
+                      <a:avLst/>
+                    </a:prstGeom>
+                  </pic:spPr>
+                </pic:pic>
+              </a:graphicData>
+            </a:graphic>
+          </wp:inline>
+        </w:drawing>
+      </w:r>
+    </w:p>
+    <w:p>
+      <w:pPr>
         <w:rPr>
           <w:rFonts w:ascii="Times New Roman" w:hAnsi="Times New Roman" w:cs="Times New Roman"/>
           <w:kern w:val="0"/>
@@ -3421,6 +3385,7 @@
       <w:r>
         <w:rPr>
           <w:rFonts w:ascii="Times New Roman" w:hAnsi="Times New Roman" w:cs="Times New Roman"/>
+          <w:noProof/>
           <w:kern w:val="0"/>
           <w:sz w:val="24"/>
           <w:szCs w:val="24"/>
@@ -3441,7 +3406,7 @@
                     <pic:cNvPicPr/>
                   </pic:nvPicPr>
                   <pic:blipFill>
-                    <a:blip r:embed="rId25"/>
+                    <a:blip r:embed="rId26"/>
                     <a:stretch>
                       <a:fillRect/>
                     </a:stretch>

</xml_diff>

<commit_message>
Added single factor analysis of variance example to biostats-2
</commit_message>
<xml_diff>
--- a/biostats-2/module01/Running a simple linear regression analysis in SPSS.docx
+++ b/biostats-2/module01/Running a simple linear regression analysis in SPSS.docx
@@ -19,7 +19,18 @@
     </w:p>
     <w:p>
       <w:r>
-        <w:t xml:space="preserve">This example uses data on housing prices. You can find a description of where to find the data and what the variables represent on my </w:t>
+        <w:t xml:space="preserve">This example uses data on housing prices. You can find a </w:t>
+      </w:r>
+      <w:hyperlink r:id="rId5" w:history="1">
+        <w:r>
+          <w:rPr>
+            <w:rStyle w:val="Hyperlink"/>
+          </w:rPr>
+          <w:t>description of where to find the data and what the variables represent</w:t>
+        </w:r>
+      </w:hyperlink>
+      <w:r>
+        <w:t xml:space="preserve"> on my </w:t>
       </w:r>
       <w:proofErr w:type="spellStart"/>
       <w:r>
@@ -27,29 +38,12 @@
       </w:r>
       <w:proofErr w:type="spellEnd"/>
       <w:r>
-        <w:t xml:space="preserve"> </w:t>
-      </w:r>
-      <w:proofErr w:type="gramStart"/>
-      <w:r>
-        <w:t>site..</w:t>
-      </w:r>
-      <w:proofErr w:type="gramEnd"/>
-    </w:p>
-    <w:p>
-      <w:r>
-        <w:t xml:space="preserve">First, it is always a good idea to plot the data before you run the regression analysis. </w:t>
-      </w:r>
-    </w:p>
-    <w:p>
-      <w:pPr>
-        <w:pStyle w:val="ListParagraph"/>
-        <w:numPr>
-          <w:ilvl w:val="0"/>
-          <w:numId w:val="1"/>
-        </w:numPr>
-      </w:pPr>
-      <w:r>
-        <w:t xml:space="preserve">Select Graphs | </w:t>
+        <w:t xml:space="preserve"> site..</w:t>
+      </w:r>
+    </w:p>
+    <w:p>
+      <w:r>
+        <w:t xml:space="preserve">First, it is always a good idea to plot the data before you run the regression analysis. Select Graphs | </w:t>
       </w:r>
       <w:r>
         <w:t xml:space="preserve">Scatter/Dot </w:t>
@@ -85,7 +79,7 @@
                     <pic:cNvPicPr/>
                   </pic:nvPicPr>
                   <pic:blipFill>
-                    <a:blip r:embed="rId5"/>
+                    <a:blip r:embed="rId6"/>
                     <a:stretch>
                       <a:fillRect/>
                     </a:stretch>
@@ -113,13 +107,6 @@
     </w:p>
     <w:p/>
     <w:p>
-      <w:pPr>
-        <w:pStyle w:val="ListParagraph"/>
-        <w:numPr>
-          <w:ilvl w:val="0"/>
-          <w:numId w:val="1"/>
-        </w:numPr>
-      </w:pPr>
       <w:r>
         <w:t>C</w:t>
       </w:r>
@@ -140,24 +127,6 @@
       </w:r>
     </w:p>
     <w:p>
-      <w:pPr>
-        <w:pStyle w:val="ListParagraph"/>
-        <w:numPr>
-          <w:ilvl w:val="0"/>
-          <w:numId w:val="1"/>
-        </w:numPr>
-      </w:pPr>
-      <w:r>
-        <w:t>Add Land $ to the Y Axis field and Acres to the X Axis field</w:t>
-      </w:r>
-      <w:r>
-        <w:t>.</w:t>
-      </w:r>
-    </w:p>
-    <w:p>
-      <w:r>
-        <w:t xml:space="preserve"> </w:t>
-      </w:r>
       <w:r>
         <w:rPr>
           <w:noProof/>
@@ -178,7 +147,7 @@
                     <pic:cNvPicPr/>
                   </pic:nvPicPr>
                   <pic:blipFill>
-                    <a:blip r:embed="rId6"/>
+                    <a:blip r:embed="rId7"/>
                     <a:stretch>
                       <a:fillRect/>
                     </a:stretch>
@@ -200,13 +169,12 @@
       </w:r>
     </w:p>
     <w:p>
-      <w:pPr>
-        <w:pStyle w:val="ListParagraph"/>
-        <w:numPr>
-          <w:ilvl w:val="0"/>
-          <w:numId w:val="1"/>
-        </w:numPr>
-      </w:pPr>
+      <w:r>
+        <w:t>Add Land $ to the Y Axis field and Acres to the X Axis field.</w:t>
+      </w:r>
+    </w:p>
+    <w:p/>
+    <w:p>
       <w:r>
         <w:lastRenderedPageBreak/>
         <w:t>Click on the OK button</w:t>
@@ -239,7 +207,7 @@
                     <pic:cNvPicPr/>
                   </pic:nvPicPr>
                   <pic:blipFill>
-                    <a:blip r:embed="rId7"/>
+                    <a:blip r:embed="rId8"/>
                     <a:stretch>
                       <a:fillRect/>
                     </a:stretch>
@@ -262,25 +230,23 @@
     </w:p>
     <w:p>
       <w:r>
+        <w:t xml:space="preserve">In the example shown here, there is a clear and obvious outlier. You should always be cautious about removing outliers, but here </w:t>
+      </w:r>
+      <w:proofErr w:type="gramStart"/>
+      <w:r>
+        <w:t>is</w:t>
+      </w:r>
+      <w:proofErr w:type="gramEnd"/>
+      <w:r>
+        <w:t xml:space="preserve"> makes sense. You don’t want to draw predictions about the relationship between the size of the lot and the price for lots more than 5 acres, because you have almost no data for such large lots. Restrict your attention to lot sizes where you have more data.</w:t>
+      </w:r>
+      <w:r>
         <w:br w:type="page"/>
       </w:r>
     </w:p>
     <w:p>
       <w:r>
         <w:lastRenderedPageBreak/>
-        <w:t xml:space="preserve">In the example shown here, there is a clear and obvious outlier. You should always be cautious about removing outliers, but here </w:t>
-      </w:r>
-      <w:proofErr w:type="gramStart"/>
-      <w:r>
-        <w:t>is</w:t>
-      </w:r>
-      <w:proofErr w:type="gramEnd"/>
-      <w:r>
-        <w:t xml:space="preserve"> makes sense. You don’t want to draw predictions about the relationship between the size of the lot and the price for lots more than 5 acres, because you have almost no data for such large lots. Restrict your attention to lot sizes where you have more data.</w:t>
-      </w:r>
-    </w:p>
-    <w:p>
-      <w:r>
         <w:t>To</w:t>
       </w:r>
       <w:r>
@@ -329,7 +295,7 @@
                     <pic:cNvPicPr/>
                   </pic:nvPicPr>
                   <pic:blipFill>
-                    <a:blip r:embed="rId8"/>
+                    <a:blip r:embed="rId9"/>
                     <a:stretch>
                       <a:fillRect/>
                     </a:stretch>
@@ -385,7 +351,7 @@
                     <pic:cNvPicPr/>
                   </pic:nvPicPr>
                   <pic:blipFill>
-                    <a:blip r:embed="rId9"/>
+                    <a:blip r:embed="rId10"/>
                     <a:stretch>
                       <a:fillRect/>
                     </a:stretch>
@@ -449,7 +415,7 @@
                     <pic:cNvPicPr/>
                   </pic:nvPicPr>
                   <pic:blipFill>
-                    <a:blip r:embed="rId10"/>
+                    <a:blip r:embed="rId11"/>
                     <a:stretch>
                       <a:fillRect/>
                     </a:stretch>
@@ -642,7 +608,7 @@
                     </pic:cNvPicPr>
                   </pic:nvPicPr>
                   <pic:blipFill>
-                    <a:blip r:embed="rId11">
+                    <a:blip r:embed="rId12">
                       <a:extLst>
                         <a:ext uri="{28A0092B-C50C-407E-A947-70E740481C1C}">
                           <a14:useLocalDpi xmlns:a14="http://schemas.microsoft.com/office/drawing/2010/main" val="0"/>
@@ -941,7 +907,7 @@
                     <pic:cNvPicPr/>
                   </pic:nvPicPr>
                   <pic:blipFill>
-                    <a:blip r:embed="rId12">
+                    <a:blip r:embed="rId13">
                       <a:extLst>
                         <a:ext uri="{28A0092B-C50C-407E-A947-70E740481C1C}">
                           <a14:useLocalDpi xmlns:a14="http://schemas.microsoft.com/office/drawing/2010/main" val="0"/>
@@ -1163,7 +1129,7 @@
                     <pic:cNvPicPr/>
                   </pic:nvPicPr>
                   <pic:blipFill>
-                    <a:blip r:embed="rId13"/>
+                    <a:blip r:embed="rId14"/>
                     <a:stretch>
                       <a:fillRect/>
                     </a:stretch>
@@ -1388,7 +1354,7 @@
                     <pic:cNvPicPr/>
                   </pic:nvPicPr>
                   <pic:blipFill>
-                    <a:blip r:embed="rId14">
+                    <a:blip r:embed="rId15">
                       <a:extLst>
                         <a:ext uri="{28A0092B-C50C-407E-A947-70E740481C1C}">
                           <a14:useLocalDpi xmlns:a14="http://schemas.microsoft.com/office/drawing/2010/main" val="0"/>
@@ -1575,7 +1541,7 @@
                     <pic:cNvPicPr/>
                   </pic:nvPicPr>
                   <pic:blipFill>
-                    <a:blip r:embed="rId15"/>
+                    <a:blip r:embed="rId16"/>
                     <a:stretch>
                       <a:fillRect/>
                     </a:stretch>
@@ -1704,7 +1670,7 @@
                     <pic:cNvPicPr/>
                   </pic:nvPicPr>
                   <pic:blipFill>
-                    <a:blip r:embed="rId16"/>
+                    <a:blip r:embed="rId17"/>
                     <a:stretch>
                       <a:fillRect/>
                     </a:stretch>
@@ -1833,7 +1799,7 @@
                     <pic:cNvPicPr/>
                   </pic:nvPicPr>
                   <pic:blipFill>
-                    <a:blip r:embed="rId17"/>
+                    <a:blip r:embed="rId18"/>
                     <a:stretch>
                       <a:fillRect/>
                     </a:stretch>
@@ -1988,7 +1954,7 @@
                     <pic:cNvPicPr/>
                   </pic:nvPicPr>
                   <pic:blipFill>
-                    <a:blip r:embed="rId18"/>
+                    <a:blip r:embed="rId19"/>
                     <a:stretch>
                       <a:fillRect/>
                     </a:stretch>
@@ -2296,7 +2262,7 @@
                     <pic:cNvPicPr/>
                   </pic:nvPicPr>
                   <pic:blipFill>
-                    <a:blip r:embed="rId19"/>
+                    <a:blip r:embed="rId20"/>
                     <a:stretch>
                       <a:fillRect/>
                     </a:stretch>
@@ -2467,7 +2433,7 @@
                     <pic:cNvPicPr/>
                   </pic:nvPicPr>
                   <pic:blipFill>
-                    <a:blip r:embed="rId20"/>
+                    <a:blip r:embed="rId21"/>
                     <a:stretch>
                       <a:fillRect/>
                     </a:stretch>
@@ -2619,7 +2585,7 @@
                     <pic:cNvPicPr/>
                   </pic:nvPicPr>
                   <pic:blipFill>
-                    <a:blip r:embed="rId21"/>
+                    <a:blip r:embed="rId22"/>
                     <a:stretch>
                       <a:fillRect/>
                     </a:stretch>
@@ -2748,7 +2714,7 @@
                     <pic:cNvPicPr/>
                   </pic:nvPicPr>
                   <pic:blipFill>
-                    <a:blip r:embed="rId22"/>
+                    <a:blip r:embed="rId23"/>
                     <a:stretch>
                       <a:fillRect/>
                     </a:stretch>
@@ -2897,7 +2863,7 @@
                     <pic:cNvPicPr/>
                   </pic:nvPicPr>
                   <pic:blipFill>
-                    <a:blip r:embed="rId23"/>
+                    <a:blip r:embed="rId24"/>
                     <a:stretch>
                       <a:fillRect/>
                     </a:stretch>
@@ -3023,185 +2989,6 @@
                 <pic:pic xmlns:pic="http://schemas.openxmlformats.org/drawingml/2006/picture">
                   <pic:nvPicPr>
                     <pic:cNvPr id="2060939258" name="Picture 1" descr="A graph with a line&#10;&#10;Description automatically generated"/>
-                    <pic:cNvPicPr/>
-                  </pic:nvPicPr>
-                  <pic:blipFill>
-                    <a:blip r:embed="rId24"/>
-                    <a:stretch>
-                      <a:fillRect/>
-                    </a:stretch>
-                  </pic:blipFill>
-                  <pic:spPr>
-                    <a:xfrm>
-                      <a:off x="0" y="0"/>
-                      <a:ext cx="5943600" cy="3504565"/>
-                    </a:xfrm>
-                    <a:prstGeom prst="rect">
-                      <a:avLst/>
-                    </a:prstGeom>
-                  </pic:spPr>
-                </pic:pic>
-              </a:graphicData>
-            </a:graphic>
-          </wp:inline>
-        </w:drawing>
-      </w:r>
-    </w:p>
-    <w:p>
-      <w:pPr>
-        <w:autoSpaceDE w:val="0"/>
-        <w:autoSpaceDN w:val="0"/>
-        <w:adjustRightInd w:val="0"/>
-        <w:spacing w:after="0" w:line="240" w:lineRule="auto"/>
-        <w:rPr>
-          <w:rFonts w:ascii="Times New Roman" w:hAnsi="Times New Roman" w:cs="Times New Roman"/>
-          <w:kern w:val="0"/>
-          <w:sz w:val="24"/>
-          <w:szCs w:val="24"/>
-        </w:rPr>
-      </w:pPr>
-    </w:p>
-    <w:p>
-      <w:pPr>
-        <w:autoSpaceDE w:val="0"/>
-        <w:autoSpaceDN w:val="0"/>
-        <w:adjustRightInd w:val="0"/>
-        <w:spacing w:after="0" w:line="240" w:lineRule="auto"/>
-        <w:rPr>
-          <w:rFonts w:ascii="Times New Roman" w:hAnsi="Times New Roman" w:cs="Times New Roman"/>
-          <w:kern w:val="0"/>
-          <w:sz w:val="24"/>
-          <w:szCs w:val="24"/>
-        </w:rPr>
-      </w:pPr>
-      <w:r>
-        <w:rPr>
-          <w:rFonts w:ascii="Times New Roman" w:hAnsi="Times New Roman" w:cs="Times New Roman"/>
-          <w:kern w:val="0"/>
-          <w:sz w:val="24"/>
-          <w:szCs w:val="24"/>
-        </w:rPr>
-        <w:t>For this data set, the QQ plot is not anywhere close to a straight line. The assumption of normality is not met.</w:t>
-      </w:r>
-    </w:p>
-    <w:p>
-      <w:pPr>
-        <w:rPr>
-          <w:rFonts w:ascii="Times New Roman" w:hAnsi="Times New Roman" w:cs="Times New Roman"/>
-          <w:kern w:val="0"/>
-          <w:sz w:val="24"/>
-          <w:szCs w:val="24"/>
-        </w:rPr>
-      </w:pPr>
-      <w:r>
-        <w:rPr>
-          <w:rFonts w:ascii="Times New Roman" w:hAnsi="Times New Roman" w:cs="Times New Roman"/>
-          <w:kern w:val="0"/>
-          <w:sz w:val="24"/>
-          <w:szCs w:val="24"/>
-        </w:rPr>
-        <w:br w:type="page"/>
-      </w:r>
-    </w:p>
-    <w:p>
-      <w:pPr>
-        <w:autoSpaceDE w:val="0"/>
-        <w:autoSpaceDN w:val="0"/>
-        <w:adjustRightInd w:val="0"/>
-        <w:spacing w:after="0" w:line="240" w:lineRule="auto"/>
-        <w:rPr>
-          <w:rFonts w:ascii="Times New Roman" w:hAnsi="Times New Roman" w:cs="Times New Roman"/>
-          <w:kern w:val="0"/>
-          <w:sz w:val="24"/>
-          <w:szCs w:val="24"/>
-        </w:rPr>
-      </w:pPr>
-    </w:p>
-    <w:p>
-      <w:pPr>
-        <w:autoSpaceDE w:val="0"/>
-        <w:autoSpaceDN w:val="0"/>
-        <w:adjustRightInd w:val="0"/>
-        <w:spacing w:after="0" w:line="240" w:lineRule="auto"/>
-        <w:rPr>
-          <w:rFonts w:ascii="Times New Roman" w:hAnsi="Times New Roman" w:cs="Times New Roman"/>
-          <w:kern w:val="0"/>
-          <w:sz w:val="24"/>
-          <w:szCs w:val="24"/>
-        </w:rPr>
-      </w:pPr>
-    </w:p>
-    <w:p>
-      <w:pPr>
-        <w:autoSpaceDE w:val="0"/>
-        <w:autoSpaceDN w:val="0"/>
-        <w:adjustRightInd w:val="0"/>
-        <w:spacing w:after="0" w:line="240" w:lineRule="auto"/>
-        <w:rPr>
-          <w:rFonts w:ascii="Times New Roman" w:hAnsi="Times New Roman" w:cs="Times New Roman"/>
-          <w:kern w:val="0"/>
-          <w:sz w:val="24"/>
-          <w:szCs w:val="24"/>
-        </w:rPr>
-      </w:pPr>
-      <w:r>
-        <w:rPr>
-          <w:rFonts w:ascii="Times New Roman" w:hAnsi="Times New Roman" w:cs="Times New Roman"/>
-          <w:kern w:val="0"/>
-          <w:sz w:val="24"/>
-          <w:szCs w:val="24"/>
-        </w:rPr>
-        <w:t>The final plot is a detrended plot. It has no value and should be ignored.</w:t>
-      </w:r>
-    </w:p>
-    <w:p>
-      <w:pPr>
-        <w:autoSpaceDE w:val="0"/>
-        <w:autoSpaceDN w:val="0"/>
-        <w:adjustRightInd w:val="0"/>
-        <w:spacing w:after="0" w:line="240" w:lineRule="auto"/>
-        <w:rPr>
-          <w:rFonts w:ascii="Times New Roman" w:hAnsi="Times New Roman" w:cs="Times New Roman"/>
-          <w:kern w:val="0"/>
-          <w:sz w:val="24"/>
-          <w:szCs w:val="24"/>
-        </w:rPr>
-      </w:pPr>
-    </w:p>
-    <w:p>
-      <w:pPr>
-        <w:autoSpaceDE w:val="0"/>
-        <w:autoSpaceDN w:val="0"/>
-        <w:adjustRightInd w:val="0"/>
-        <w:spacing w:after="0" w:line="240" w:lineRule="auto"/>
-        <w:rPr>
-          <w:rFonts w:ascii="Times New Roman" w:hAnsi="Times New Roman" w:cs="Times New Roman"/>
-          <w:kern w:val="0"/>
-          <w:sz w:val="24"/>
-          <w:szCs w:val="24"/>
-        </w:rPr>
-      </w:pPr>
-      <w:r>
-        <w:rPr>
-          <w:rFonts w:ascii="Times New Roman" w:hAnsi="Times New Roman" w:cs="Times New Roman"/>
-          <w:noProof/>
-          <w:kern w:val="0"/>
-          <w:sz w:val="24"/>
-          <w:szCs w:val="24"/>
-        </w:rPr>
-        <w:drawing>
-          <wp:inline distT="0" distB="0" distL="0" distR="0" wp14:anchorId="1B19EB76" wp14:editId="0BA13E5C">
-            <wp:extent cx="5943600" cy="3504565"/>
-            <wp:effectExtent l="0" t="0" r="0" b="635"/>
-            <wp:docPr id="1558564916" name="Picture 1" descr="A graph with blue dots&#10;&#10;Description automatically generated"/>
-            <wp:cNvGraphicFramePr>
-              <a:graphicFrameLocks xmlns:a="http://schemas.openxmlformats.org/drawingml/2006/main" noChangeAspect="1"/>
-            </wp:cNvGraphicFramePr>
-            <a:graphic xmlns:a="http://schemas.openxmlformats.org/drawingml/2006/main">
-              <a:graphicData uri="http://schemas.openxmlformats.org/drawingml/2006/picture">
-                <pic:pic xmlns:pic="http://schemas.openxmlformats.org/drawingml/2006/picture">
-                  <pic:nvPicPr>
-                    <pic:cNvPr id="1558564916" name="Picture 1" descr="A graph with blue dots&#10;&#10;Description automatically generated"/>
                     <pic:cNvPicPr/>
                   </pic:nvPicPr>
                   <pic:blipFill>
@@ -3228,6 +3015,43 @@
     </w:p>
     <w:p>
       <w:pPr>
+        <w:autoSpaceDE w:val="0"/>
+        <w:autoSpaceDN w:val="0"/>
+        <w:adjustRightInd w:val="0"/>
+        <w:spacing w:after="0" w:line="240" w:lineRule="auto"/>
+        <w:rPr>
+          <w:rFonts w:ascii="Times New Roman" w:hAnsi="Times New Roman" w:cs="Times New Roman"/>
+          <w:kern w:val="0"/>
+          <w:sz w:val="24"/>
+          <w:szCs w:val="24"/>
+        </w:rPr>
+      </w:pPr>
+    </w:p>
+    <w:p>
+      <w:pPr>
+        <w:autoSpaceDE w:val="0"/>
+        <w:autoSpaceDN w:val="0"/>
+        <w:adjustRightInd w:val="0"/>
+        <w:spacing w:after="0" w:line="240" w:lineRule="auto"/>
+        <w:rPr>
+          <w:rFonts w:ascii="Times New Roman" w:hAnsi="Times New Roman" w:cs="Times New Roman"/>
+          <w:kern w:val="0"/>
+          <w:sz w:val="24"/>
+          <w:szCs w:val="24"/>
+        </w:rPr>
+      </w:pPr>
+      <w:r>
+        <w:rPr>
+          <w:rFonts w:ascii="Times New Roman" w:hAnsi="Times New Roman" w:cs="Times New Roman"/>
+          <w:kern w:val="0"/>
+          <w:sz w:val="24"/>
+          <w:szCs w:val="24"/>
+        </w:rPr>
+        <w:t>For this data set, the QQ plot is not anywhere close to a straight line. The assumption of normality is not met.</w:t>
+      </w:r>
+    </w:p>
+    <w:p>
+      <w:pPr>
         <w:rPr>
           <w:rFonts w:ascii="Times New Roman" w:hAnsi="Times New Roman" w:cs="Times New Roman"/>
           <w:kern w:val="0"/>
@@ -3258,101 +3082,42 @@
           <w:szCs w:val="24"/>
         </w:rPr>
       </w:pPr>
-      <w:r>
-        <w:rPr>
-          <w:rFonts w:ascii="Times New Roman" w:hAnsi="Times New Roman" w:cs="Times New Roman"/>
-          <w:kern w:val="0"/>
-          <w:sz w:val="24"/>
-          <w:szCs w:val="24"/>
-        </w:rPr>
-        <w:lastRenderedPageBreak/>
-        <w:t xml:space="preserve">You should also </w:t>
-      </w:r>
-      <w:r>
-        <w:rPr>
-          <w:rFonts w:ascii="Times New Roman" w:hAnsi="Times New Roman" w:cs="Times New Roman"/>
-          <w:kern w:val="0"/>
-          <w:sz w:val="24"/>
-          <w:szCs w:val="24"/>
-        </w:rPr>
-        <w:t xml:space="preserve">examine a scatterplot with the independent variable on the X </w:t>
-      </w:r>
-      <w:proofErr w:type="spellStart"/>
-      <w:r>
-        <w:rPr>
-          <w:rFonts w:ascii="Times New Roman" w:hAnsi="Times New Roman" w:cs="Times New Roman"/>
-          <w:kern w:val="0"/>
-          <w:sz w:val="24"/>
-          <w:szCs w:val="24"/>
-        </w:rPr>
-        <w:t>asix</w:t>
-      </w:r>
-      <w:proofErr w:type="spellEnd"/>
-      <w:r>
-        <w:rPr>
-          <w:rFonts w:ascii="Times New Roman" w:hAnsi="Times New Roman" w:cs="Times New Roman"/>
-          <w:kern w:val="0"/>
-          <w:sz w:val="24"/>
-          <w:szCs w:val="24"/>
-        </w:rPr>
-        <w:t xml:space="preserve"> and the residuals on the Y axis. This allows you to check for nonlinearity and unequal variances.</w:t>
-      </w:r>
-    </w:p>
-    <w:p>
-      <w:pPr>
-        <w:autoSpaceDE w:val="0"/>
-        <w:autoSpaceDN w:val="0"/>
-        <w:adjustRightInd w:val="0"/>
-        <w:spacing w:after="0" w:line="240" w:lineRule="auto"/>
-        <w:rPr>
-          <w:rFonts w:ascii="Times New Roman" w:hAnsi="Times New Roman" w:cs="Times New Roman"/>
-          <w:kern w:val="0"/>
-          <w:sz w:val="24"/>
-          <w:szCs w:val="24"/>
-        </w:rPr>
-      </w:pPr>
-    </w:p>
-    <w:p>
-      <w:pPr>
-        <w:autoSpaceDE w:val="0"/>
-        <w:autoSpaceDN w:val="0"/>
-        <w:adjustRightInd w:val="0"/>
-        <w:spacing w:after="0" w:line="240" w:lineRule="auto"/>
-        <w:rPr>
-          <w:rFonts w:ascii="Times New Roman" w:hAnsi="Times New Roman" w:cs="Times New Roman"/>
-          <w:kern w:val="0"/>
-          <w:sz w:val="24"/>
-          <w:szCs w:val="24"/>
-        </w:rPr>
-      </w:pPr>
-      <w:r>
-        <w:rPr>
-          <w:rFonts w:ascii="Times New Roman" w:hAnsi="Times New Roman" w:cs="Times New Roman"/>
-          <w:kern w:val="0"/>
-          <w:sz w:val="24"/>
-          <w:szCs w:val="24"/>
-        </w:rPr>
-        <w:t xml:space="preserve">The dialog box is </w:t>
-      </w:r>
-      <w:proofErr w:type="gramStart"/>
-      <w:r>
-        <w:rPr>
-          <w:rFonts w:ascii="Times New Roman" w:hAnsi="Times New Roman" w:cs="Times New Roman"/>
-          <w:kern w:val="0"/>
-          <w:sz w:val="24"/>
-          <w:szCs w:val="24"/>
-        </w:rPr>
-        <w:t>similar to</w:t>
-      </w:r>
-      <w:proofErr w:type="gramEnd"/>
-      <w:r>
-        <w:rPr>
-          <w:rFonts w:ascii="Times New Roman" w:hAnsi="Times New Roman" w:cs="Times New Roman"/>
-          <w:kern w:val="0"/>
-          <w:sz w:val="24"/>
-          <w:szCs w:val="24"/>
-        </w:rPr>
-        <w:t xml:space="preserve"> the one shown earlier. Here is the graph with some enhancements.</w:t>
+    </w:p>
+    <w:p>
+      <w:pPr>
+        <w:autoSpaceDE w:val="0"/>
+        <w:autoSpaceDN w:val="0"/>
+        <w:adjustRightInd w:val="0"/>
+        <w:spacing w:after="0" w:line="240" w:lineRule="auto"/>
+        <w:rPr>
+          <w:rFonts w:ascii="Times New Roman" w:hAnsi="Times New Roman" w:cs="Times New Roman"/>
+          <w:kern w:val="0"/>
+          <w:sz w:val="24"/>
+          <w:szCs w:val="24"/>
+        </w:rPr>
+      </w:pPr>
+    </w:p>
+    <w:p>
+      <w:pPr>
+        <w:autoSpaceDE w:val="0"/>
+        <w:autoSpaceDN w:val="0"/>
+        <w:adjustRightInd w:val="0"/>
+        <w:spacing w:after="0" w:line="240" w:lineRule="auto"/>
+        <w:rPr>
+          <w:rFonts w:ascii="Times New Roman" w:hAnsi="Times New Roman" w:cs="Times New Roman"/>
+          <w:kern w:val="0"/>
+          <w:sz w:val="24"/>
+          <w:szCs w:val="24"/>
+        </w:rPr>
+      </w:pPr>
+      <w:r>
+        <w:rPr>
+          <w:rFonts w:ascii="Times New Roman" w:hAnsi="Times New Roman" w:cs="Times New Roman"/>
+          <w:kern w:val="0"/>
+          <w:sz w:val="24"/>
+          <w:szCs w:val="24"/>
+        </w:rPr>
+        <w:t>The final plot is a detrended plot. It has no value and should be ignored.</w:t>
       </w:r>
     </w:p>
     <w:p>
@@ -3391,10 +3156,10 @@
           <w:szCs w:val="24"/>
         </w:rPr>
         <w:drawing>
-          <wp:inline distT="0" distB="0" distL="0" distR="0" wp14:anchorId="220D17FE" wp14:editId="52429419">
+          <wp:inline distT="0" distB="0" distL="0" distR="0" wp14:anchorId="1B19EB76" wp14:editId="0BA13E5C">
             <wp:extent cx="5943600" cy="3504565"/>
             <wp:effectExtent l="0" t="0" r="0" b="635"/>
-            <wp:docPr id="2102932995" name="Picture 1" descr="A graph of a plot&#10;&#10;Description automatically generated"/>
+            <wp:docPr id="1558564916" name="Picture 1" descr="A graph with blue dots&#10;&#10;Description automatically generated"/>
             <wp:cNvGraphicFramePr>
               <a:graphicFrameLocks xmlns:a="http://schemas.openxmlformats.org/drawingml/2006/main" noChangeAspect="1"/>
             </wp:cNvGraphicFramePr>
@@ -3402,7 +3167,7 @@
               <a:graphicData uri="http://schemas.openxmlformats.org/drawingml/2006/picture">
                 <pic:pic xmlns:pic="http://schemas.openxmlformats.org/drawingml/2006/picture">
                   <pic:nvPicPr>
-                    <pic:cNvPr id="2102932995" name="Picture 1" descr="A graph of a plot&#10;&#10;Description automatically generated"/>
+                    <pic:cNvPr id="1558564916" name="Picture 1" descr="A graph with blue dots&#10;&#10;Description automatically generated"/>
                     <pic:cNvPicPr/>
                   </pic:nvPicPr>
                   <pic:blipFill>
@@ -3429,6 +3194,207 @@
     </w:p>
     <w:p>
       <w:pPr>
+        <w:rPr>
+          <w:rFonts w:ascii="Times New Roman" w:hAnsi="Times New Roman" w:cs="Times New Roman"/>
+          <w:kern w:val="0"/>
+          <w:sz w:val="24"/>
+          <w:szCs w:val="24"/>
+        </w:rPr>
+      </w:pPr>
+      <w:r>
+        <w:rPr>
+          <w:rFonts w:ascii="Times New Roman" w:hAnsi="Times New Roman" w:cs="Times New Roman"/>
+          <w:kern w:val="0"/>
+          <w:sz w:val="24"/>
+          <w:szCs w:val="24"/>
+        </w:rPr>
+        <w:br w:type="page"/>
+      </w:r>
+    </w:p>
+    <w:p>
+      <w:pPr>
+        <w:autoSpaceDE w:val="0"/>
+        <w:autoSpaceDN w:val="0"/>
+        <w:adjustRightInd w:val="0"/>
+        <w:spacing w:after="0" w:line="240" w:lineRule="auto"/>
+        <w:rPr>
+          <w:rFonts w:ascii="Times New Roman" w:hAnsi="Times New Roman" w:cs="Times New Roman"/>
+          <w:kern w:val="0"/>
+          <w:sz w:val="24"/>
+          <w:szCs w:val="24"/>
+        </w:rPr>
+      </w:pPr>
+      <w:r>
+        <w:rPr>
+          <w:rFonts w:ascii="Times New Roman" w:hAnsi="Times New Roman" w:cs="Times New Roman"/>
+          <w:kern w:val="0"/>
+          <w:sz w:val="24"/>
+          <w:szCs w:val="24"/>
+        </w:rPr>
+        <w:lastRenderedPageBreak/>
+        <w:t xml:space="preserve">You should also </w:t>
+      </w:r>
+      <w:r>
+        <w:rPr>
+          <w:rFonts w:ascii="Times New Roman" w:hAnsi="Times New Roman" w:cs="Times New Roman"/>
+          <w:kern w:val="0"/>
+          <w:sz w:val="24"/>
+          <w:szCs w:val="24"/>
+        </w:rPr>
+        <w:t xml:space="preserve">examine a scatterplot with the independent variable on the X </w:t>
+      </w:r>
+      <w:proofErr w:type="spellStart"/>
+      <w:r>
+        <w:rPr>
+          <w:rFonts w:ascii="Times New Roman" w:hAnsi="Times New Roman" w:cs="Times New Roman"/>
+          <w:kern w:val="0"/>
+          <w:sz w:val="24"/>
+          <w:szCs w:val="24"/>
+        </w:rPr>
+        <w:t>asix</w:t>
+      </w:r>
+      <w:proofErr w:type="spellEnd"/>
+      <w:r>
+        <w:rPr>
+          <w:rFonts w:ascii="Times New Roman" w:hAnsi="Times New Roman" w:cs="Times New Roman"/>
+          <w:kern w:val="0"/>
+          <w:sz w:val="24"/>
+          <w:szCs w:val="24"/>
+        </w:rPr>
+        <w:t xml:space="preserve"> and the residuals on the Y axis. This allows you to check for nonlinearity and unequal variances.</w:t>
+      </w:r>
+    </w:p>
+    <w:p>
+      <w:pPr>
+        <w:autoSpaceDE w:val="0"/>
+        <w:autoSpaceDN w:val="0"/>
+        <w:adjustRightInd w:val="0"/>
+        <w:spacing w:after="0" w:line="240" w:lineRule="auto"/>
+        <w:rPr>
+          <w:rFonts w:ascii="Times New Roman" w:hAnsi="Times New Roman" w:cs="Times New Roman"/>
+          <w:kern w:val="0"/>
+          <w:sz w:val="24"/>
+          <w:szCs w:val="24"/>
+        </w:rPr>
+      </w:pPr>
+    </w:p>
+    <w:p>
+      <w:pPr>
+        <w:autoSpaceDE w:val="0"/>
+        <w:autoSpaceDN w:val="0"/>
+        <w:adjustRightInd w:val="0"/>
+        <w:spacing w:after="0" w:line="240" w:lineRule="auto"/>
+        <w:rPr>
+          <w:rFonts w:ascii="Times New Roman" w:hAnsi="Times New Roman" w:cs="Times New Roman"/>
+          <w:kern w:val="0"/>
+          <w:sz w:val="24"/>
+          <w:szCs w:val="24"/>
+        </w:rPr>
+      </w:pPr>
+      <w:r>
+        <w:rPr>
+          <w:rFonts w:ascii="Times New Roman" w:hAnsi="Times New Roman" w:cs="Times New Roman"/>
+          <w:kern w:val="0"/>
+          <w:sz w:val="24"/>
+          <w:szCs w:val="24"/>
+        </w:rPr>
+        <w:t xml:space="preserve">The dialog box is </w:t>
+      </w:r>
+      <w:proofErr w:type="gramStart"/>
+      <w:r>
+        <w:rPr>
+          <w:rFonts w:ascii="Times New Roman" w:hAnsi="Times New Roman" w:cs="Times New Roman"/>
+          <w:kern w:val="0"/>
+          <w:sz w:val="24"/>
+          <w:szCs w:val="24"/>
+        </w:rPr>
+        <w:t>similar to</w:t>
+      </w:r>
+      <w:proofErr w:type="gramEnd"/>
+      <w:r>
+        <w:rPr>
+          <w:rFonts w:ascii="Times New Roman" w:hAnsi="Times New Roman" w:cs="Times New Roman"/>
+          <w:kern w:val="0"/>
+          <w:sz w:val="24"/>
+          <w:szCs w:val="24"/>
+        </w:rPr>
+        <w:t xml:space="preserve"> the one shown earlier. Here is the graph with some enhancements.</w:t>
+      </w:r>
+    </w:p>
+    <w:p>
+      <w:pPr>
+        <w:autoSpaceDE w:val="0"/>
+        <w:autoSpaceDN w:val="0"/>
+        <w:adjustRightInd w:val="0"/>
+        <w:spacing w:after="0" w:line="240" w:lineRule="auto"/>
+        <w:rPr>
+          <w:rFonts w:ascii="Times New Roman" w:hAnsi="Times New Roman" w:cs="Times New Roman"/>
+          <w:kern w:val="0"/>
+          <w:sz w:val="24"/>
+          <w:szCs w:val="24"/>
+        </w:rPr>
+      </w:pPr>
+    </w:p>
+    <w:p>
+      <w:pPr>
+        <w:autoSpaceDE w:val="0"/>
+        <w:autoSpaceDN w:val="0"/>
+        <w:adjustRightInd w:val="0"/>
+        <w:spacing w:after="0" w:line="240" w:lineRule="auto"/>
+        <w:rPr>
+          <w:rFonts w:ascii="Times New Roman" w:hAnsi="Times New Roman" w:cs="Times New Roman"/>
+          <w:kern w:val="0"/>
+          <w:sz w:val="24"/>
+          <w:szCs w:val="24"/>
+        </w:rPr>
+      </w:pPr>
+      <w:r>
+        <w:rPr>
+          <w:rFonts w:ascii="Times New Roman" w:hAnsi="Times New Roman" w:cs="Times New Roman"/>
+          <w:noProof/>
+          <w:kern w:val="0"/>
+          <w:sz w:val="24"/>
+          <w:szCs w:val="24"/>
+        </w:rPr>
+        <w:drawing>
+          <wp:inline distT="0" distB="0" distL="0" distR="0" wp14:anchorId="220D17FE" wp14:editId="52429419">
+            <wp:extent cx="5943600" cy="3504565"/>
+            <wp:effectExtent l="0" t="0" r="0" b="635"/>
+            <wp:docPr id="2102932995" name="Picture 1" descr="A graph of a plot&#10;&#10;Description automatically generated"/>
+            <wp:cNvGraphicFramePr>
+              <a:graphicFrameLocks xmlns:a="http://schemas.openxmlformats.org/drawingml/2006/main" noChangeAspect="1"/>
+            </wp:cNvGraphicFramePr>
+            <a:graphic xmlns:a="http://schemas.openxmlformats.org/drawingml/2006/main">
+              <a:graphicData uri="http://schemas.openxmlformats.org/drawingml/2006/picture">
+                <pic:pic xmlns:pic="http://schemas.openxmlformats.org/drawingml/2006/picture">
+                  <pic:nvPicPr>
+                    <pic:cNvPr id="2102932995" name="Picture 1" descr="A graph of a plot&#10;&#10;Description automatically generated"/>
+                    <pic:cNvPicPr/>
+                  </pic:nvPicPr>
+                  <pic:blipFill>
+                    <a:blip r:embed="rId27"/>
+                    <a:stretch>
+                      <a:fillRect/>
+                    </a:stretch>
+                  </pic:blipFill>
+                  <pic:spPr>
+                    <a:xfrm>
+                      <a:off x="0" y="0"/>
+                      <a:ext cx="5943600" cy="3504565"/>
+                    </a:xfrm>
+                    <a:prstGeom prst="rect">
+                      <a:avLst/>
+                    </a:prstGeom>
+                  </pic:spPr>
+                </pic:pic>
+              </a:graphicData>
+            </a:graphic>
+          </wp:inline>
+        </w:drawing>
+      </w:r>
+    </w:p>
+    <w:p>
+      <w:pPr>
         <w:autoSpaceDE w:val="0"/>
         <w:autoSpaceDN w:val="0"/>
         <w:adjustRightInd w:val="0"/>
@@ -3472,34 +3438,6 @@
         </w:rPr>
         <w:t xml:space="preserve"> is no evidence of nonlinearity and no evidence of unequal variances. There are three outliers where the residual is above 200 thousand. This indicates houses where the observed price was quite a bit larger than the predicted price.</w:t>
       </w:r>
-    </w:p>
-    <w:p>
-      <w:pPr>
-        <w:autoSpaceDE w:val="0"/>
-        <w:autoSpaceDN w:val="0"/>
-        <w:adjustRightInd w:val="0"/>
-        <w:spacing w:after="0" w:line="240" w:lineRule="auto"/>
-        <w:rPr>
-          <w:rFonts w:ascii="Times New Roman" w:hAnsi="Times New Roman" w:cs="Times New Roman"/>
-          <w:kern w:val="0"/>
-          <w:sz w:val="24"/>
-          <w:szCs w:val="24"/>
-        </w:rPr>
-      </w:pPr>
-    </w:p>
-    <w:p>
-      <w:pPr>
-        <w:autoSpaceDE w:val="0"/>
-        <w:autoSpaceDN w:val="0"/>
-        <w:adjustRightInd w:val="0"/>
-        <w:spacing w:after="0" w:line="240" w:lineRule="auto"/>
-        <w:rPr>
-          <w:rFonts w:ascii="Times New Roman" w:hAnsi="Times New Roman" w:cs="Times New Roman"/>
-          <w:kern w:val="0"/>
-          <w:sz w:val="24"/>
-          <w:szCs w:val="24"/>
-        </w:rPr>
-      </w:pPr>
     </w:p>
     <w:sectPr>
       <w:pgSz w:w="12240" w:h="15840"/>
@@ -4323,6 +4261,29 @@
       <w:contextualSpacing/>
     </w:pPr>
   </w:style>
+  <w:style w:type="character" w:styleId="Hyperlink">
+    <w:name w:val="Hyperlink"/>
+    <w:basedOn w:val="DefaultParagraphFont"/>
+    <w:uiPriority w:val="99"/>
+    <w:unhideWhenUsed/>
+    <w:rsid w:val="00574025"/>
+    <w:rPr>
+      <w:color w:val="0563C1" w:themeColor="hyperlink"/>
+      <w:u w:val="single"/>
+    </w:rPr>
+  </w:style>
+  <w:style w:type="character" w:styleId="UnresolvedMention">
+    <w:name w:val="Unresolved Mention"/>
+    <w:basedOn w:val="DefaultParagraphFont"/>
+    <w:uiPriority w:val="99"/>
+    <w:semiHidden/>
+    <w:unhideWhenUsed/>
+    <w:rsid w:val="00574025"/>
+    <w:rPr>
+      <w:color w:val="605E5C"/>
+      <w:shd w:val="clear" w:color="auto" w:fill="E1DFDD"/>
+    </w:rPr>
+  </w:style>
 </w:styles>
 </file>
 

</xml_diff>

<commit_message>
Added module-1 folder to clinical research methodology
</commit_message>
<xml_diff>
--- a/biostats-2/module01/Running a simple linear regression analysis in SPSS.docx
+++ b/biostats-2/module01/Running a simple linear regression analysis in SPSS.docx
@@ -1458,27 +1458,25 @@
           <w:szCs w:val="24"/>
         </w:rPr>
         <w:lastRenderedPageBreak/>
-        <w:t xml:space="preserve">Finish up by clicking on </w:t>
-      </w:r>
-      <w:proofErr w:type="spellStart"/>
-      <w:r>
-        <w:rPr>
-          <w:rFonts w:ascii="Times New Roman" w:hAnsi="Times New Roman" w:cs="Times New Roman"/>
-          <w:kern w:val="0"/>
-          <w:sz w:val="24"/>
-          <w:szCs w:val="24"/>
-        </w:rPr>
-        <w:t>Contnue</w:t>
-      </w:r>
-      <w:proofErr w:type="spellEnd"/>
-      <w:r>
-        <w:rPr>
-          <w:rFonts w:ascii="Times New Roman" w:hAnsi="Times New Roman" w:cs="Times New Roman"/>
-          <w:kern w:val="0"/>
-          <w:sz w:val="24"/>
-          <w:szCs w:val="24"/>
-        </w:rPr>
-        <w:t xml:space="preserve"> and then OK. This produces five numeric tables.</w:t>
+        <w:t>Finish up by clicking on Cont</w:t>
+      </w:r>
+      <w:r>
+        <w:rPr>
+          <w:rFonts w:ascii="Times New Roman" w:hAnsi="Times New Roman" w:cs="Times New Roman"/>
+          <w:kern w:val="0"/>
+          <w:sz w:val="24"/>
+          <w:szCs w:val="24"/>
+        </w:rPr>
+        <w:t>i</w:t>
+      </w:r>
+      <w:r>
+        <w:rPr>
+          <w:rFonts w:ascii="Times New Roman" w:hAnsi="Times New Roman" w:cs="Times New Roman"/>
+          <w:kern w:val="0"/>
+          <w:sz w:val="24"/>
+          <w:szCs w:val="24"/>
+        </w:rPr>
+        <w:t>nue and then OK. This produces five numeric tables.</w:t>
       </w:r>
       <w:r>
         <w:rPr>

</xml_diff>